<commit_message>
Add cost/usage note and quick links
</commit_message>
<xml_diff>
--- a/doc/Partner Quick Start Template and Style Guide_2018.docx
+++ b/doc/Partner Quick Start Template and Style Guide_2018.docx
@@ -69,7 +69,7 @@
         <w:rPr>
           <w:i/>
         </w:rPr>
-        <w:t>AWS Quick Start Reference Team</w:t>
+        <w:t>AWS Quick Start Team</w:t>
       </w:r>
     </w:p>
     <w:sdt>
@@ -92,9 +92,12 @@
       </w:sdtPr>
       <w:sdtEndPr>
         <w:rPr>
-          <w:rFonts w:ascii="Georgia" w:hAnsi="Georgia"/>
+          <w:rFonts w:ascii="Georgia" w:eastAsia="Calibri" w:hAnsi="Georgia"/>
           <w:noProof/>
+          <w:color w:val="auto"/>
+          <w:kern w:val="0"/>
           <w:sz w:val="24"/>
+          <w:szCs w:val="22"/>
         </w:rPr>
       </w:sdtEndPr>
       <w:sdtContent>
@@ -127,12 +130,79 @@
           <w:r>
             <w:fldChar w:fldCharType="separate"/>
           </w:r>
-          <w:hyperlink w:anchor="_Toc502245838" w:history="1">
+          <w:hyperlink w:anchor="_Toc520198261" w:history="1">
             <w:r>
               <w:rPr>
                 <w:rStyle w:val="Hyperlink"/>
                 <w:noProof/>
               </w:rPr>
+              <w:t>Quick Links</w:t>
+            </w:r>
+            <w:r>
+              <w:rPr>
+                <w:noProof/>
+                <w:webHidden/>
+              </w:rPr>
+              <w:tab/>
+            </w:r>
+            <w:r>
+              <w:rPr>
+                <w:noProof/>
+                <w:webHidden/>
+              </w:rPr>
+              <w:fldChar w:fldCharType="begin"/>
+            </w:r>
+            <w:r>
+              <w:rPr>
+                <w:noProof/>
+                <w:webHidden/>
+              </w:rPr>
+              <w:instrText xml:space="preserve"> PAGEREF _Toc520198261 \h </w:instrText>
+            </w:r>
+            <w:r>
+              <w:rPr>
+                <w:noProof/>
+                <w:webHidden/>
+              </w:rPr>
+            </w:r>
+            <w:r>
+              <w:rPr>
+                <w:noProof/>
+                <w:webHidden/>
+              </w:rPr>
+              <w:fldChar w:fldCharType="separate"/>
+            </w:r>
+            <w:r>
+              <w:rPr>
+                <w:noProof/>
+                <w:webHidden/>
+              </w:rPr>
+              <w:t>2</w:t>
+            </w:r>
+            <w:r>
+              <w:rPr>
+                <w:noProof/>
+                <w:webHidden/>
+              </w:rPr>
+              <w:fldChar w:fldCharType="end"/>
+            </w:r>
+          </w:hyperlink>
+        </w:p>
+        <w:p>
+          <w:pPr>
+            <w:pStyle w:val="TOC2"/>
+            <w:rPr>
+              <w:rFonts w:asciiTheme="minorHAnsi" w:eastAsiaTheme="minorEastAsia" w:hAnsiTheme="minorHAnsi" w:cstheme="minorBidi"/>
+              <w:noProof/>
+              <w:sz w:val="22"/>
+            </w:rPr>
+          </w:pPr>
+          <w:hyperlink w:anchor="_Toc520198262" w:history="1">
+            <w:r>
+              <w:rPr>
+                <w:rStyle w:val="Hyperlink"/>
+                <w:noProof/>
+              </w:rPr>
               <w:t>Overview</w:t>
             </w:r>
             <w:r>
@@ -154,7 +224,7 @@
                 <w:noProof/>
                 <w:webHidden/>
               </w:rPr>
-              <w:instrText xml:space="preserve"> PAGEREF _Toc502245838 \h </w:instrText>
+              <w:instrText xml:space="preserve"> PAGEREF _Toc520198262 \h </w:instrText>
             </w:r>
             <w:r>
               <w:rPr>
@@ -194,7 +264,7 @@
               <w:sz w:val="22"/>
             </w:rPr>
           </w:pPr>
-          <w:hyperlink w:anchor="_Toc502245839" w:history="1">
+          <w:hyperlink w:anchor="_Toc520198263" w:history="1">
             <w:r>
               <w:rPr>
                 <w:rStyle w:val="Hyperlink"/>
@@ -221,7 +291,7 @@
                 <w:noProof/>
                 <w:webHidden/>
               </w:rPr>
-              <w:instrText xml:space="preserve"> PAGEREF _Toc502245839 \h </w:instrText>
+              <w:instrText xml:space="preserve"> PAGEREF _Toc520198263 \h </w:instrText>
             </w:r>
             <w:r>
               <w:rPr>
@@ -241,7 +311,7 @@
                 <w:noProof/>
                 <w:webHidden/>
               </w:rPr>
-              <w:t>2</w:t>
+              <w:t>3</w:t>
             </w:r>
             <w:r>
               <w:rPr>
@@ -261,7 +331,7 @@
               <w:sz w:val="22"/>
             </w:rPr>
           </w:pPr>
-          <w:hyperlink w:anchor="_Toc502245840" w:history="1">
+          <w:hyperlink w:anchor="_Toc520198264" w:history="1">
             <w:r>
               <w:rPr>
                 <w:rStyle w:val="Hyperlink"/>
@@ -288,7 +358,7 @@
                 <w:noProof/>
                 <w:webHidden/>
               </w:rPr>
-              <w:instrText xml:space="preserve"> PAGEREF _Toc502245840 \h </w:instrText>
+              <w:instrText xml:space="preserve"> PAGEREF _Toc520198264 \h </w:instrText>
             </w:r>
             <w:r>
               <w:rPr>
@@ -308,7 +378,7 @@
                 <w:noProof/>
                 <w:webHidden/>
               </w:rPr>
-              <w:t>2</w:t>
+              <w:t>3</w:t>
             </w:r>
             <w:r>
               <w:rPr>
@@ -328,7 +398,7 @@
               <w:sz w:val="22"/>
             </w:rPr>
           </w:pPr>
-          <w:hyperlink w:anchor="_Toc502245841" w:history="1">
+          <w:hyperlink w:anchor="_Toc520198265" w:history="1">
             <w:r>
               <w:rPr>
                 <w:rStyle w:val="Hyperlink"/>
@@ -355,7 +425,7 @@
                 <w:noProof/>
                 <w:webHidden/>
               </w:rPr>
-              <w:instrText xml:space="preserve"> PAGEREF _Toc502245841 \h </w:instrText>
+              <w:instrText xml:space="preserve"> PAGEREF _Toc520198265 \h </w:instrText>
             </w:r>
             <w:r>
               <w:rPr>
@@ -375,7 +445,7 @@
                 <w:noProof/>
                 <w:webHidden/>
               </w:rPr>
-              <w:t>2</w:t>
+              <w:t>3</w:t>
             </w:r>
             <w:r>
               <w:rPr>
@@ -395,7 +465,7 @@
               <w:sz w:val="22"/>
             </w:rPr>
           </w:pPr>
-          <w:hyperlink w:anchor="_Toc502245842" w:history="1">
+          <w:hyperlink w:anchor="_Toc520198266" w:history="1">
             <w:r>
               <w:rPr>
                 <w:rStyle w:val="Hyperlink"/>
@@ -422,7 +492,7 @@
                 <w:noProof/>
                 <w:webHidden/>
               </w:rPr>
-              <w:instrText xml:space="preserve"> PAGEREF _Toc502245842 \h </w:instrText>
+              <w:instrText xml:space="preserve"> PAGEREF _Toc520198266 \h </w:instrText>
             </w:r>
             <w:r>
               <w:rPr>
@@ -442,7 +512,7 @@
                 <w:noProof/>
                 <w:webHidden/>
               </w:rPr>
-              <w:t>3</w:t>
+              <w:t>5</w:t>
             </w:r>
             <w:r>
               <w:rPr>
@@ -462,7 +532,7 @@
               <w:sz w:val="22"/>
             </w:rPr>
           </w:pPr>
-          <w:hyperlink w:anchor="_Toc502245843" w:history="1">
+          <w:hyperlink w:anchor="_Toc520198267" w:history="1">
             <w:r>
               <w:rPr>
                 <w:rStyle w:val="Hyperlink"/>
@@ -489,7 +559,7 @@
                 <w:noProof/>
                 <w:webHidden/>
               </w:rPr>
-              <w:instrText xml:space="preserve"> PAGEREF _Toc502245843 \h </w:instrText>
+              <w:instrText xml:space="preserve"> PAGEREF _Toc520198267 \h </w:instrText>
             </w:r>
             <w:r>
               <w:rPr>
@@ -509,7 +579,7 @@
                 <w:noProof/>
                 <w:webHidden/>
               </w:rPr>
-              <w:t>3</w:t>
+              <w:t>5</w:t>
             </w:r>
             <w:r>
               <w:rPr>
@@ -529,7 +599,7 @@
               <w:sz w:val="22"/>
             </w:rPr>
           </w:pPr>
-          <w:hyperlink w:anchor="_Toc502245844" w:history="1">
+          <w:hyperlink w:anchor="_Toc520198268" w:history="1">
             <w:r>
               <w:rPr>
                 <w:rStyle w:val="Hyperlink"/>
@@ -556,7 +626,7 @@
                 <w:noProof/>
                 <w:webHidden/>
               </w:rPr>
-              <w:instrText xml:space="preserve"> PAGEREF _Toc502245844 \h </w:instrText>
+              <w:instrText xml:space="preserve"> PAGEREF _Toc520198268 \h </w:instrText>
             </w:r>
             <w:r>
               <w:rPr>
@@ -576,7 +646,7 @@
                 <w:noProof/>
                 <w:webHidden/>
               </w:rPr>
-              <w:t>4</w:t>
+              <w:t>5</w:t>
             </w:r>
             <w:r>
               <w:rPr>
@@ -596,7 +666,7 @@
               <w:sz w:val="22"/>
             </w:rPr>
           </w:pPr>
-          <w:hyperlink w:anchor="_Toc502245845" w:history="1">
+          <w:hyperlink w:anchor="_Toc520198269" w:history="1">
             <w:r>
               <w:rPr>
                 <w:rStyle w:val="Hyperlink"/>
@@ -623,7 +693,7 @@
                 <w:noProof/>
                 <w:webHidden/>
               </w:rPr>
-              <w:instrText xml:space="preserve"> PAGEREF _Toc502245845 \h </w:instrText>
+              <w:instrText xml:space="preserve"> PAGEREF _Toc520198269 \h </w:instrText>
             </w:r>
             <w:r>
               <w:rPr>
@@ -643,7 +713,7 @@
                 <w:noProof/>
                 <w:webHidden/>
               </w:rPr>
-              <w:t>4</w:t>
+              <w:t>5</w:t>
             </w:r>
             <w:r>
               <w:rPr>
@@ -663,7 +733,7 @@
               <w:sz w:val="22"/>
             </w:rPr>
           </w:pPr>
-          <w:hyperlink w:anchor="_Toc502245846" w:history="1">
+          <w:hyperlink w:anchor="_Toc520198270" w:history="1">
             <w:r>
               <w:rPr>
                 <w:rStyle w:val="Hyperlink"/>
@@ -690,7 +760,7 @@
                 <w:noProof/>
                 <w:webHidden/>
               </w:rPr>
-              <w:instrText xml:space="preserve"> PAGEREF _Toc502245846 \h </w:instrText>
+              <w:instrText xml:space="preserve"> PAGEREF _Toc520198270 \h </w:instrText>
             </w:r>
             <w:r>
               <w:rPr>
@@ -710,7 +780,7 @@
                 <w:noProof/>
                 <w:webHidden/>
               </w:rPr>
-              <w:t>4</w:t>
+              <w:t>5</w:t>
             </w:r>
             <w:r>
               <w:rPr>
@@ -730,7 +800,7 @@
               <w:sz w:val="22"/>
             </w:rPr>
           </w:pPr>
-          <w:hyperlink w:anchor="_Toc502245847" w:history="1">
+          <w:hyperlink w:anchor="_Toc520198271" w:history="1">
             <w:r>
               <w:rPr>
                 <w:rStyle w:val="Hyperlink"/>
@@ -757,7 +827,7 @@
                 <w:noProof/>
                 <w:webHidden/>
               </w:rPr>
-              <w:instrText xml:space="preserve"> PAGEREF _Toc502245847 \h </w:instrText>
+              <w:instrText xml:space="preserve"> PAGEREF _Toc520198271 \h </w:instrText>
             </w:r>
             <w:r>
               <w:rPr>
@@ -777,7 +847,7 @@
                 <w:noProof/>
                 <w:webHidden/>
               </w:rPr>
-              <w:t>4</w:t>
+              <w:t>5</w:t>
             </w:r>
             <w:r>
               <w:rPr>
@@ -797,7 +867,7 @@
               <w:sz w:val="22"/>
             </w:rPr>
           </w:pPr>
-          <w:hyperlink w:anchor="_Toc502245848" w:history="1">
+          <w:hyperlink w:anchor="_Toc520198272" w:history="1">
             <w:r>
               <w:rPr>
                 <w:rStyle w:val="Hyperlink"/>
@@ -824,7 +894,7 @@
                 <w:noProof/>
                 <w:webHidden/>
               </w:rPr>
-              <w:instrText xml:space="preserve"> PAGEREF _Toc502245848 \h </w:instrText>
+              <w:instrText xml:space="preserve"> PAGEREF _Toc520198272 \h </w:instrText>
             </w:r>
             <w:r>
               <w:rPr>
@@ -844,7 +914,7 @@
                 <w:noProof/>
                 <w:webHidden/>
               </w:rPr>
-              <w:t>4</w:t>
+              <w:t>6</w:t>
             </w:r>
             <w:r>
               <w:rPr>
@@ -864,7 +934,7 @@
               <w:sz w:val="22"/>
             </w:rPr>
           </w:pPr>
-          <w:hyperlink w:anchor="_Toc502245849" w:history="1">
+          <w:hyperlink w:anchor="_Toc520198273" w:history="1">
             <w:r>
               <w:rPr>
                 <w:rStyle w:val="Hyperlink"/>
@@ -891,7 +961,7 @@
                 <w:noProof/>
                 <w:webHidden/>
               </w:rPr>
-              <w:instrText xml:space="preserve"> PAGEREF _Toc502245849 \h </w:instrText>
+              <w:instrText xml:space="preserve"> PAGEREF _Toc520198273 \h </w:instrText>
             </w:r>
             <w:r>
               <w:rPr>
@@ -911,7 +981,7 @@
                 <w:noProof/>
                 <w:webHidden/>
               </w:rPr>
-              <w:t>5</w:t>
+              <w:t>6</w:t>
             </w:r>
             <w:r>
               <w:rPr>
@@ -931,7 +1001,7 @@
               <w:sz w:val="22"/>
             </w:rPr>
           </w:pPr>
-          <w:hyperlink w:anchor="_Toc502245850" w:history="1">
+          <w:hyperlink w:anchor="_Toc520198274" w:history="1">
             <w:r>
               <w:rPr>
                 <w:rStyle w:val="Hyperlink"/>
@@ -958,7 +1028,7 @@
                 <w:noProof/>
                 <w:webHidden/>
               </w:rPr>
-              <w:instrText xml:space="preserve"> PAGEREF _Toc502245850 \h </w:instrText>
+              <w:instrText xml:space="preserve"> PAGEREF _Toc520198274 \h </w:instrText>
             </w:r>
             <w:r>
               <w:rPr>
@@ -978,7 +1048,7 @@
                 <w:noProof/>
                 <w:webHidden/>
               </w:rPr>
-              <w:t>8</w:t>
+              <w:t>10</w:t>
             </w:r>
             <w:r>
               <w:rPr>
@@ -998,7 +1068,7 @@
               <w:sz w:val="22"/>
             </w:rPr>
           </w:pPr>
-          <w:hyperlink w:anchor="_Toc502245851" w:history="1">
+          <w:hyperlink w:anchor="_Toc520198275" w:history="1">
             <w:r>
               <w:rPr>
                 <w:rStyle w:val="Hyperlink"/>
@@ -1025,7 +1095,7 @@
                 <w:noProof/>
                 <w:webHidden/>
               </w:rPr>
-              <w:instrText xml:space="preserve"> PAGEREF _Toc502245851 \h </w:instrText>
+              <w:instrText xml:space="preserve"> PAGEREF _Toc520198275 \h </w:instrText>
             </w:r>
             <w:r>
               <w:rPr>
@@ -1045,7 +1115,7 @@
                 <w:noProof/>
                 <w:webHidden/>
               </w:rPr>
-              <w:t>8</w:t>
+              <w:t>10</w:t>
             </w:r>
             <w:r>
               <w:rPr>
@@ -1065,7 +1135,7 @@
               <w:sz w:val="22"/>
             </w:rPr>
           </w:pPr>
-          <w:hyperlink w:anchor="_Toc502245852" w:history="1">
+          <w:hyperlink w:anchor="_Toc520198276" w:history="1">
             <w:r>
               <w:rPr>
                 <w:rStyle w:val="Hyperlink"/>
@@ -1092,7 +1162,7 @@
                 <w:noProof/>
                 <w:webHidden/>
               </w:rPr>
-              <w:instrText xml:space="preserve"> PAGEREF _Toc502245852 \h </w:instrText>
+              <w:instrText xml:space="preserve"> PAGEREF _Toc520198276 \h </w:instrText>
             </w:r>
             <w:r>
               <w:rPr>
@@ -1112,7 +1182,7 @@
                 <w:noProof/>
                 <w:webHidden/>
               </w:rPr>
-              <w:t>8</w:t>
+              <w:t>10</w:t>
             </w:r>
             <w:r>
               <w:rPr>
@@ -1132,7 +1202,7 @@
               <w:sz w:val="22"/>
             </w:rPr>
           </w:pPr>
-          <w:hyperlink w:anchor="_Toc502245853" w:history="1">
+          <w:hyperlink w:anchor="_Toc520198277" w:history="1">
             <w:r>
               <w:rPr>
                 <w:rStyle w:val="Hyperlink"/>
@@ -1159,7 +1229,7 @@
                 <w:noProof/>
                 <w:webHidden/>
               </w:rPr>
-              <w:instrText xml:space="preserve"> PAGEREF _Toc502245853 \h </w:instrText>
+              <w:instrText xml:space="preserve"> PAGEREF _Toc520198277 \h </w:instrText>
             </w:r>
             <w:r>
               <w:rPr>
@@ -1179,7 +1249,7 @@
                 <w:noProof/>
                 <w:webHidden/>
               </w:rPr>
-              <w:t>8</w:t>
+              <w:t>10</w:t>
             </w:r>
             <w:r>
               <w:rPr>
@@ -1199,7 +1269,7 @@
               <w:sz w:val="22"/>
             </w:rPr>
           </w:pPr>
-          <w:hyperlink w:anchor="_Toc502245854" w:history="1">
+          <w:hyperlink w:anchor="_Toc520198278" w:history="1">
             <w:r>
               <w:rPr>
                 <w:rStyle w:val="Hyperlink"/>
@@ -1226,7 +1296,7 @@
                 <w:noProof/>
                 <w:webHidden/>
               </w:rPr>
-              <w:instrText xml:space="preserve"> PAGEREF _Toc502245854 \h </w:instrText>
+              <w:instrText xml:space="preserve"> PAGEREF _Toc520198278 \h </w:instrText>
             </w:r>
             <w:r>
               <w:rPr>
@@ -1246,7 +1316,7 @@
                 <w:noProof/>
                 <w:webHidden/>
               </w:rPr>
-              <w:t>9</w:t>
+              <w:t>10</w:t>
             </w:r>
             <w:r>
               <w:rPr>
@@ -1266,13 +1336,13 @@
               <w:sz w:val="22"/>
             </w:rPr>
           </w:pPr>
-          <w:hyperlink w:anchor="_Toc502245855" w:history="1">
+          <w:hyperlink w:anchor="_Toc520198279" w:history="1">
             <w:r>
               <w:rPr>
                 <w:rStyle w:val="Hyperlink"/>
                 <w:noProof/>
               </w:rPr>
-              <w:t>Git Repository</w:t>
+              <w:t>GitHub Repository</w:t>
             </w:r>
             <w:r>
               <w:rPr>
@@ -1293,7 +1363,7 @@
                 <w:noProof/>
                 <w:webHidden/>
               </w:rPr>
-              <w:instrText xml:space="preserve"> PAGEREF _Toc502245855 \h </w:instrText>
+              <w:instrText xml:space="preserve"> PAGEREF _Toc520198279 \h </w:instrText>
             </w:r>
             <w:r>
               <w:rPr>
@@ -1313,7 +1383,7 @@
                 <w:noProof/>
                 <w:webHidden/>
               </w:rPr>
-              <w:t>10</w:t>
+              <w:t>11</w:t>
             </w:r>
             <w:r>
               <w:rPr>
@@ -1333,7 +1403,7 @@
               <w:sz w:val="22"/>
             </w:rPr>
           </w:pPr>
-          <w:hyperlink w:anchor="_Toc502245856" w:history="1">
+          <w:hyperlink w:anchor="_Toc520198280" w:history="1">
             <w:r>
               <w:rPr>
                 <w:rStyle w:val="Hyperlink"/>
@@ -1360,7 +1430,7 @@
                 <w:noProof/>
                 <w:webHidden/>
               </w:rPr>
-              <w:instrText xml:space="preserve"> PAGEREF _Toc502245856 \h </w:instrText>
+              <w:instrText xml:space="preserve"> PAGEREF _Toc520198280 \h </w:instrText>
             </w:r>
             <w:r>
               <w:rPr>
@@ -1380,7 +1450,7 @@
                 <w:noProof/>
                 <w:webHidden/>
               </w:rPr>
-              <w:t>10</w:t>
+              <w:t>11</w:t>
             </w:r>
             <w:r>
               <w:rPr>
@@ -1395,12 +1465,12 @@
           <w:pPr>
             <w:pStyle w:val="TOC2"/>
             <w:rPr>
-              <w:rFonts w:asciiTheme="minorHAnsi" w:eastAsiaTheme="minorEastAsia" w:hAnsiTheme="minorHAnsi" w:cstheme="minorBidi"/>
               <w:noProof/>
-              <w:sz w:val="22"/>
+              <w:color w:val="0000FF"/>
+              <w:u w:val="single"/>
             </w:rPr>
           </w:pPr>
-          <w:hyperlink w:anchor="_Toc502245857" w:history="1">
+          <w:hyperlink w:anchor="_Toc520198281" w:history="1">
             <w:r>
               <w:rPr>
                 <w:rStyle w:val="Hyperlink"/>
@@ -1427,7 +1497,7 @@
                 <w:noProof/>
                 <w:webHidden/>
               </w:rPr>
-              <w:instrText xml:space="preserve"> PAGEREF _Toc502245857 \h </w:instrText>
+              <w:instrText xml:space="preserve"> PAGEREF _Toc520198281 \h </w:instrText>
             </w:r>
             <w:r>
               <w:rPr>
@@ -1447,7 +1517,7 @@
                 <w:noProof/>
                 <w:webHidden/>
               </w:rPr>
-              <w:t>11</w:t>
+              <w:t>12</w:t>
             </w:r>
             <w:r>
               <w:rPr>
@@ -1457,11 +1527,6 @@
               <w:fldChar w:fldCharType="end"/>
             </w:r>
           </w:hyperlink>
-        </w:p>
-        <w:p>
-          <w:pPr>
-            <w:spacing w:after="100"/>
-          </w:pPr>
           <w:r>
             <w:rPr>
               <w:b/>
@@ -1474,29 +1539,29 @@
       </w:sdtContent>
     </w:sdt>
     <w:p>
-      <w:r>
-        <w:t xml:space="preserve">This Quick Start deployment guide </w:t>
+      <w:pPr>
+        <w:spacing w:before="400"/>
+      </w:pPr>
+      <w:r>
+        <w:t xml:space="preserve">This Quick Start </w:t>
       </w:r>
       <w:r>
         <w:t>was created</w:t>
       </w:r>
       <w:r>
-        <w:t xml:space="preserve"> by Amazon Web Services (AWS) </w:t>
-      </w:r>
-      <w:r>
-        <w:t>in partnership with</w:t>
+        <w:t xml:space="preserve"> by </w:t>
+      </w:r>
+      <w:r>
+        <w:rPr>
+          <w:color w:val="C00000"/>
+        </w:rPr>
+        <w:t>&lt;partner organization&gt;</w:t>
+      </w:r>
+      <w:r>
+        <w:t xml:space="preserve"> in collaboration with Amazon Web Services (AWS).</w:t>
       </w:r>
       <w:r>
         <w:t xml:space="preserve"> </w:t>
-      </w:r>
-      <w:r>
-        <w:rPr>
-          <w:color w:val="C00000"/>
-        </w:rPr>
-        <w:t>&lt;partner organization&gt;</w:t>
-      </w:r>
-      <w:r>
-        <w:t xml:space="preserve">. </w:t>
       </w:r>
     </w:p>
     <w:p>
@@ -1524,125 +1589,1069 @@
           <w:rFonts w:cs="Helvetica"/>
           <w:color w:val="333333"/>
         </w:rPr>
-        <w:t xml:space="preserve">that use AWS </w:t>
-      </w:r>
-      <w:proofErr w:type="spellStart"/>
+        <w:t xml:space="preserve">that use AWS CloudFormation templates </w:t>
+      </w:r>
       <w:r>
         <w:rPr>
           <w:rFonts w:cs="Helvetica"/>
           <w:color w:val="333333"/>
         </w:rPr>
-        <w:t>CloudFormation</w:t>
-      </w:r>
-      <w:proofErr w:type="spellEnd"/>
+        <w:t xml:space="preserve">to deploy </w:t>
+      </w:r>
       <w:r>
         <w:rPr>
           <w:rFonts w:cs="Helvetica"/>
           <w:color w:val="333333"/>
         </w:rPr>
-        <w:t xml:space="preserve"> templates </w:t>
+        <w:t>key technologies on</w:t>
       </w:r>
       <w:r>
         <w:rPr>
           <w:rFonts w:cs="Helvetica"/>
           <w:color w:val="333333"/>
         </w:rPr>
-        <w:t xml:space="preserve">to deploy </w:t>
+        <w:t xml:space="preserve"> AWS</w:t>
       </w:r>
       <w:r>
         <w:rPr>
           <w:rFonts w:cs="Helvetica"/>
           <w:color w:val="333333"/>
         </w:rPr>
-        <w:t>key technologies on</w:t>
+        <w:t>, following AWS best practices</w:t>
       </w:r>
       <w:r>
         <w:rPr>
           <w:rFonts w:cs="Helvetica"/>
           <w:color w:val="333333"/>
         </w:rPr>
-        <w:t xml:space="preserve"> AWS</w:t>
+        <w:t>.</w:t>
       </w:r>
       <w:r>
         <w:rPr>
           <w:rFonts w:cs="Helvetica"/>
           <w:color w:val="333333"/>
         </w:rPr>
-        <w:t>, following AWS best practices</w:t>
-      </w:r>
-      <w:r>
+        <w:t xml:space="preserve"> </w:t>
+      </w:r>
+    </w:p>
+    <w:p>
+      <w:pPr>
+        <w:pStyle w:val="Heading2"/>
+      </w:pPr>
+      <w:bookmarkStart w:id="0" w:name="_Toc502305350"/>
+      <w:bookmarkStart w:id="1" w:name="_Toc520198261"/>
+      <w:r>
+        <w:t>Quick Links</w:t>
+      </w:r>
+      <w:bookmarkEnd w:id="0"/>
+      <w:r>
+        <w:rPr>
+          <w:rStyle w:val="CommentReference"/>
+          <w:rFonts w:ascii="Georgia" w:eastAsia="Times New Roman" w:hAnsi="Georgia" w:cs="Times New Roman"/>
+          <w:bCs w:val="0"/>
+          <w:color w:val="212120"/>
+        </w:rPr>
+        <w:commentReference w:id="2"/>
+      </w:r>
+      <w:bookmarkEnd w:id="1"/>
+    </w:p>
+    <w:p>
+      <w:r>
+        <w:t>The links in this section are for your convenience. Before you launch the Quick Start, please</w:t>
+      </w:r>
+      <w:r>
+        <w:t xml:space="preserve"> </w:t>
+      </w:r>
+      <w:r>
+        <w:t>review the</w:t>
+      </w:r>
+      <w:r>
+        <w:t xml:space="preserve"> architecture, security, and other considerations</w:t>
+      </w:r>
+      <w:r>
+        <w:t xml:space="preserve"> discussed in this guide. </w:t>
+      </w:r>
+    </w:p>
+    <w:p>
+      <w:pPr>
+        <w:pStyle w:val="ListBullet"/>
+      </w:pPr>
+      <w:r>
+        <w:rPr>
+          <w:noProof/>
+        </w:rPr>
+        <mc:AlternateContent>
+          <mc:Choice Requires="wps">
+            <w:drawing>
+              <wp:anchor distT="0" distB="0" distL="137160" distR="137160" simplePos="0" relativeHeight="251814912" behindDoc="1" locked="0" layoutInCell="0" allowOverlap="1" wp14:anchorId="195468A8" wp14:editId="106606CB">
+                <wp:simplePos x="0" y="0"/>
+                <wp:positionH relativeFrom="margin">
+                  <wp:posOffset>3657600</wp:posOffset>
+                </wp:positionH>
+                <wp:positionV relativeFrom="margin">
+                  <wp:posOffset>5273040</wp:posOffset>
+                </wp:positionV>
+                <wp:extent cx="621665" cy="1398905"/>
+                <wp:effectExtent l="0" t="7620" r="0" b="0"/>
+                <wp:wrapTopAndBottom/>
+                <wp:docPr id="10" name="AutoShape 2"/>
+                <wp:cNvGraphicFramePr>
+                  <a:graphicFrameLocks xmlns:a="http://schemas.openxmlformats.org/drawingml/2006/main"/>
+                </wp:cNvGraphicFramePr>
+                <a:graphic xmlns:a="http://schemas.openxmlformats.org/drawingml/2006/main">
+                  <a:graphicData uri="http://schemas.microsoft.com/office/word/2010/wordprocessingShape">
+                    <wps:wsp>
+                      <wps:cNvSpPr>
+                        <a:spLocks noChangeArrowheads="1"/>
+                      </wps:cNvSpPr>
+                      <wps:spPr bwMode="auto">
+                        <a:xfrm rot="5400000">
+                          <a:off x="0" y="0"/>
+                          <a:ext cx="621665" cy="1398905"/>
+                        </a:xfrm>
+                        <a:prstGeom prst="roundRect">
+                          <a:avLst>
+                            <a:gd name="adj" fmla="val 13032"/>
+                          </a:avLst>
+                        </a:prstGeom>
+                        <a:solidFill>
+                          <a:srgbClr val="F2A52C"/>
+                        </a:solidFill>
+                        <a:extLst/>
+                      </wps:spPr>
+                      <wps:txbx>
+                        <w:txbxContent>
+                          <w:p>
+                            <w:pPr>
+                              <w:spacing w:after="0" w:line="200" w:lineRule="atLeast"/>
+                              <w:jc w:val="center"/>
+                              <w:rPr>
+                                <w:rFonts w:asciiTheme="minorHAnsi" w:eastAsiaTheme="majorEastAsia" w:hAnsiTheme="minorHAnsi" w:cs="Arial"/>
+                                <w:b/>
+                                <w:iCs/>
+                                <w:color w:val="FFFFFF" w:themeColor="background1"/>
+                                <w:sz w:val="28"/>
+                                <w:szCs w:val="28"/>
+                              </w:rPr>
+                            </w:pPr>
+                            <w:hyperlink r:id="rId14" w:history="1">
+                              <w:r>
+                                <w:rPr>
+                                  <w:rStyle w:val="Hyperlink"/>
+                                  <w:rFonts w:asciiTheme="minorHAnsi" w:eastAsiaTheme="majorEastAsia" w:hAnsiTheme="minorHAnsi" w:cs="Arial"/>
+                                  <w:b/>
+                                  <w:iCs/>
+                                  <w:color w:val="FFFFFF" w:themeColor="background1"/>
+                                  <w:sz w:val="28"/>
+                                  <w:szCs w:val="28"/>
+                                  <w:u w:val="none"/>
+                                </w:rPr>
+                                <w:t>View template</w:t>
+                              </w:r>
+                            </w:hyperlink>
+                          </w:p>
+                          <w:p>
+                            <w:pPr>
+                              <w:spacing w:after="0" w:line="200" w:lineRule="atLeast"/>
+                              <w:jc w:val="center"/>
+                              <w:rPr>
+                                <w:rFonts w:asciiTheme="minorHAnsi" w:eastAsiaTheme="majorEastAsia" w:hAnsiTheme="minorHAnsi" w:cs="Arial"/>
+                                <w:b/>
+                                <w:iCs/>
+                                <w:color w:val="FFFFFF" w:themeColor="background1"/>
+                                <w14:props3d w14:extrusionH="57150" w14:contourW="0" w14:prstMaterial="warmMatte">
+                                  <w14:bevelT w14:w="38100" w14:h="38100" w14:prst="angle"/>
+                                </w14:props3d>
+                              </w:rPr>
+                            </w:pPr>
+                            <w:r>
+                              <w:rPr>
+                                <w:rFonts w:asciiTheme="minorHAnsi" w:eastAsiaTheme="majorEastAsia" w:hAnsiTheme="minorHAnsi" w:cs="Arial"/>
+                                <w:b/>
+                                <w:iCs/>
+                                <w:color w:val="FFFFFF" w:themeColor="background1"/>
+                                <w:sz w:val="28"/>
+                                <w:szCs w:val="28"/>
+                              </w:rPr>
+                              <w:t>(for existing VPC)</w:t>
+                            </w:r>
+                          </w:p>
+                        </w:txbxContent>
+                      </wps:txbx>
+                      <wps:bodyPr rot="0" vert="horz" wrap="square" lIns="73152" tIns="27432" rIns="73152" bIns="27432" anchor="ctr" anchorCtr="0" upright="1">
+                        <a:noAutofit/>
+                      </wps:bodyPr>
+                    </wps:wsp>
+                  </a:graphicData>
+                </a:graphic>
+                <wp14:sizeRelH relativeFrom="margin">
+                  <wp14:pctWidth>0</wp14:pctWidth>
+                </wp14:sizeRelH>
+                <wp14:sizeRelV relativeFrom="margin">
+                  <wp14:pctHeight>0</wp14:pctHeight>
+                </wp14:sizeRelV>
+              </wp:anchor>
+            </w:drawing>
+          </mc:Choice>
+          <mc:Fallback>
+            <w:pict>
+              <v:roundrect w14:anchorId="195468A8" id="AutoShape 2" o:spid="_x0000_s1026" style="position:absolute;left:0;text-align:left;margin-left:4in;margin-top:415.2pt;width:48.95pt;height:110.15pt;rotation:90;z-index:-251501568;visibility:visible;mso-wrap-style:square;mso-width-percent:0;mso-height-percent:0;mso-wrap-distance-left:10.8pt;mso-wrap-distance-top:0;mso-wrap-distance-right:10.8pt;mso-wrap-distance-bottom:0;mso-position-horizontal:absolute;mso-position-horizontal-relative:margin;mso-position-vertical:absolute;mso-position-vertical-relative:margin;mso-width-percent:0;mso-height-percent:0;mso-width-relative:margin;mso-height-relative:margin;v-text-anchor:middle" arcsize="8541f" o:gfxdata="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" o:allowincell="f" fillcolor="#f2a52c" stroked="f">
+                <v:textbox inset="5.76pt,2.16pt,5.76pt,2.16pt">
+                  <w:txbxContent>
+                    <w:p>
+                      <w:pPr>
+                        <w:spacing w:after="0" w:line="200" w:lineRule="atLeast"/>
+                        <w:jc w:val="center"/>
+                        <w:rPr>
+                          <w:rFonts w:asciiTheme="minorHAnsi" w:eastAsiaTheme="majorEastAsia" w:hAnsiTheme="minorHAnsi" w:cs="Arial"/>
+                          <w:b/>
+                          <w:iCs/>
+                          <w:color w:val="FFFFFF" w:themeColor="background1"/>
+                          <w:sz w:val="28"/>
+                          <w:szCs w:val="28"/>
+                        </w:rPr>
+                      </w:pPr>
+                      <w:hyperlink r:id="rId15" w:history="1">
+                        <w:r>
+                          <w:rPr>
+                            <w:rStyle w:val="Hyperlink"/>
+                            <w:rFonts w:asciiTheme="minorHAnsi" w:eastAsiaTheme="majorEastAsia" w:hAnsiTheme="minorHAnsi" w:cs="Arial"/>
+                            <w:b/>
+                            <w:iCs/>
+                            <w:color w:val="FFFFFF" w:themeColor="background1"/>
+                            <w:sz w:val="28"/>
+                            <w:szCs w:val="28"/>
+                            <w:u w:val="none"/>
+                          </w:rPr>
+                          <w:t>View template</w:t>
+                        </w:r>
+                      </w:hyperlink>
+                    </w:p>
+                    <w:p>
+                      <w:pPr>
+                        <w:spacing w:after="0" w:line="200" w:lineRule="atLeast"/>
+                        <w:jc w:val="center"/>
+                        <w:rPr>
+                          <w:rFonts w:asciiTheme="minorHAnsi" w:eastAsiaTheme="majorEastAsia" w:hAnsiTheme="minorHAnsi" w:cs="Arial"/>
+                          <w:b/>
+                          <w:iCs/>
+                          <w:color w:val="FFFFFF" w:themeColor="background1"/>
+                          <w14:props3d w14:extrusionH="57150" w14:contourW="0" w14:prstMaterial="warmMatte">
+                            <w14:bevelT w14:w="38100" w14:h="38100" w14:prst="angle"/>
+                          </w14:props3d>
+                        </w:rPr>
+                      </w:pPr>
+                      <w:r>
+                        <w:rPr>
+                          <w:rFonts w:asciiTheme="minorHAnsi" w:eastAsiaTheme="majorEastAsia" w:hAnsiTheme="minorHAnsi" w:cs="Arial"/>
+                          <w:b/>
+                          <w:iCs/>
+                          <w:color w:val="FFFFFF" w:themeColor="background1"/>
+                          <w:sz w:val="28"/>
+                          <w:szCs w:val="28"/>
+                        </w:rPr>
+                        <w:t>(for existing VPC)</w:t>
+                      </w:r>
+                    </w:p>
+                  </w:txbxContent>
+                </v:textbox>
+                <w10:wrap type="topAndBottom" anchorx="margin" anchory="margin"/>
+              </v:roundrect>
+            </w:pict>
+          </mc:Fallback>
+        </mc:AlternateContent>
+      </w:r>
+      <w:r>
+        <w:rPr>
+          <w:noProof/>
+        </w:rPr>
+        <mc:AlternateContent>
+          <mc:Choice Requires="wps">
+            <w:drawing>
+              <wp:anchor distT="0" distB="0" distL="137160" distR="137160" simplePos="0" relativeHeight="251811840" behindDoc="1" locked="0" layoutInCell="0" allowOverlap="1" wp14:anchorId="66F34992" wp14:editId="79DF8E61">
+                <wp:simplePos x="0" y="0"/>
+                <wp:positionH relativeFrom="margin">
+                  <wp:posOffset>1828800</wp:posOffset>
+                </wp:positionH>
+                <wp:positionV relativeFrom="margin">
+                  <wp:posOffset>5273040</wp:posOffset>
+                </wp:positionV>
+                <wp:extent cx="621665" cy="1398905"/>
+                <wp:effectExtent l="0" t="7620" r="0" b="0"/>
+                <wp:wrapTopAndBottom/>
+                <wp:docPr id="7" name="AutoShape 2"/>
+                <wp:cNvGraphicFramePr>
+                  <a:graphicFrameLocks xmlns:a="http://schemas.openxmlformats.org/drawingml/2006/main"/>
+                </wp:cNvGraphicFramePr>
+                <a:graphic xmlns:a="http://schemas.openxmlformats.org/drawingml/2006/main">
+                  <a:graphicData uri="http://schemas.microsoft.com/office/word/2010/wordprocessingShape">
+                    <wps:wsp>
+                      <wps:cNvSpPr>
+                        <a:spLocks noChangeArrowheads="1"/>
+                      </wps:cNvSpPr>
+                      <wps:spPr bwMode="auto">
+                        <a:xfrm rot="5400000">
+                          <a:off x="0" y="0"/>
+                          <a:ext cx="621665" cy="1398905"/>
+                        </a:xfrm>
+                        <a:prstGeom prst="roundRect">
+                          <a:avLst>
+                            <a:gd name="adj" fmla="val 13032"/>
+                          </a:avLst>
+                        </a:prstGeom>
+                        <a:solidFill>
+                          <a:srgbClr val="F2A52C"/>
+                        </a:solidFill>
+                        <a:extLst/>
+                      </wps:spPr>
+                      <wps:txbx>
+                        <w:txbxContent>
+                          <w:p>
+                            <w:pPr>
+                              <w:spacing w:after="0" w:line="200" w:lineRule="atLeast"/>
+                              <w:jc w:val="center"/>
+                              <w:rPr>
+                                <w:rFonts w:asciiTheme="minorHAnsi" w:eastAsiaTheme="majorEastAsia" w:hAnsiTheme="minorHAnsi" w:cs="Arial"/>
+                                <w:b/>
+                                <w:iCs/>
+                                <w:color w:val="FFFFFF" w:themeColor="background1"/>
+                                <w:sz w:val="28"/>
+                                <w:szCs w:val="28"/>
+                              </w:rPr>
+                            </w:pPr>
+                            <w:hyperlink r:id="rId16" w:history="1">
+                              <w:r>
+                                <w:rPr>
+                                  <w:rStyle w:val="Hyperlink"/>
+                                  <w:rFonts w:asciiTheme="minorHAnsi" w:eastAsiaTheme="majorEastAsia" w:hAnsiTheme="minorHAnsi" w:cs="Arial"/>
+                                  <w:b/>
+                                  <w:iCs/>
+                                  <w:color w:val="FFFFFF" w:themeColor="background1"/>
+                                  <w:sz w:val="28"/>
+                                  <w:szCs w:val="28"/>
+                                  <w:u w:val="none"/>
+                                </w:rPr>
+                                <w:t>View template</w:t>
+                              </w:r>
+                            </w:hyperlink>
+                          </w:p>
+                          <w:p>
+                            <w:pPr>
+                              <w:spacing w:after="0" w:line="200" w:lineRule="atLeast"/>
+                              <w:jc w:val="center"/>
+                              <w:rPr>
+                                <w:rFonts w:asciiTheme="minorHAnsi" w:eastAsiaTheme="majorEastAsia" w:hAnsiTheme="minorHAnsi" w:cs="Arial"/>
+                                <w:b/>
+                                <w:iCs/>
+                                <w:color w:val="FFFFFF" w:themeColor="background1"/>
+                                <w14:props3d w14:extrusionH="57150" w14:contourW="0" w14:prstMaterial="warmMatte">
+                                  <w14:bevelT w14:w="38100" w14:h="38100" w14:prst="angle"/>
+                                </w14:props3d>
+                              </w:rPr>
+                            </w:pPr>
+                            <w:r>
+                              <w:rPr>
+                                <w:rFonts w:asciiTheme="minorHAnsi" w:eastAsiaTheme="majorEastAsia" w:hAnsiTheme="minorHAnsi" w:cs="Arial"/>
+                                <w:b/>
+                                <w:iCs/>
+                                <w:color w:val="FFFFFF" w:themeColor="background1"/>
+                                <w:sz w:val="28"/>
+                                <w:szCs w:val="28"/>
+                              </w:rPr>
+                              <w:t>(for new VPC)</w:t>
+                            </w:r>
+                          </w:p>
+                        </w:txbxContent>
+                      </wps:txbx>
+                      <wps:bodyPr rot="0" vert="horz" wrap="square" lIns="73152" tIns="27432" rIns="73152" bIns="27432" anchor="ctr" anchorCtr="0" upright="1">
+                        <a:noAutofit/>
+                      </wps:bodyPr>
+                    </wps:wsp>
+                  </a:graphicData>
+                </a:graphic>
+                <wp14:sizeRelH relativeFrom="margin">
+                  <wp14:pctWidth>0</wp14:pctWidth>
+                </wp14:sizeRelH>
+                <wp14:sizeRelV relativeFrom="margin">
+                  <wp14:pctHeight>0</wp14:pctHeight>
+                </wp14:sizeRelV>
+              </wp:anchor>
+            </w:drawing>
+          </mc:Choice>
+          <mc:Fallback>
+            <w:pict>
+              <v:roundrect w14:anchorId="66F34992" id="_x0000_s1027" style="position:absolute;left:0;text-align:left;margin-left:2in;margin-top:415.2pt;width:48.95pt;height:110.15pt;rotation:90;z-index:-251504640;visibility:visible;mso-wrap-style:square;mso-width-percent:0;mso-height-percent:0;mso-wrap-distance-left:10.8pt;mso-wrap-distance-top:0;mso-wrap-distance-right:10.8pt;mso-wrap-distance-bottom:0;mso-position-horizontal:absolute;mso-position-horizontal-relative:margin;mso-position-vertical:absolute;mso-position-vertical-relative:margin;mso-width-percent:0;mso-height-percent:0;mso-width-relative:margin;mso-height-relative:margin;v-text-anchor:middle" arcsize="8541f" o:gfxdata="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" o:allowincell="f" fillcolor="#f2a52c" stroked="f">
+                <v:textbox inset="5.76pt,2.16pt,5.76pt,2.16pt">
+                  <w:txbxContent>
+                    <w:p>
+                      <w:pPr>
+                        <w:spacing w:after="0" w:line="200" w:lineRule="atLeast"/>
+                        <w:jc w:val="center"/>
+                        <w:rPr>
+                          <w:rFonts w:asciiTheme="minorHAnsi" w:eastAsiaTheme="majorEastAsia" w:hAnsiTheme="minorHAnsi" w:cs="Arial"/>
+                          <w:b/>
+                          <w:iCs/>
+                          <w:color w:val="FFFFFF" w:themeColor="background1"/>
+                          <w:sz w:val="28"/>
+                          <w:szCs w:val="28"/>
+                        </w:rPr>
+                      </w:pPr>
+                      <w:hyperlink r:id="rId17" w:history="1">
+                        <w:r>
+                          <w:rPr>
+                            <w:rStyle w:val="Hyperlink"/>
+                            <w:rFonts w:asciiTheme="minorHAnsi" w:eastAsiaTheme="majorEastAsia" w:hAnsiTheme="minorHAnsi" w:cs="Arial"/>
+                            <w:b/>
+                            <w:iCs/>
+                            <w:color w:val="FFFFFF" w:themeColor="background1"/>
+                            <w:sz w:val="28"/>
+                            <w:szCs w:val="28"/>
+                            <w:u w:val="none"/>
+                          </w:rPr>
+                          <w:t>View template</w:t>
+                        </w:r>
+                      </w:hyperlink>
+                    </w:p>
+                    <w:p>
+                      <w:pPr>
+                        <w:spacing w:after="0" w:line="200" w:lineRule="atLeast"/>
+                        <w:jc w:val="center"/>
+                        <w:rPr>
+                          <w:rFonts w:asciiTheme="minorHAnsi" w:eastAsiaTheme="majorEastAsia" w:hAnsiTheme="minorHAnsi" w:cs="Arial"/>
+                          <w:b/>
+                          <w:iCs/>
+                          <w:color w:val="FFFFFF" w:themeColor="background1"/>
+                          <w14:props3d w14:extrusionH="57150" w14:contourW="0" w14:prstMaterial="warmMatte">
+                            <w14:bevelT w14:w="38100" w14:h="38100" w14:prst="angle"/>
+                          </w14:props3d>
+                        </w:rPr>
+                      </w:pPr>
+                      <w:r>
+                        <w:rPr>
+                          <w:rFonts w:asciiTheme="minorHAnsi" w:eastAsiaTheme="majorEastAsia" w:hAnsiTheme="minorHAnsi" w:cs="Arial"/>
+                          <w:b/>
+                          <w:iCs/>
+                          <w:color w:val="FFFFFF" w:themeColor="background1"/>
+                          <w:sz w:val="28"/>
+                          <w:szCs w:val="28"/>
+                        </w:rPr>
+                        <w:t>(for new VPC)</w:t>
+                      </w:r>
+                    </w:p>
+                  </w:txbxContent>
+                </v:textbox>
+                <w10:wrap type="topAndBottom" anchorx="margin" anchory="margin"/>
+              </v:roundrect>
+            </w:pict>
+          </mc:Fallback>
+        </mc:AlternateContent>
+      </w:r>
+      <w:r>
+        <w:rPr>
+          <w:noProof/>
+        </w:rPr>
+        <mc:AlternateContent>
+          <mc:Choice Requires="wps">
+            <w:drawing>
+              <wp:anchor distT="0" distB="0" distL="137160" distR="137160" simplePos="0" relativeHeight="251813888" behindDoc="1" locked="0" layoutInCell="0" allowOverlap="1" wp14:anchorId="77CD195E" wp14:editId="2CA2BAA8">
+                <wp:simplePos x="0" y="0"/>
+                <wp:positionH relativeFrom="margin">
+                  <wp:posOffset>3657600</wp:posOffset>
+                </wp:positionH>
+                <wp:positionV relativeFrom="margin">
+                  <wp:posOffset>3939540</wp:posOffset>
+                </wp:positionV>
+                <wp:extent cx="621665" cy="1398905"/>
+                <wp:effectExtent l="0" t="7620" r="0" b="0"/>
+                <wp:wrapTopAndBottom/>
+                <wp:docPr id="9" name="AutoShape 2"/>
+                <wp:cNvGraphicFramePr>
+                  <a:graphicFrameLocks xmlns:a="http://schemas.openxmlformats.org/drawingml/2006/main"/>
+                </wp:cNvGraphicFramePr>
+                <a:graphic xmlns:a="http://schemas.openxmlformats.org/drawingml/2006/main">
+                  <a:graphicData uri="http://schemas.microsoft.com/office/word/2010/wordprocessingShape">
+                    <wps:wsp>
+                      <wps:cNvSpPr>
+                        <a:spLocks noChangeArrowheads="1"/>
+                      </wps:cNvSpPr>
+                      <wps:spPr bwMode="auto">
+                        <a:xfrm rot="5400000">
+                          <a:off x="0" y="0"/>
+                          <a:ext cx="621665" cy="1398905"/>
+                        </a:xfrm>
+                        <a:prstGeom prst="roundRect">
+                          <a:avLst>
+                            <a:gd name="adj" fmla="val 13032"/>
+                          </a:avLst>
+                        </a:prstGeom>
+                        <a:solidFill>
+                          <a:srgbClr val="007CBC"/>
+                        </a:solidFill>
+                        <a:extLst/>
+                      </wps:spPr>
+                      <wps:txbx>
+                        <w:txbxContent>
+                          <w:p>
+                            <w:pPr>
+                              <w:spacing w:after="0" w:line="200" w:lineRule="atLeast"/>
+                              <w:jc w:val="center"/>
+                              <w:rPr>
+                                <w:rFonts w:asciiTheme="minorHAnsi" w:eastAsiaTheme="majorEastAsia" w:hAnsiTheme="minorHAnsi" w:cs="Arial"/>
+                                <w:b/>
+                                <w:iCs/>
+                                <w:color w:val="FFFFFF" w:themeColor="background1"/>
+                                <w:sz w:val="28"/>
+                                <w:szCs w:val="28"/>
+                                <w14:props3d w14:extrusionH="57150" w14:contourW="0" w14:prstMaterial="warmMatte">
+                                  <w14:bevelT w14:w="38100" w14:h="38100" w14:prst="angle"/>
+                                </w14:props3d>
+                              </w:rPr>
+                            </w:pPr>
+                            <w:hyperlink r:id="rId18" w:anchor="cstack=sn%7Estack-name%7Cturl%7Ehttps://s3.amazonaws.com/quickstart-reference/rest-of-url" w:history="1">
+                              <w:r>
+                                <w:rPr>
+                                  <w:rStyle w:val="Hyperlink"/>
+                                  <w:rFonts w:asciiTheme="minorHAnsi" w:eastAsiaTheme="majorEastAsia" w:hAnsiTheme="minorHAnsi" w:cs="Arial"/>
+                                  <w:b/>
+                                  <w:iCs/>
+                                  <w:color w:val="FFFFFF" w:themeColor="background1"/>
+                                  <w:sz w:val="28"/>
+                                  <w:szCs w:val="28"/>
+                                  <w:u w:val="none"/>
+                                </w:rPr>
+                                <w:t>Launch</w:t>
+                              </w:r>
+                              <w:r>
+                                <w:rPr>
+                                  <w:rStyle w:val="Hyperlink"/>
+                                  <w:rFonts w:asciiTheme="minorHAnsi" w:eastAsiaTheme="majorEastAsia" w:hAnsiTheme="minorHAnsi" w:cs="Arial"/>
+                                  <w:b/>
+                                  <w:iCs/>
+                                  <w:color w:val="FFFFFF" w:themeColor="background1"/>
+                                  <w:sz w:val="28"/>
+                                  <w:szCs w:val="28"/>
+                                  <w:u w:val="none"/>
+                                </w:rPr>
+                                <w:br/>
+                              </w:r>
+                              <w:r>
+                                <w:rPr>
+                                  <w:rStyle w:val="Hyperlink"/>
+                                  <w:rFonts w:asciiTheme="minorHAnsi" w:eastAsiaTheme="majorEastAsia" w:hAnsiTheme="minorHAnsi" w:cs="Arial"/>
+                                  <w:b/>
+                                  <w:iCs/>
+                                  <w:color w:val="FFFFFF" w:themeColor="background1"/>
+                                  <w:sz w:val="28"/>
+                                  <w:szCs w:val="28"/>
+                                  <w:u w:val="none"/>
+                                </w:rPr>
+                                <w:t>(for</w:t>
+                              </w:r>
+                            </w:hyperlink>
+                            <w:r>
+                              <w:rPr>
+                                <w:rStyle w:val="Hyperlink"/>
+                                <w:rFonts w:asciiTheme="minorHAnsi" w:eastAsiaTheme="majorEastAsia" w:hAnsiTheme="minorHAnsi" w:cs="Arial"/>
+                                <w:b/>
+                                <w:iCs/>
+                                <w:color w:val="FFFFFF" w:themeColor="background1"/>
+                                <w:sz w:val="28"/>
+                                <w:szCs w:val="28"/>
+                                <w:u w:val="none"/>
+                              </w:rPr>
+                              <w:t xml:space="preserve"> existing VPC)</w:t>
+                            </w:r>
+                          </w:p>
+                        </w:txbxContent>
+                      </wps:txbx>
+                      <wps:bodyPr rot="0" vert="horz" wrap="square" lIns="73152" tIns="27432" rIns="73152" bIns="27432" anchor="ctr" anchorCtr="0" upright="1">
+                        <a:noAutofit/>
+                      </wps:bodyPr>
+                    </wps:wsp>
+                  </a:graphicData>
+                </a:graphic>
+                <wp14:sizeRelH relativeFrom="margin">
+                  <wp14:pctWidth>0</wp14:pctWidth>
+                </wp14:sizeRelH>
+                <wp14:sizeRelV relativeFrom="margin">
+                  <wp14:pctHeight>0</wp14:pctHeight>
+                </wp14:sizeRelV>
+              </wp:anchor>
+            </w:drawing>
+          </mc:Choice>
+          <mc:Fallback>
+            <w:pict>
+              <v:roundrect w14:anchorId="77CD195E" id="_x0000_s1028" style="position:absolute;left:0;text-align:left;margin-left:4in;margin-top:310.2pt;width:48.95pt;height:110.15pt;rotation:90;z-index:-251502592;visibility:visible;mso-wrap-style:square;mso-width-percent:0;mso-height-percent:0;mso-wrap-distance-left:10.8pt;mso-wrap-distance-top:0;mso-wrap-distance-right:10.8pt;mso-wrap-distance-bottom:0;mso-position-horizontal:absolute;mso-position-horizontal-relative:margin;mso-position-vertical:absolute;mso-position-vertical-relative:margin;mso-width-percent:0;mso-height-percent:0;mso-width-relative:margin;mso-height-relative:margin;v-text-anchor:middle" arcsize="8541f" o:gfxdata="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" o:allowincell="f" fillcolor="#007cbc" stroked="f">
+                <v:textbox inset="5.76pt,2.16pt,5.76pt,2.16pt">
+                  <w:txbxContent>
+                    <w:p>
+                      <w:pPr>
+                        <w:spacing w:after="0" w:line="200" w:lineRule="atLeast"/>
+                        <w:jc w:val="center"/>
+                        <w:rPr>
+                          <w:rFonts w:asciiTheme="minorHAnsi" w:eastAsiaTheme="majorEastAsia" w:hAnsiTheme="minorHAnsi" w:cs="Arial"/>
+                          <w:b/>
+                          <w:iCs/>
+                          <w:color w:val="FFFFFF" w:themeColor="background1"/>
+                          <w:sz w:val="28"/>
+                          <w:szCs w:val="28"/>
+                          <w14:props3d w14:extrusionH="57150" w14:contourW="0" w14:prstMaterial="warmMatte">
+                            <w14:bevelT w14:w="38100" w14:h="38100" w14:prst="angle"/>
+                          </w14:props3d>
+                        </w:rPr>
+                      </w:pPr>
+                      <w:hyperlink r:id="rId19" w:anchor="cstack=sn%7Estack-name%7Cturl%7Ehttps://s3.amazonaws.com/quickstart-reference/rest-of-url" w:history="1">
+                        <w:r>
+                          <w:rPr>
+                            <w:rStyle w:val="Hyperlink"/>
+                            <w:rFonts w:asciiTheme="minorHAnsi" w:eastAsiaTheme="majorEastAsia" w:hAnsiTheme="minorHAnsi" w:cs="Arial"/>
+                            <w:b/>
+                            <w:iCs/>
+                            <w:color w:val="FFFFFF" w:themeColor="background1"/>
+                            <w:sz w:val="28"/>
+                            <w:szCs w:val="28"/>
+                            <w:u w:val="none"/>
+                          </w:rPr>
+                          <w:t>Launch</w:t>
+                        </w:r>
+                        <w:r>
+                          <w:rPr>
+                            <w:rStyle w:val="Hyperlink"/>
+                            <w:rFonts w:asciiTheme="minorHAnsi" w:eastAsiaTheme="majorEastAsia" w:hAnsiTheme="minorHAnsi" w:cs="Arial"/>
+                            <w:b/>
+                            <w:iCs/>
+                            <w:color w:val="FFFFFF" w:themeColor="background1"/>
+                            <w:sz w:val="28"/>
+                            <w:szCs w:val="28"/>
+                            <w:u w:val="none"/>
+                          </w:rPr>
+                          <w:br/>
+                        </w:r>
+                        <w:r>
+                          <w:rPr>
+                            <w:rStyle w:val="Hyperlink"/>
+                            <w:rFonts w:asciiTheme="minorHAnsi" w:eastAsiaTheme="majorEastAsia" w:hAnsiTheme="minorHAnsi" w:cs="Arial"/>
+                            <w:b/>
+                            <w:iCs/>
+                            <w:color w:val="FFFFFF" w:themeColor="background1"/>
+                            <w:sz w:val="28"/>
+                            <w:szCs w:val="28"/>
+                            <w:u w:val="none"/>
+                          </w:rPr>
+                          <w:t>(for</w:t>
+                        </w:r>
+                      </w:hyperlink>
+                      <w:r>
+                        <w:rPr>
+                          <w:rStyle w:val="Hyperlink"/>
+                          <w:rFonts w:asciiTheme="minorHAnsi" w:eastAsiaTheme="majorEastAsia" w:hAnsiTheme="minorHAnsi" w:cs="Arial"/>
+                          <w:b/>
+                          <w:iCs/>
+                          <w:color w:val="FFFFFF" w:themeColor="background1"/>
+                          <w:sz w:val="28"/>
+                          <w:szCs w:val="28"/>
+                          <w:u w:val="none"/>
+                        </w:rPr>
+                        <w:t xml:space="preserve"> existing VPC)</w:t>
+                      </w:r>
+                    </w:p>
+                  </w:txbxContent>
+                </v:textbox>
+                <w10:wrap type="topAndBottom" anchorx="margin" anchory="margin"/>
+              </v:roundrect>
+            </w:pict>
+          </mc:Fallback>
+        </mc:AlternateContent>
+      </w:r>
+      <w:r>
+        <w:rPr>
+          <w:noProof/>
+        </w:rPr>
+        <mc:AlternateContent>
+          <mc:Choice Requires="wps">
+            <w:drawing>
+              <wp:anchor distT="0" distB="0" distL="137160" distR="137160" simplePos="0" relativeHeight="251812864" behindDoc="1" locked="0" layoutInCell="0" allowOverlap="1" wp14:anchorId="581E8A29" wp14:editId="50216814">
+                <wp:simplePos x="0" y="0"/>
+                <wp:positionH relativeFrom="margin">
+                  <wp:posOffset>1828800</wp:posOffset>
+                </wp:positionH>
+                <wp:positionV relativeFrom="margin">
+                  <wp:posOffset>3939540</wp:posOffset>
+                </wp:positionV>
+                <wp:extent cx="621665" cy="1398905"/>
+                <wp:effectExtent l="0" t="7620" r="0" b="0"/>
+                <wp:wrapTopAndBottom/>
+                <wp:docPr id="2" name="AutoShape 2"/>
+                <wp:cNvGraphicFramePr>
+                  <a:graphicFrameLocks xmlns:a="http://schemas.openxmlformats.org/drawingml/2006/main"/>
+                </wp:cNvGraphicFramePr>
+                <a:graphic xmlns:a="http://schemas.openxmlformats.org/drawingml/2006/main">
+                  <a:graphicData uri="http://schemas.microsoft.com/office/word/2010/wordprocessingShape">
+                    <wps:wsp>
+                      <wps:cNvSpPr>
+                        <a:spLocks noChangeArrowheads="1"/>
+                      </wps:cNvSpPr>
+                      <wps:spPr bwMode="auto">
+                        <a:xfrm rot="5400000">
+                          <a:off x="0" y="0"/>
+                          <a:ext cx="621665" cy="1398905"/>
+                        </a:xfrm>
+                        <a:prstGeom prst="roundRect">
+                          <a:avLst>
+                            <a:gd name="adj" fmla="val 13032"/>
+                          </a:avLst>
+                        </a:prstGeom>
+                        <a:solidFill>
+                          <a:srgbClr val="007CBC"/>
+                        </a:solidFill>
+                        <a:extLst/>
+                      </wps:spPr>
+                      <wps:txbx>
+                        <w:txbxContent>
+                          <w:p>
+                            <w:pPr>
+                              <w:spacing w:after="0" w:line="200" w:lineRule="atLeast"/>
+                              <w:jc w:val="center"/>
+                              <w:rPr>
+                                <w:rFonts w:asciiTheme="minorHAnsi" w:eastAsiaTheme="majorEastAsia" w:hAnsiTheme="minorHAnsi" w:cs="Arial"/>
+                                <w:b/>
+                                <w:iCs/>
+                                <w:color w:val="FFFFFF" w:themeColor="background1"/>
+                                <w:sz w:val="28"/>
+                                <w:szCs w:val="28"/>
+                                <w14:props3d w14:extrusionH="57150" w14:contourW="0" w14:prstMaterial="warmMatte">
+                                  <w14:bevelT w14:w="38100" w14:h="38100" w14:prst="angle"/>
+                                </w14:props3d>
+                              </w:rPr>
+                            </w:pPr>
+                            <w:hyperlink r:id="rId20" w:anchor="cstack=sn%7Estack-name%7Cturl%7Ehttps://s3.amazonaws.com/quickstart-reference/rest-of-url" w:history="1">
+                              <w:r>
+                                <w:rPr>
+                                  <w:rStyle w:val="Hyperlink"/>
+                                  <w:rFonts w:asciiTheme="minorHAnsi" w:eastAsiaTheme="majorEastAsia" w:hAnsiTheme="minorHAnsi" w:cs="Arial"/>
+                                  <w:b/>
+                                  <w:iCs/>
+                                  <w:color w:val="FFFFFF" w:themeColor="background1"/>
+                                  <w:sz w:val="28"/>
+                                  <w:szCs w:val="28"/>
+                                  <w:u w:val="none"/>
+                                </w:rPr>
+                                <w:t>Launch</w:t>
+                              </w:r>
+                              <w:r>
+                                <w:rPr>
+                                  <w:rStyle w:val="Hyperlink"/>
+                                  <w:rFonts w:asciiTheme="minorHAnsi" w:eastAsiaTheme="majorEastAsia" w:hAnsiTheme="minorHAnsi" w:cs="Arial"/>
+                                  <w:b/>
+                                  <w:iCs/>
+                                  <w:color w:val="FFFFFF" w:themeColor="background1"/>
+                                  <w:sz w:val="28"/>
+                                  <w:szCs w:val="28"/>
+                                  <w:u w:val="none"/>
+                                </w:rPr>
+                                <w:br/>
+                              </w:r>
+                              <w:r>
+                                <w:rPr>
+                                  <w:rStyle w:val="Hyperlink"/>
+                                  <w:rFonts w:asciiTheme="minorHAnsi" w:eastAsiaTheme="majorEastAsia" w:hAnsiTheme="minorHAnsi" w:cs="Arial"/>
+                                  <w:b/>
+                                  <w:iCs/>
+                                  <w:color w:val="FFFFFF" w:themeColor="background1"/>
+                                  <w:sz w:val="28"/>
+                                  <w:szCs w:val="28"/>
+                                  <w:u w:val="none"/>
+                                </w:rPr>
+                                <w:t>(for</w:t>
+                              </w:r>
+                            </w:hyperlink>
+                            <w:r>
+                              <w:rPr>
+                                <w:rStyle w:val="Hyperlink"/>
+                                <w:rFonts w:asciiTheme="minorHAnsi" w:eastAsiaTheme="majorEastAsia" w:hAnsiTheme="minorHAnsi" w:cs="Arial"/>
+                                <w:b/>
+                                <w:iCs/>
+                                <w:color w:val="FFFFFF" w:themeColor="background1"/>
+                                <w:sz w:val="28"/>
+                                <w:szCs w:val="28"/>
+                                <w:u w:val="none"/>
+                              </w:rPr>
+                              <w:t xml:space="preserve"> new VPC)</w:t>
+                            </w:r>
+                          </w:p>
+                        </w:txbxContent>
+                      </wps:txbx>
+                      <wps:bodyPr rot="0" vert="horz" wrap="square" lIns="73152" tIns="27432" rIns="73152" bIns="27432" anchor="ctr" anchorCtr="0" upright="1">
+                        <a:noAutofit/>
+                      </wps:bodyPr>
+                    </wps:wsp>
+                  </a:graphicData>
+                </a:graphic>
+                <wp14:sizeRelH relativeFrom="margin">
+                  <wp14:pctWidth>0</wp14:pctWidth>
+                </wp14:sizeRelH>
+                <wp14:sizeRelV relativeFrom="margin">
+                  <wp14:pctHeight>0</wp14:pctHeight>
+                </wp14:sizeRelV>
+              </wp:anchor>
+            </w:drawing>
+          </mc:Choice>
+          <mc:Fallback>
+            <w:pict>
+              <v:roundrect w14:anchorId="581E8A29" id="_x0000_s1029" style="position:absolute;left:0;text-align:left;margin-left:2in;margin-top:310.2pt;width:48.95pt;height:110.15pt;rotation:90;z-index:-251503616;visibility:visible;mso-wrap-style:square;mso-width-percent:0;mso-height-percent:0;mso-wrap-distance-left:10.8pt;mso-wrap-distance-top:0;mso-wrap-distance-right:10.8pt;mso-wrap-distance-bottom:0;mso-position-horizontal:absolute;mso-position-horizontal-relative:margin;mso-position-vertical:absolute;mso-position-vertical-relative:margin;mso-width-percent:0;mso-height-percent:0;mso-width-relative:margin;mso-height-relative:margin;v-text-anchor:middle" arcsize="8541f" o:gfxdata="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" o:allowincell="f" fillcolor="#007cbc" stroked="f">
+                <v:textbox inset="5.76pt,2.16pt,5.76pt,2.16pt">
+                  <w:txbxContent>
+                    <w:p>
+                      <w:pPr>
+                        <w:spacing w:after="0" w:line="200" w:lineRule="atLeast"/>
+                        <w:jc w:val="center"/>
+                        <w:rPr>
+                          <w:rFonts w:asciiTheme="minorHAnsi" w:eastAsiaTheme="majorEastAsia" w:hAnsiTheme="minorHAnsi" w:cs="Arial"/>
+                          <w:b/>
+                          <w:iCs/>
+                          <w:color w:val="FFFFFF" w:themeColor="background1"/>
+                          <w:sz w:val="28"/>
+                          <w:szCs w:val="28"/>
+                          <w14:props3d w14:extrusionH="57150" w14:contourW="0" w14:prstMaterial="warmMatte">
+                            <w14:bevelT w14:w="38100" w14:h="38100" w14:prst="angle"/>
+                          </w14:props3d>
+                        </w:rPr>
+                      </w:pPr>
+                      <w:hyperlink r:id="rId21" w:anchor="cstack=sn%7Estack-name%7Cturl%7Ehttps://s3.amazonaws.com/quickstart-reference/rest-of-url" w:history="1">
+                        <w:r>
+                          <w:rPr>
+                            <w:rStyle w:val="Hyperlink"/>
+                            <w:rFonts w:asciiTheme="minorHAnsi" w:eastAsiaTheme="majorEastAsia" w:hAnsiTheme="minorHAnsi" w:cs="Arial"/>
+                            <w:b/>
+                            <w:iCs/>
+                            <w:color w:val="FFFFFF" w:themeColor="background1"/>
+                            <w:sz w:val="28"/>
+                            <w:szCs w:val="28"/>
+                            <w:u w:val="none"/>
+                          </w:rPr>
+                          <w:t>Launch</w:t>
+                        </w:r>
+                        <w:r>
+                          <w:rPr>
+                            <w:rStyle w:val="Hyperlink"/>
+                            <w:rFonts w:asciiTheme="minorHAnsi" w:eastAsiaTheme="majorEastAsia" w:hAnsiTheme="minorHAnsi" w:cs="Arial"/>
+                            <w:b/>
+                            <w:iCs/>
+                            <w:color w:val="FFFFFF" w:themeColor="background1"/>
+                            <w:sz w:val="28"/>
+                            <w:szCs w:val="28"/>
+                            <w:u w:val="none"/>
+                          </w:rPr>
+                          <w:br/>
+                        </w:r>
+                        <w:r>
+                          <w:rPr>
+                            <w:rStyle w:val="Hyperlink"/>
+                            <w:rFonts w:asciiTheme="minorHAnsi" w:eastAsiaTheme="majorEastAsia" w:hAnsiTheme="minorHAnsi" w:cs="Arial"/>
+                            <w:b/>
+                            <w:iCs/>
+                            <w:color w:val="FFFFFF" w:themeColor="background1"/>
+                            <w:sz w:val="28"/>
+                            <w:szCs w:val="28"/>
+                            <w:u w:val="none"/>
+                          </w:rPr>
+                          <w:t>(for</w:t>
+                        </w:r>
+                      </w:hyperlink>
+                      <w:r>
+                        <w:rPr>
+                          <w:rStyle w:val="Hyperlink"/>
+                          <w:rFonts w:asciiTheme="minorHAnsi" w:eastAsiaTheme="majorEastAsia" w:hAnsiTheme="minorHAnsi" w:cs="Arial"/>
+                          <w:b/>
+                          <w:iCs/>
+                          <w:color w:val="FFFFFF" w:themeColor="background1"/>
+                          <w:sz w:val="28"/>
+                          <w:szCs w:val="28"/>
+                          <w:u w:val="none"/>
+                        </w:rPr>
+                        <w:t xml:space="preserve"> new VPC)</w:t>
+                      </w:r>
+                    </w:p>
+                  </w:txbxContent>
+                </v:textbox>
+                <w10:wrap type="topAndBottom" anchorx="margin" anchory="margin"/>
+              </v:roundrect>
+            </w:pict>
+          </mc:Fallback>
+        </mc:AlternateContent>
+      </w:r>
+      <w:r>
+        <w:t xml:space="preserve">If you have an AWS account, and you’re already familiar with AWS services and </w:t>
+      </w:r>
+      <w:r>
+        <w:rPr>
+          <w:color w:val="C00000"/>
+        </w:rPr>
+        <w:t>&lt;</w:t>
+      </w:r>
+      <w:r>
+        <w:rPr>
+          <w:color w:val="C00000"/>
+        </w:rPr>
+        <w:t>software</w:t>
+      </w:r>
+      <w:r>
+        <w:rPr>
+          <w:color w:val="C00000"/>
+        </w:rPr>
+        <w:t>&gt;</w:t>
+      </w:r>
+      <w:r>
+        <w:t xml:space="preserve">, you can </w:t>
+      </w:r>
+      <w:r>
+        <w:t>launch the Quick Start</w:t>
+      </w:r>
+      <w:r>
+        <w:t xml:space="preserve"> to build the architecture shown in </w:t>
+      </w:r>
+      <w:hyperlink w:anchor="arch" w:history="1">
+        <w:r>
+          <w:rPr>
+            <w:rStyle w:val="Hyperlink"/>
+          </w:rPr>
+          <w:t>Figure 1</w:t>
+        </w:r>
+      </w:hyperlink>
+      <w:r>
+        <w:t xml:space="preserve"> in a new or existing virtual private cloud (VPC). The deployment takes approximately </w:t>
+      </w:r>
+      <w:r>
+        <w:rPr>
+          <w:color w:val="C00000"/>
+        </w:rPr>
+        <w:t>&lt;</w:t>
+      </w:r>
+      <w:r>
+        <w:rPr>
+          <w:color w:val="C00000"/>
+        </w:rPr>
+        <w:t>duration</w:t>
+      </w:r>
+      <w:r>
+        <w:rPr>
+          <w:color w:val="C00000"/>
+        </w:rPr>
+        <w:t>&gt;</w:t>
+      </w:r>
+      <w:r>
+        <w:t xml:space="preserve">. If you’re new to AWS or to </w:t>
+      </w:r>
+      <w:r>
+        <w:rPr>
+          <w:color w:val="C00000"/>
+        </w:rPr>
+        <w:t>&lt;software&gt;</w:t>
+      </w:r>
+      <w:r>
+        <w:t xml:space="preserve">, please review the implementation details and follow the </w:t>
+      </w:r>
+      <w:hyperlink w:anchor="_Deployment_Steps" w:history="1">
+        <w:r>
+          <w:rPr>
+            <w:rStyle w:val="Hyperlink"/>
+          </w:rPr>
+          <w:t>step-by-step instructions</w:t>
+        </w:r>
+      </w:hyperlink>
+      <w:r>
+        <w:t xml:space="preserve"> provided later in this guide.</w:t>
+      </w:r>
+      <w:r>
+        <w:rPr>
+          <w:noProof/>
+        </w:rPr>
+        <w:t xml:space="preserve"> </w:t>
+      </w:r>
+    </w:p>
+    <w:p>
+      <w:pPr>
+        <w:pStyle w:val="ListBullet"/>
+        <w:spacing w:before="400" w:after="280"/>
+      </w:pPr>
+      <w:r>
+        <w:t xml:space="preserve">If you want to take a look under the covers, you can </w:t>
+      </w:r>
+      <w:r>
+        <w:t>view the AWS CloudFormation template</w:t>
+      </w:r>
+      <w:r>
+        <w:t>s that automate</w:t>
+      </w:r>
+      <w:r>
+        <w:t xml:space="preserve"> the deployment. </w:t>
+      </w:r>
+    </w:p>
+    <w:p>
+      <w:pPr>
+        <w:pStyle w:val="Heading2"/>
+        <w:spacing w:before="600"/>
+      </w:pPr>
+      <w:bookmarkStart w:id="3" w:name="_Toc520198262"/>
+      <w:r>
+        <w:t>Overview</w:t>
+      </w:r>
+      <w:bookmarkEnd w:id="3"/>
+    </w:p>
+    <w:p>
+      <w:pPr>
+        <w:pStyle w:val="Body"/>
+      </w:pPr>
+      <w:r>
+        <w:t xml:space="preserve">This Quick Start reference deployment guide provides step-by-step instructions for deploying </w:t>
+      </w:r>
+      <w:r>
+        <w:rPr>
+          <w:color w:val="C00000"/>
+        </w:rPr>
+        <w:t>&lt;</w:t>
+      </w:r>
+      <w:r>
+        <w:rPr>
+          <w:color w:val="C00000"/>
+        </w:rPr>
+        <w:t>software</w:t>
+      </w:r>
+      <w:r>
+        <w:rPr>
+          <w:color w:val="C00000"/>
+        </w:rPr>
+        <w:t>&gt;</w:t>
+      </w:r>
+      <w:r>
+        <w:t xml:space="preserve"> on</w:t>
+      </w:r>
+      <w:r>
+        <w:t xml:space="preserve"> the </w:t>
+      </w:r>
+      <w:r>
+        <w:t>AWS</w:t>
+      </w:r>
+      <w:r>
+        <w:t xml:space="preserve"> C</w:t>
+      </w:r>
+      <w:r>
+        <w:t xml:space="preserve">loud. </w:t>
+      </w:r>
+    </w:p>
+    <w:p>
+      <w:pPr>
         <w:rPr>
           <w:rFonts w:cs="Helvetica"/>
           <w:color w:val="333333"/>
         </w:rPr>
-        <w:t>.</w:t>
-      </w:r>
+      </w:pPr>
+      <w:bookmarkStart w:id="4" w:name="_Toc481076926"/>
       <w:r>
         <w:rPr>
           <w:rFonts w:cs="Helvetica"/>
           <w:color w:val="333333"/>
         </w:rPr>
-        <w:t xml:space="preserve"> </w:t>
-      </w:r>
-    </w:p>
-    <w:p>
-      <w:pPr>
-        <w:pStyle w:val="Heading2"/>
-      </w:pPr>
-      <w:bookmarkStart w:id="0" w:name="_Toc502245838"/>
-      <w:r>
-        <w:t>Overview</w:t>
-      </w:r>
-      <w:bookmarkEnd w:id="0"/>
-    </w:p>
-    <w:p>
-      <w:pPr>
-        <w:pStyle w:val="Body"/>
-      </w:pPr>
-      <w:r>
-        <w:t xml:space="preserve">This Quick Start reference deployment guide provides step-by-step instructions for deploying </w:t>
-      </w:r>
-      <w:r>
-        <w:rPr>
-          <w:color w:val="C00000"/>
-        </w:rPr>
-        <w:t>&lt;</w:t>
-      </w:r>
-      <w:r>
-        <w:rPr>
-          <w:color w:val="C00000"/>
-        </w:rPr>
-        <w:t>software</w:t>
-      </w:r>
-      <w:r>
-        <w:rPr>
-          <w:color w:val="C00000"/>
-        </w:rPr>
-        <w:t>&gt;</w:t>
-      </w:r>
-      <w:r>
-        <w:t xml:space="preserve"> on</w:t>
-      </w:r>
-      <w:r>
-        <w:t xml:space="preserve"> the Amazon Web Services (AWS) C</w:t>
-      </w:r>
-      <w:r>
-        <w:t xml:space="preserve">loud. </w:t>
-      </w:r>
-    </w:p>
-    <w:p>
-      <w:pPr>
-        <w:rPr>
-          <w:rFonts w:cs="Helvetica"/>
-          <w:color w:val="333333"/>
-        </w:rPr>
-      </w:pPr>
-      <w:bookmarkStart w:id="1" w:name="_Toc481076926"/>
-      <w:r>
-        <w:rPr>
-          <w:rFonts w:cs="Helvetica"/>
-          <w:color w:val="333333"/>
-        </w:rPr>
         <w:t xml:space="preserve">This Quick Start is for users who… </w:t>
       </w:r>
       <w:r>
@@ -1650,115 +2659,142 @@
           <w:i/>
           <w:color w:val="A6A6A6" w:themeColor="background1" w:themeShade="A6"/>
         </w:rPr>
-        <w:t>(</w:t>
-      </w:r>
-      <w:proofErr w:type="gramStart"/>
-      <w:r>
+        <w:t>(target audience).</w:t>
+      </w:r>
+    </w:p>
+    <w:p>
+      <w:pPr>
+        <w:pStyle w:val="Heading3"/>
+      </w:pPr>
+      <w:bookmarkStart w:id="5" w:name="_Toc520198263"/>
+      <w:r>
+        <w:rPr>
+          <w:color w:val="FF0000"/>
+        </w:rPr>
+        <w:lastRenderedPageBreak/>
+        <w:t xml:space="preserve">&lt;software&gt; </w:t>
+      </w:r>
+      <w:r>
+        <w:t>on AWS</w:t>
+      </w:r>
+      <w:bookmarkEnd w:id="4"/>
+      <w:bookmarkEnd w:id="5"/>
+    </w:p>
+    <w:p>
+      <w:pPr>
         <w:rPr>
           <w:i/>
           <w:color w:val="A6A6A6" w:themeColor="background1" w:themeShade="A6"/>
         </w:rPr>
-        <w:t>target</w:t>
-      </w:r>
-      <w:proofErr w:type="gramEnd"/>
+      </w:pPr>
       <w:r>
         <w:rPr>
           <w:i/>
           <w:color w:val="A6A6A6" w:themeColor="background1" w:themeShade="A6"/>
         </w:rPr>
-        <w:t xml:space="preserve"> audience).</w:t>
-      </w:r>
-    </w:p>
-    <w:p>
-      <w:pPr>
-        <w:pStyle w:val="Heading3"/>
-      </w:pPr>
-      <w:bookmarkStart w:id="2" w:name="_Toc502245839"/>
-      <w:r>
-        <w:rPr>
-          <w:color w:val="FF0000"/>
-        </w:rPr>
-        <w:t xml:space="preserve">&lt;software&gt; </w:t>
-      </w:r>
-      <w:r>
-        <w:t>on AWS</w:t>
-      </w:r>
-      <w:bookmarkEnd w:id="1"/>
-      <w:bookmarkEnd w:id="2"/>
-    </w:p>
-    <w:p>
-      <w:pPr>
+        <w:t xml:space="preserve">Brief description of software and </w:t>
+      </w:r>
+      <w:r>
         <w:rPr>
           <w:i/>
           <w:color w:val="A6A6A6" w:themeColor="background1" w:themeShade="A6"/>
         </w:rPr>
+        <w:t>its use. Include the benefits of using the software on AWS, and provide details on usage scenarios.</w:t>
+      </w:r>
+    </w:p>
+    <w:p>
+      <w:pPr>
+        <w:pStyle w:val="Heading3"/>
+      </w:pPr>
+      <w:bookmarkStart w:id="6" w:name="_Toc466884484"/>
+      <w:bookmarkStart w:id="7" w:name="_Toc520198264"/>
+      <w:r>
+        <w:t>Costs and Licenses</w:t>
+      </w:r>
+      <w:bookmarkEnd w:id="6"/>
+      <w:bookmarkEnd w:id="7"/>
+    </w:p>
+    <w:p>
+      <w:r>
+        <w:t>You are responsible for the cost of the AWS services used while running this Quick Start reference deployment. There is no additional cost for using the Quick Start.</w:t>
+      </w:r>
+    </w:p>
+    <w:p>
+      <w:r>
+        <w:t xml:space="preserve">The AWS CloudFormation template for this Quick Start includes configuration parameters that you can customize. Some of these settings, such as instance type, will affect the cost of deployment. </w:t>
+      </w:r>
+      <w:r>
+        <w:t>For cost estimates, s</w:t>
+      </w:r>
+      <w:r>
+        <w:t>ee the pricing pages for each AWS service you will be using</w:t>
+      </w:r>
+      <w:r>
+        <w:t>.</w:t>
+      </w:r>
+      <w:r>
+        <w:t xml:space="preserve"> Prices are subject to change.</w:t>
+      </w:r>
+    </w:p>
+    <w:p>
+      <w:pPr>
+        <w:pStyle w:val="Alert"/>
+      </w:pPr>
+      <w:r>
+        <w:rPr>
+          <w:b/>
+        </w:rPr>
+        <w:t>Tip</w:t>
+      </w:r>
+      <w:r>
+        <w:t xml:space="preserve">    </w:t>
+      </w:r>
+      <w:r>
+        <w:t>After you deploy the Quick Start, w</w:t>
+      </w:r>
+      <w:r>
+        <w:t xml:space="preserve">e recommend that you enable the </w:t>
+      </w:r>
+      <w:hyperlink r:id="rId22" w:history="1">
+        <w:r>
+          <w:rPr>
+            <w:rStyle w:val="Hyperlink"/>
+            <w:rFonts w:eastAsiaTheme="majorEastAsia"/>
+          </w:rPr>
+          <w:t>AWS Cost and Usage Report</w:t>
+        </w:r>
+      </w:hyperlink>
+      <w:r>
+        <w:t xml:space="preserve"> to track costs assoc</w:t>
+      </w:r>
+      <w:r>
+        <w:t>iated with the Quick Start</w:t>
+      </w:r>
+      <w:r>
+        <w:t xml:space="preserve">. This report delivers billing metrics to an S3 bucket in your account. It provides cost estimates based on usage throughout each month, and finalizes the data at the end of the month. For more information about the report, see the </w:t>
+      </w:r>
+      <w:hyperlink r:id="rId23" w:history="1">
+        <w:r>
+          <w:rPr>
+            <w:rStyle w:val="Hyperlink"/>
+            <w:rFonts w:eastAsiaTheme="majorEastAsia"/>
+          </w:rPr>
+          <w:t>AWS documentation</w:t>
+        </w:r>
+      </w:hyperlink>
+      <w:r>
+        <w:t>.</w:t>
+      </w:r>
+    </w:p>
+    <w:p>
+      <w:pPr>
+        <w:spacing w:after="400"/>
       </w:pPr>
       <w:r>
         <w:rPr>
           <w:i/>
           <w:color w:val="A6A6A6" w:themeColor="background1" w:themeShade="A6"/>
         </w:rPr>
-        <w:t xml:space="preserve">Brief description of software and </w:t>
-      </w:r>
-      <w:r>
-        <w:rPr>
-          <w:i/>
-          <w:color w:val="A6A6A6" w:themeColor="background1" w:themeShade="A6"/>
-        </w:rPr>
-        <w:t>its use. Include the benefits of using the software on AWS, and provide details on usage scenarios.</w:t>
-      </w:r>
-    </w:p>
-    <w:p>
-      <w:pPr>
-        <w:pStyle w:val="Heading3"/>
-      </w:pPr>
-      <w:bookmarkStart w:id="3" w:name="_Toc466884484"/>
-      <w:bookmarkStart w:id="4" w:name="_Toc502245840"/>
-      <w:r>
-        <w:t>Costs and Licenses</w:t>
-      </w:r>
-      <w:bookmarkEnd w:id="3"/>
-      <w:bookmarkEnd w:id="4"/>
-    </w:p>
-    <w:p>
-      <w:r>
-        <w:t>You are responsible for the cost of the AWS services used while running this Quick Start reference deployment. There is no additional cost for using the Quick Start.</w:t>
-      </w:r>
-    </w:p>
-    <w:p>
-      <w:r>
-        <w:t xml:space="preserve">The AWS </w:t>
-      </w:r>
-      <w:proofErr w:type="spellStart"/>
-      <w:r>
-        <w:t>CloudFormation</w:t>
-      </w:r>
-      <w:proofErr w:type="spellEnd"/>
-      <w:r>
-        <w:t xml:space="preserve"> template for this Quick Start includes configuration parameters that you can customize. Some of these settings, such as instance type, will affect the cost of deployment. </w:t>
-      </w:r>
-      <w:r>
-        <w:t>For cost estimates, s</w:t>
-      </w:r>
-      <w:r>
-        <w:t>ee the pricing pages for each AWS service you will be using</w:t>
-      </w:r>
-      <w:r>
-        <w:t>.</w:t>
-      </w:r>
-      <w:r>
-        <w:t xml:space="preserve"> Prices are subject to change.</w:t>
-      </w:r>
-    </w:p>
-    <w:p>
-      <w:pPr>
-        <w:spacing w:after="400"/>
-      </w:pPr>
-      <w:r>
-        <w:rPr>
-          <w:i/>
-          <w:color w:val="A6A6A6" w:themeColor="background1" w:themeShade="A6"/>
-        </w:rPr>
         <w:t>Provide information about licensing requirements for the product being deployed.</w:t>
       </w:r>
     </w:p>
@@ -1766,11 +2802,11 @@
       <w:pPr>
         <w:pStyle w:val="Heading2"/>
       </w:pPr>
-      <w:bookmarkStart w:id="5" w:name="_Toc502245841"/>
+      <w:bookmarkStart w:id="8" w:name="_Toc520198265"/>
       <w:r>
         <w:t>Architecture</w:t>
       </w:r>
-      <w:bookmarkEnd w:id="5"/>
+      <w:bookmarkEnd w:id="8"/>
     </w:p>
     <w:p>
       <w:r>
@@ -1817,6 +2853,7 @@
       <w:pPr>
         <w:pStyle w:val="Picture"/>
       </w:pPr>
+      <w:bookmarkStart w:id="9" w:name="arch"/>
       <w:r>
         <w:rPr>
           <w:noProof/>
@@ -1838,7 +2875,7 @@
                     <pic:cNvPicPr/>
                   </pic:nvPicPr>
                   <pic:blipFill>
-                    <a:blip r:embed="rId12"/>
+                    <a:blip r:embed="rId24"/>
                     <a:stretch>
                       <a:fillRect/>
                     </a:stretch>
@@ -1858,6 +2895,7 @@
           </wp:inline>
         </w:drawing>
       </w:r>
+      <w:bookmarkEnd w:id="9"/>
     </w:p>
     <w:p>
       <w:pPr>
@@ -1895,7 +2933,7 @@
           <w:color w:val="212120"/>
           <w:kern w:val="28"/>
         </w:rPr>
-        <w:commentReference w:id="6"/>
+        <w:commentReference w:id="10"/>
       </w:r>
     </w:p>
     <w:p>
@@ -1903,22 +2941,21 @@
         <w:pStyle w:val="Body"/>
         <w:spacing w:after="140"/>
       </w:pPr>
-      <w:bookmarkStart w:id="7" w:name="_Toc502245842"/>
       <w:r>
         <w:t xml:space="preserve">The Quick Start sets up </w:t>
       </w:r>
-      <w:commentRangeStart w:id="8"/>
+      <w:commentRangeStart w:id="11"/>
       <w:r>
         <w:t>the following</w:t>
       </w:r>
-      <w:commentRangeEnd w:id="8"/>
+      <w:commentRangeEnd w:id="11"/>
       <w:r>
         <w:rPr>
           <w:rStyle w:val="CommentReference"/>
           <w:rFonts w:cs="Times New Roman"/>
           <w:color w:val="212120"/>
         </w:rPr>
-        <w:commentReference w:id="8"/>
+        <w:commentReference w:id="11"/>
       </w:r>
       <w:r>
         <w:t>:</w:t>
@@ -2002,21 +3039,45 @@
       <w:pPr>
         <w:pStyle w:val="Heading2"/>
       </w:pPr>
+      <w:bookmarkStart w:id="12" w:name="_Toc520198266"/>
       <w:r>
         <w:t>Prerequisites</w:t>
       </w:r>
-      <w:bookmarkEnd w:id="7"/>
+      <w:bookmarkEnd w:id="12"/>
     </w:p>
     <w:p>
       <w:pPr>
         <w:pStyle w:val="Heading3"/>
         <w:spacing w:after="100"/>
       </w:pPr>
-      <w:bookmarkStart w:id="9" w:name="_Toc502245843"/>
+      <w:bookmarkStart w:id="13" w:name="_Toc520198268"/>
+      <w:bookmarkStart w:id="14" w:name="_Toc520198267"/>
+      <w:r>
+        <w:t>Technical Requirements</w:t>
+      </w:r>
+      <w:bookmarkEnd w:id="13"/>
+    </w:p>
+    <w:p>
+      <w:pPr>
+        <w:spacing w:after="400"/>
+      </w:pPr>
+      <w:r>
+        <w:rPr>
+          <w:i/>
+          <w:color w:val="A6A6A6" w:themeColor="background1" w:themeShade="A6"/>
+        </w:rPr>
+        <w:t>AWS account configuration, operating system, licensing, DNS, etc. requirements</w:t>
+      </w:r>
+    </w:p>
+    <w:p>
+      <w:pPr>
+        <w:pStyle w:val="Heading3"/>
+        <w:spacing w:after="100"/>
+      </w:pPr>
       <w:r>
         <w:t>Specialized Knowledge</w:t>
       </w:r>
-      <w:bookmarkEnd w:id="9"/>
+      <w:bookmarkEnd w:id="14"/>
     </w:p>
     <w:p>
       <w:pPr>
@@ -2047,7 +3108,7 @@
       <w:r>
         <w:t xml:space="preserve">you are new to AWS, see </w:t>
       </w:r>
-      <w:hyperlink r:id="rId15" w:history="1">
+      <w:hyperlink r:id="rId25" w:history="1">
         <w:r>
           <w:rPr>
             <w:rStyle w:val="Hyperlink"/>
@@ -2067,7 +3128,7 @@
         <w:pStyle w:val="ListBullet"/>
         <w:spacing w:after="60"/>
       </w:pPr>
-      <w:hyperlink r:id="rId16" w:history="1">
+      <w:hyperlink r:id="rId26" w:history="1">
         <w:r>
           <w:rPr>
             <w:rStyle w:val="Hyperlink"/>
@@ -2084,7 +3145,7 @@
         <w:pStyle w:val="ListBullet"/>
         <w:spacing w:after="60"/>
       </w:pPr>
-      <w:hyperlink r:id="rId17" w:history="1">
+      <w:hyperlink r:id="rId27" w:history="1">
         <w:r>
           <w:rPr>
             <w:rStyle w:val="Hyperlink"/>
@@ -2101,7 +3162,7 @@
         <w:pStyle w:val="ListBullet"/>
         <w:spacing w:after="60"/>
       </w:pPr>
-      <w:hyperlink r:id="rId18" w:history="1">
+      <w:hyperlink r:id="rId28" w:history="1">
         <w:r>
           <w:rPr>
             <w:rStyle w:val="Hyperlink"/>
@@ -2118,21 +3179,13 @@
         <w:pStyle w:val="ListBullet"/>
         <w:spacing w:after="60"/>
       </w:pPr>
-      <w:hyperlink r:id="rId19" w:history="1">
+      <w:hyperlink r:id="rId29" w:history="1">
         <w:r>
           <w:rPr>
             <w:rStyle w:val="Hyperlink"/>
           </w:rPr>
-          <w:t xml:space="preserve">AWS </w:t>
+          <w:t>AWS CloudFormation</w:t>
         </w:r>
-        <w:proofErr w:type="spellStart"/>
-        <w:r>
-          <w:rPr>
-            <w:rStyle w:val="Hyperlink"/>
-          </w:rPr>
-          <w:t>CloudFormation</w:t>
-        </w:r>
-        <w:proofErr w:type="spellEnd"/>
       </w:hyperlink>
     </w:p>
     <w:p>
@@ -2181,47 +3234,24 @@
     </w:p>
     <w:p>
       <w:pPr>
-        <w:pStyle w:val="Heading3"/>
-        <w:spacing w:after="100"/>
-      </w:pPr>
-      <w:bookmarkStart w:id="10" w:name="_Toc502245844"/>
-      <w:r>
-        <w:t>Technical Requirements</w:t>
-      </w:r>
-      <w:bookmarkEnd w:id="10"/>
-    </w:p>
-    <w:p>
-      <w:pPr>
-        <w:spacing w:after="400"/>
-      </w:pPr>
-      <w:r>
-        <w:rPr>
-          <w:i/>
-          <w:color w:val="A6A6A6" w:themeColor="background1" w:themeShade="A6"/>
-        </w:rPr>
-        <w:t>AWS account configuration, operating system, licensing, DNS, etc. requirements</w:t>
-      </w:r>
-    </w:p>
-    <w:p>
-      <w:pPr>
         <w:pStyle w:val="Heading2"/>
       </w:pPr>
-      <w:bookmarkStart w:id="11" w:name="_Automated_Deployment"/>
-      <w:bookmarkStart w:id="12" w:name="_Deployment_Options"/>
-      <w:bookmarkStart w:id="13" w:name="_Toc462612194"/>
-      <w:bookmarkStart w:id="14" w:name="_Toc470792037"/>
-      <w:bookmarkStart w:id="15" w:name="_Toc502245845"/>
-      <w:bookmarkEnd w:id="11"/>
-      <w:bookmarkEnd w:id="12"/>
+      <w:bookmarkStart w:id="15" w:name="_Automated_Deployment"/>
+      <w:bookmarkStart w:id="16" w:name="_Deployment_Options"/>
+      <w:bookmarkStart w:id="17" w:name="_Toc462612194"/>
+      <w:bookmarkStart w:id="18" w:name="_Toc470792037"/>
+      <w:bookmarkStart w:id="19" w:name="_Toc520198269"/>
+      <w:bookmarkEnd w:id="15"/>
+      <w:bookmarkEnd w:id="16"/>
       <w:r>
         <w:t xml:space="preserve">Deployment </w:t>
       </w:r>
-      <w:bookmarkEnd w:id="13"/>
+      <w:bookmarkEnd w:id="17"/>
       <w:r>
         <w:t>Options</w:t>
       </w:r>
-      <w:bookmarkEnd w:id="14"/>
-      <w:bookmarkEnd w:id="15"/>
+      <w:bookmarkEnd w:id="18"/>
+      <w:bookmarkEnd w:id="19"/>
     </w:p>
     <w:p>
       <w:pPr>
@@ -2395,21 +3425,23 @@
       <w:pPr>
         <w:pStyle w:val="Heading2"/>
       </w:pPr>
-      <w:bookmarkStart w:id="16" w:name="_Toc502245846"/>
+      <w:bookmarkStart w:id="20" w:name="_Deployment_Steps"/>
+      <w:bookmarkStart w:id="21" w:name="_Toc520198270"/>
+      <w:bookmarkEnd w:id="20"/>
       <w:r>
         <w:t>Deployment</w:t>
       </w:r>
       <w:r>
         <w:t xml:space="preserve"> Steps</w:t>
       </w:r>
-      <w:bookmarkEnd w:id="16"/>
+      <w:bookmarkEnd w:id="21"/>
     </w:p>
     <w:p>
       <w:pPr>
         <w:pStyle w:val="Heading3"/>
         <w:spacing w:after="100"/>
       </w:pPr>
-      <w:bookmarkStart w:id="17" w:name="_Toc502245847"/>
+      <w:bookmarkStart w:id="22" w:name="_Toc520198271"/>
       <w:r>
         <w:t>Step 1</w:t>
       </w:r>
@@ -2422,7 +3454,7 @@
       <w:r>
         <w:t xml:space="preserve"> AWS Account</w:t>
       </w:r>
-      <w:bookmarkEnd w:id="17"/>
+      <w:bookmarkEnd w:id="22"/>
     </w:p>
     <w:p>
       <w:pPr>
@@ -2441,7 +3473,7 @@
       <w:r>
         <w:t xml:space="preserve">, create one at </w:t>
       </w:r>
-      <w:hyperlink r:id="rId20" w:history="1">
+      <w:hyperlink r:id="rId30" w:history="1">
         <w:r>
           <w:rPr>
             <w:rStyle w:val="Hyperlink"/>
@@ -2495,7 +3527,7 @@
         <w:rPr>
           <w:rStyle w:val="CommentReference"/>
         </w:rPr>
-        <w:commentReference w:id="18"/>
+        <w:commentReference w:id="23"/>
       </w:r>
     </w:p>
     <w:p>
@@ -2515,7 +3547,7 @@
         </w:rPr>
         <w:t xml:space="preserve">reate a </w:t>
       </w:r>
-      <w:hyperlink r:id="rId21" w:history="1">
+      <w:hyperlink r:id="rId31" w:history="1">
         <w:r>
           <w:rPr>
             <w:rStyle w:val="Hyperlink"/>
@@ -2559,7 +3591,7 @@
       <w:r>
         <w:t xml:space="preserve">If necessary, </w:t>
       </w:r>
-      <w:hyperlink r:id="rId22" w:anchor="/case/create?issueType=service-limit-increase&amp;limitType=service-code-" w:history="1">
+      <w:hyperlink r:id="rId32" w:anchor="/case/create?issueType=service-limit-increase&amp;limitType=service-code-" w:history="1">
         <w:r>
           <w:rPr>
             <w:rStyle w:val="Hyperlink"/>
@@ -2600,7 +3632,7 @@
       <w:r>
         <w:t xml:space="preserve"> if you already have an existing deployment that uses this instance type, and you think you might exceed the </w:t>
       </w:r>
-      <w:hyperlink r:id="rId23" w:history="1">
+      <w:hyperlink r:id="rId33" w:history="1">
         <w:r>
           <w:rPr>
             <w:rStyle w:val="Hyperlink"/>
@@ -2617,8 +3649,8 @@
         <w:pStyle w:val="Heading3"/>
         <w:spacing w:after="100"/>
       </w:pPr>
-      <w:bookmarkStart w:id="19" w:name="_Toc470792040"/>
-      <w:bookmarkStart w:id="20" w:name="_Toc502245848"/>
+      <w:bookmarkStart w:id="24" w:name="_Toc470792040"/>
+      <w:bookmarkStart w:id="25" w:name="_Toc520198272"/>
       <w:r>
         <w:t xml:space="preserve">Step 2. Subscribe to the </w:t>
       </w:r>
@@ -2631,7 +3663,7 @@
       <w:r>
         <w:t>AMI</w:t>
       </w:r>
-      <w:bookmarkEnd w:id="19"/>
+      <w:bookmarkEnd w:id="24"/>
       <w:r>
         <w:rPr>
           <w:rStyle w:val="CommentReference"/>
@@ -2639,9 +3671,26 @@
           <w:bCs w:val="0"/>
           <w:color w:val="212120"/>
         </w:rPr>
-        <w:commentReference w:id="21"/>
-      </w:r>
-      <w:bookmarkEnd w:id="20"/>
+        <w:commentReference w:id="26"/>
+      </w:r>
+      <w:bookmarkEnd w:id="25"/>
+    </w:p>
+    <w:p>
+      <w:r>
+        <w:t>This Quick Start uses AWS Marketplace software from Soph</w:t>
+      </w:r>
+      <w:r>
+        <w:t xml:space="preserve">os and requires that you accept </w:t>
+      </w:r>
+      <w:r>
+        <w:t>the terms within the AWS account where the Quick Start</w:t>
+      </w:r>
+      <w:r>
+        <w:t xml:space="preserve"> </w:t>
+      </w:r>
+      <w:r>
+        <w:t>will be deployed.</w:t>
+      </w:r>
     </w:p>
     <w:p>
       <w:pPr>
@@ -2659,7 +3708,7 @@
       <w:r>
         <w:t xml:space="preserve">Log in to the AWS Marketplace at </w:t>
       </w:r>
-      <w:hyperlink r:id="rId24" w:history="1">
+      <w:hyperlink r:id="rId34" w:history="1">
         <w:r>
           <w:rPr>
             <w:rStyle w:val="Hyperlink"/>
@@ -2681,7 +3730,13 @@
         </w:numPr>
       </w:pPr>
       <w:r>
-        <w:t xml:space="preserve">Open the page for </w:t>
+        <w:t>Open the page for</w:t>
+      </w:r>
+      <w:r>
+        <w:t xml:space="preserve"> the</w:t>
+      </w:r>
+      <w:r>
+        <w:t xml:space="preserve"> </w:t>
       </w:r>
       <w:r>
         <w:rPr>
@@ -2690,16 +3745,7 @@
         <w:t>&lt;software&gt;</w:t>
       </w:r>
       <w:r>
-        <w:t xml:space="preserve">, and choose </w:t>
-      </w:r>
-      <w:r>
-        <w:rPr>
-          <w:b/>
-        </w:rPr>
-        <w:t>Continue</w:t>
-      </w:r>
-      <w:r>
-        <w:t>.</w:t>
+        <w:t xml:space="preserve"> AMI</w:t>
       </w:r>
     </w:p>
     <w:p>
@@ -2709,10 +3755,37 @@
           <w:ilvl w:val="0"/>
           <w:numId w:val="5"/>
         </w:numPr>
-        <w:spacing w:after="400"/>
-      </w:pPr>
-      <w:r>
-        <w:t xml:space="preserve">Use the </w:t>
+      </w:pPr>
+      <w:r>
+        <w:t>C</w:t>
+      </w:r>
+      <w:r>
+        <w:t xml:space="preserve">hoose </w:t>
+      </w:r>
+      <w:r>
+        <w:rPr>
+          <w:b/>
+        </w:rPr>
+        <w:t>Continue</w:t>
+      </w:r>
+      <w:r>
+        <w:t>.</w:t>
+      </w:r>
+    </w:p>
+    <w:p>
+      <w:pPr>
+        <w:pStyle w:val="ListNumber"/>
+        <w:numPr>
+          <w:ilvl w:val="0"/>
+          <w:numId w:val="5"/>
+        </w:numPr>
+        <w:spacing w:after="280"/>
+      </w:pPr>
+      <w:r>
+        <w:t>Choose</w:t>
+      </w:r>
+      <w:r>
+        <w:t xml:space="preserve"> </w:t>
       </w:r>
       <w:r>
         <w:rPr>
@@ -2729,9 +3802,27 @@
         <w:t xml:space="preserve"> Launch</w:t>
       </w:r>
       <w:r>
-        <w:t xml:space="preserve"> option to launch the AMI into your account on Amazon EC2. This involves accepting the terms of the license agreement and receiving confirmation email. For detailed instructions, see the </w:t>
-      </w:r>
-      <w:hyperlink r:id="rId25" w:tgtFrame="_blank" w:history="1">
+        <w:t xml:space="preserve">, and then choose </w:t>
+      </w:r>
+      <w:r>
+        <w:rPr>
+          <w:b/>
+        </w:rPr>
+        <w:t>Accept Software Terms</w:t>
+      </w:r>
+      <w:r>
+        <w:t xml:space="preserve">. </w:t>
+      </w:r>
+      <w:r>
+        <w:t xml:space="preserve">For detailed </w:t>
+      </w:r>
+      <w:r>
+        <w:t xml:space="preserve">subscription </w:t>
+      </w:r>
+      <w:r>
+        <w:t xml:space="preserve">instructions, see the </w:t>
+      </w:r>
+      <w:hyperlink r:id="rId35" w:tgtFrame="_blank" w:history="1">
         <w:r>
           <w:rPr>
             <w:rStyle w:val="Hyperlink"/>
@@ -2746,10 +3837,117 @@
     </w:p>
     <w:p>
       <w:pPr>
+        <w:pStyle w:val="Picture"/>
+        <w:rPr>
+          <w:noProof/>
+        </w:rPr>
+      </w:pPr>
+      <w:r>
+        <w:rPr>
+          <w:noProof/>
+        </w:rPr>
+        <w:drawing>
+          <wp:inline distT="0" distB="0" distL="0" distR="0" wp14:anchorId="68583CE4" wp14:editId="1C24F742">
+            <wp:extent cx="5380952" cy="1228571"/>
+            <wp:effectExtent l="0" t="0" r="0" b="0"/>
+            <wp:docPr id="8" name="Picture 8"/>
+            <wp:cNvGraphicFramePr>
+              <a:graphicFrameLocks xmlns:a="http://schemas.openxmlformats.org/drawingml/2006/main" noChangeAspect="1"/>
+            </wp:cNvGraphicFramePr>
+            <a:graphic xmlns:a="http://schemas.openxmlformats.org/drawingml/2006/main">
+              <a:graphicData uri="http://schemas.openxmlformats.org/drawingml/2006/picture">
+                <pic:pic xmlns:pic="http://schemas.openxmlformats.org/drawingml/2006/picture">
+                  <pic:nvPicPr>
+                    <pic:cNvPr id="1" name=""/>
+                    <pic:cNvPicPr/>
+                  </pic:nvPicPr>
+                  <pic:blipFill>
+                    <a:blip r:embed="rId36"/>
+                    <a:stretch>
+                      <a:fillRect/>
+                    </a:stretch>
+                  </pic:blipFill>
+                  <pic:spPr>
+                    <a:xfrm>
+                      <a:off x="0" y="0"/>
+                      <a:ext cx="5380952" cy="1228571"/>
+                    </a:xfrm>
+                    <a:prstGeom prst="rect">
+                      <a:avLst/>
+                    </a:prstGeom>
+                  </pic:spPr>
+                </pic:pic>
+              </a:graphicData>
+            </a:graphic>
+          </wp:inline>
+        </w:drawing>
+      </w:r>
+    </w:p>
+    <w:p>
+      <w:pPr>
+        <w:pStyle w:val="Caption"/>
+      </w:pPr>
+      <w:r>
+        <w:t xml:space="preserve">Figure </w:t>
+      </w:r>
+      <w:r>
+        <w:t>2</w:t>
+      </w:r>
+      <w:r>
+        <w:t xml:space="preserve">: </w:t>
+      </w:r>
+      <w:r>
+        <w:t>Accepting software terms in AWS Marketplace</w:t>
+      </w:r>
+      <w:r>
+        <w:rPr>
+          <w:rStyle w:val="CommentReference"/>
+          <w:rFonts w:eastAsia="Times New Roman"/>
+          <w:b w:val="0"/>
+          <w:bCs w:val="0"/>
+          <w:color w:val="212120"/>
+          <w:kern w:val="28"/>
+        </w:rPr>
+        <w:commentReference w:id="27"/>
+      </w:r>
+    </w:p>
+    <w:p>
+      <w:pPr>
+        <w:pStyle w:val="ListNumber"/>
+        <w:numPr>
+          <w:ilvl w:val="0"/>
+          <w:numId w:val="5"/>
+        </w:numPr>
+        <w:spacing w:after="400"/>
+      </w:pPr>
+      <w:r>
+        <w:t>When the subscription process is complete, e</w:t>
+      </w:r>
+      <w:r>
+        <w:t xml:space="preserve">xit out of AWS Marketplace without further action. </w:t>
+      </w:r>
+      <w:r>
+        <w:rPr>
+          <w:b/>
+        </w:rPr>
+        <w:t>Do not</w:t>
+      </w:r>
+      <w:r>
+        <w:t xml:space="preserve"> provision the software from AWS Marketplace</w:t>
+      </w:r>
+      <w:r>
+        <w:t>—the Quick Start will deploy the AMI for you</w:t>
+      </w:r>
+      <w:r>
+        <w:t>.</w:t>
+      </w:r>
+    </w:p>
+    <w:p>
+      <w:pPr>
         <w:pStyle w:val="Heading3"/>
         <w:spacing w:after="100"/>
       </w:pPr>
-      <w:bookmarkStart w:id="22" w:name="_Toc502245849"/>
+      <w:bookmarkStart w:id="28" w:name="_Toc520198273"/>
       <w:r>
         <w:t>Step 3</w:t>
       </w:r>
@@ -2759,7 +3957,7 @@
       <w:r>
         <w:t xml:space="preserve"> Quick Start</w:t>
       </w:r>
-      <w:bookmarkEnd w:id="22"/>
+      <w:bookmarkEnd w:id="28"/>
     </w:p>
     <w:p>
       <w:pPr>
@@ -2807,18 +4005,11 @@
         <w:spacing w:after="320"/>
       </w:pPr>
       <w:r>
+        <w:lastRenderedPageBreak/>
         <w:t>Choose one of the following options to l</w:t>
       </w:r>
       <w:r>
-        <w:t xml:space="preserve">aunch the AWS </w:t>
-      </w:r>
-      <w:proofErr w:type="spellStart"/>
-      <w:r>
-        <w:t>CloudFormation</w:t>
-      </w:r>
-      <w:proofErr w:type="spellEnd"/>
-      <w:r>
-        <w:t xml:space="preserve"> template</w:t>
+        <w:t>aunch the AWS CloudFormation template</w:t>
       </w:r>
       <w:r>
         <w:t xml:space="preserve"> into your AWS account. For help choosing an option, see </w:t>
@@ -2834,16 +4025,16 @@
       <w:r>
         <w:t xml:space="preserve"> earlier in this guide</w:t>
       </w:r>
-      <w:commentRangeStart w:id="23"/>
+      <w:commentRangeStart w:id="29"/>
       <w:r>
         <w:t>.</w:t>
       </w:r>
-      <w:commentRangeEnd w:id="23"/>
+      <w:commentRangeEnd w:id="29"/>
       <w:r>
         <w:rPr>
           <w:rStyle w:val="CommentReference"/>
         </w:rPr>
-        <w:commentReference w:id="23"/>
+        <w:commentReference w:id="29"/>
       </w:r>
     </w:p>
     <w:tbl>
@@ -2943,41 +4134,21 @@
                                       </w14:props3d>
                                     </w:rPr>
                                   </w:pPr>
-                                  <w:r>
-                                    <w:fldChar w:fldCharType="begin"/>
-                                  </w:r>
-                                  <w:r>
-                                    <w:instrText xml:space="preserve"> HYPERLINK "https://console.aws.amazon.com/cloudformation/home?region=us-east-2" \l "cstack=sn%7EOracle-Database%7Cturl%7Ehttps://s3.amazonaws.com/quickstart-reference/" </w:instrText>
-                                  </w:r>
-                                  <w:r>
-                                    <w:fldChar w:fldCharType="separate"/>
-                                  </w:r>
-                                  <w:r>
-                                    <w:rPr>
-                                      <w:rStyle w:val="Hyperlink"/>
-                                      <w:rFonts w:asciiTheme="minorHAnsi" w:eastAsiaTheme="majorEastAsia" w:hAnsiTheme="minorHAnsi" w:cs="Arial"/>
-                                      <w:b/>
-                                      <w:iCs/>
-                                      <w:color w:val="FFFFFF" w:themeColor="background1"/>
-                                      <w:sz w:val="28"/>
-                                      <w:szCs w:val="28"/>
-                                      <w:u w:val="none"/>
-                                    </w:rPr>
-                                    <w:t>Launch</w:t>
-                                  </w:r>
-                                  <w:r>
-                                    <w:rPr>
-                                      <w:rStyle w:val="Hyperlink"/>
-                                      <w:rFonts w:asciiTheme="minorHAnsi" w:eastAsiaTheme="majorEastAsia" w:hAnsiTheme="minorHAnsi" w:cs="Arial"/>
-                                      <w:b/>
-                                      <w:iCs/>
-                                      <w:color w:val="FFFFFF" w:themeColor="background1"/>
-                                      <w:sz w:val="28"/>
-                                      <w:szCs w:val="28"/>
-                                      <w:u w:val="none"/>
-                                    </w:rPr>
-                                    <w:fldChar w:fldCharType="end"/>
-                                  </w:r>
+                                  <w:hyperlink r:id="rId37" w:anchor="cstack=sn%7EOracle-Database%7Cturl%7Ehttps://s3.amazonaws.com/quickstart-reference/" w:history="1">
+                                    <w:r>
+                                      <w:rPr>
+                                        <w:rStyle w:val="Hyperlink"/>
+                                        <w:rFonts w:asciiTheme="minorHAnsi" w:eastAsiaTheme="majorEastAsia" w:hAnsiTheme="minorHAnsi" w:cs="Arial"/>
+                                        <w:b/>
+                                        <w:iCs/>
+                                        <w:color w:val="FFFFFF" w:themeColor="background1"/>
+                                        <w:sz w:val="28"/>
+                                        <w:szCs w:val="28"/>
+                                        <w:u w:val="none"/>
+                                      </w:rPr>
+                                      <w:t>Launch</w:t>
+                                    </w:r>
+                                  </w:hyperlink>
                                 </w:p>
                               </w:txbxContent>
                             </wps:txbx>
@@ -2998,7 +4169,7 @@
                 </mc:Choice>
                 <mc:Fallback>
                   <w:pict>
-                    <v:roundrect w14:anchorId="571665F8" id="AutoShape 2" o:spid="_x0000_s1026" style="position:absolute;left:0;text-align:left;margin-left:62.75pt;margin-top:8.95pt;width:29.5pt;height:110.15pt;rotation:90;z-index:251788288;visibility:visible;mso-wrap-style:square;mso-width-percent:0;mso-height-percent:0;mso-wrap-distance-left:10.8pt;mso-wrap-distance-top:0;mso-wrap-distance-right:10.8pt;mso-wrap-distance-bottom:0;mso-position-horizontal:absolute;mso-position-horizontal-relative:margin;mso-position-vertical:absolute;mso-position-vertical-relative:margin;mso-width-percent:0;mso-height-percent:0;mso-width-relative:margin;mso-height-relative:margin;v-text-anchor:middle" arcsize="8541f" o:gfxdata="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" o:allowincell="f" o:allowoverlap="f" fillcolor="#007cbc" stroked="f">
+                    <v:roundrect w14:anchorId="571665F8" id="_x0000_s1030" style="position:absolute;left:0;text-align:left;margin-left:62.75pt;margin-top:8.95pt;width:29.5pt;height:110.15pt;rotation:90;z-index:251788288;visibility:visible;mso-wrap-style:square;mso-width-percent:0;mso-height-percent:0;mso-wrap-distance-left:10.8pt;mso-wrap-distance-top:0;mso-wrap-distance-right:10.8pt;mso-wrap-distance-bottom:0;mso-position-horizontal:absolute;mso-position-horizontal-relative:margin;mso-position-vertical:absolute;mso-position-vertical-relative:margin;mso-width-percent:0;mso-height-percent:0;mso-width-relative:margin;mso-height-relative:margin;v-text-anchor:middle" arcsize="8541f" o:gfxdata="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" o:allowincell="f" o:allowoverlap="f" fillcolor="#007cbc" stroked="f">
                       <v:textbox inset="5.76pt,2.16pt,5.76pt,2.16pt">
                         <w:txbxContent>
                           <w:p>
@@ -3017,41 +4188,21 @@
                                 </w14:props3d>
                               </w:rPr>
                             </w:pPr>
-                            <w:r>
-                              <w:fldChar w:fldCharType="begin"/>
-                            </w:r>
-                            <w:r>
-                              <w:instrText xml:space="preserve"> HYPERLINK "https://console.aws.amazon.com/cloudformation/home?region=us-east-2" \l "cstack=sn%7EOracle-Database%7Cturl%7Ehttps://s3.amazonaws.com/quickstart-reference/" </w:instrText>
-                            </w:r>
-                            <w:r>
-                              <w:fldChar w:fldCharType="separate"/>
-                            </w:r>
-                            <w:r>
-                              <w:rPr>
-                                <w:rStyle w:val="Hyperlink"/>
-                                <w:rFonts w:asciiTheme="minorHAnsi" w:eastAsiaTheme="majorEastAsia" w:hAnsiTheme="minorHAnsi" w:cs="Arial"/>
-                                <w:b/>
-                                <w:iCs/>
-                                <w:color w:val="FFFFFF" w:themeColor="background1"/>
-                                <w:sz w:val="28"/>
-                                <w:szCs w:val="28"/>
-                                <w:u w:val="none"/>
-                              </w:rPr>
-                              <w:t>Launch</w:t>
-                            </w:r>
-                            <w:r>
-                              <w:rPr>
-                                <w:rStyle w:val="Hyperlink"/>
-                                <w:rFonts w:asciiTheme="minorHAnsi" w:eastAsiaTheme="majorEastAsia" w:hAnsiTheme="minorHAnsi" w:cs="Arial"/>
-                                <w:b/>
-                                <w:iCs/>
-                                <w:color w:val="FFFFFF" w:themeColor="background1"/>
-                                <w:sz w:val="28"/>
-                                <w:szCs w:val="28"/>
-                                <w:u w:val="none"/>
-                              </w:rPr>
-                              <w:fldChar w:fldCharType="end"/>
-                            </w:r>
+                            <w:hyperlink r:id="rId38" w:anchor="cstack=sn%7EOracle-Database%7Cturl%7Ehttps://s3.amazonaws.com/quickstart-reference/" w:history="1">
+                              <w:r>
+                                <w:rPr>
+                                  <w:rStyle w:val="Hyperlink"/>
+                                  <w:rFonts w:asciiTheme="minorHAnsi" w:eastAsiaTheme="majorEastAsia" w:hAnsiTheme="minorHAnsi" w:cs="Arial"/>
+                                  <w:b/>
+                                  <w:iCs/>
+                                  <w:color w:val="FFFFFF" w:themeColor="background1"/>
+                                  <w:sz w:val="28"/>
+                                  <w:szCs w:val="28"/>
+                                  <w:u w:val="none"/>
+                                </w:rPr>
+                                <w:t>Launch</w:t>
+                              </w:r>
+                            </w:hyperlink>
                           </w:p>
                         </w:txbxContent>
                       </v:textbox>
@@ -3167,7 +4318,7 @@
                                       </w14:props3d>
                                     </w:rPr>
                                   </w:pPr>
-                                  <w:hyperlink r:id="rId26" w:anchor="cstack=sn%7EOracle-Database%7Cturl%7Ehttps://s3.amazonaws.com/quickstart-reference/" w:history="1">
+                                  <w:hyperlink r:id="rId39" w:anchor="cstack=sn%7EOracle-Database%7Cturl%7Ehttps://s3.amazonaws.com/quickstart-reference/" w:history="1">
                                     <w:r>
                                       <w:rPr>
                                         <w:rStyle w:val="Hyperlink"/>
@@ -3202,7 +4353,7 @@
                 </mc:Choice>
                 <mc:Fallback>
                   <w:pict>
-                    <v:roundrect w14:anchorId="2D1F248F" id="_x0000_s1027" style="position:absolute;left:0;text-align:left;margin-left:59.75pt;margin-top:8.75pt;width:29.5pt;height:110.15pt;rotation:90;z-index:251789312;visibility:visible;mso-wrap-style:square;mso-width-percent:0;mso-height-percent:0;mso-wrap-distance-left:10.8pt;mso-wrap-distance-top:0;mso-wrap-distance-right:10.8pt;mso-wrap-distance-bottom:0;mso-position-horizontal:absolute;mso-position-horizontal-relative:margin;mso-position-vertical:absolute;mso-position-vertical-relative:margin;mso-width-percent:0;mso-height-percent:0;mso-width-relative:margin;mso-height-relative:margin;v-text-anchor:middle" arcsize="8541f" o:gfxdata="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" o:allowincell="f" o:allowoverlap="f" fillcolor="#007cbc" stroked="f">
+                    <v:roundrect w14:anchorId="2D1F248F" id="_x0000_s1031" style="position:absolute;left:0;text-align:left;margin-left:59.75pt;margin-top:8.75pt;width:29.5pt;height:110.15pt;rotation:90;z-index:251789312;visibility:visible;mso-wrap-style:square;mso-width-percent:0;mso-height-percent:0;mso-wrap-distance-left:10.8pt;mso-wrap-distance-top:0;mso-wrap-distance-right:10.8pt;mso-wrap-distance-bottom:0;mso-position-horizontal:absolute;mso-position-horizontal-relative:margin;mso-position-vertical:absolute;mso-position-vertical-relative:margin;mso-width-percent:0;mso-height-percent:0;mso-width-relative:margin;mso-height-relative:margin;v-text-anchor:middle" arcsize="8541f" o:gfxdata="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" o:allowincell="f" o:allowoverlap="f" fillcolor="#007cbc" stroked="f">
                       <v:textbox inset="5.76pt,2.16pt,5.76pt,2.16pt">
                         <w:txbxContent>
                           <w:p>
@@ -3221,7 +4372,7 @@
                                 </w14:props3d>
                               </w:rPr>
                             </w:pPr>
-                            <w:hyperlink r:id="rId27" w:anchor="cstack=sn%7EOracle-Database%7Cturl%7Ehttps://s3.amazonaws.com/quickstart-reference/" w:history="1">
+                            <w:hyperlink r:id="rId40" w:anchor="cstack=sn%7EOracle-Database%7Cturl%7Ehttps://s3.amazonaws.com/quickstart-reference/" w:history="1">
                               <w:r>
                                 <w:rPr>
                                   <w:rStyle w:val="Hyperlink"/>
@@ -3313,13 +4464,11 @@
       <w:r>
         <w:t xml:space="preserve"> into an existing VPC, make sure that your VPC has two private subnets in different Availability Zones for the database instances. These subnets require </w:t>
       </w:r>
-      <w:hyperlink r:id="rId28" w:tgtFrame="_blank" w:history="1">
+      <w:hyperlink r:id="rId41" w:tgtFrame="_blank" w:history="1">
         <w:r>
           <w:rPr>
             <w:rStyle w:val="Hyperlink"/>
             <w:rFonts w:eastAsiaTheme="majorEastAsia"/>
-            <w:color w:val="212120"/>
-            <w:u w:val="none"/>
           </w:rPr>
           <w:t>NAT gateways or NAT instances</w:t>
         </w:r>
@@ -3334,13 +4483,9 @@
         <w:t xml:space="preserve">nternet. You will </w:t>
       </w:r>
       <w:r>
-        <w:t xml:space="preserve">also need the domain name option configured in the </w:t>
-      </w:r>
-      <w:r>
-        <w:lastRenderedPageBreak/>
-        <w:t xml:space="preserve">DHCP options as explained in the </w:t>
-      </w:r>
-      <w:hyperlink r:id="rId29" w:tgtFrame="_blank" w:history="1">
+        <w:t xml:space="preserve">also need the domain name option configured in the DHCP options as explained in the </w:t>
+      </w:r>
+      <w:hyperlink r:id="rId42" w:tgtFrame="_blank" w:history="1">
         <w:r>
           <w:rPr>
             <w:rStyle w:val="Hyperlink"/>
@@ -3427,16 +4572,16 @@
       <w:r>
         <w:t>egion by default.</w:t>
       </w:r>
-      <w:commentRangeStart w:id="24"/>
+      <w:commentRangeStart w:id="30"/>
       <w:r>
         <w:t xml:space="preserve"> </w:t>
       </w:r>
-      <w:commentRangeEnd w:id="24"/>
+      <w:commentRangeEnd w:id="30"/>
       <w:r>
         <w:rPr>
           <w:rStyle w:val="CommentReference"/>
         </w:rPr>
-        <w:commentReference w:id="24"/>
+        <w:commentReference w:id="30"/>
       </w:r>
     </w:p>
     <w:p>
@@ -3472,16 +4617,8 @@
         <w:rPr>
           <w:b/>
         </w:rPr>
-        <w:t xml:space="preserve"> </w:t>
-      </w:r>
-      <w:proofErr w:type="gramStart"/>
-      <w:r>
-        <w:rPr>
-          <w:b/>
-        </w:rPr>
-        <w:t>Next</w:t>
-      </w:r>
-      <w:proofErr w:type="gramEnd"/>
+        <w:t xml:space="preserve"> Next</w:t>
+      </w:r>
       <w:r>
         <w:t>.</w:t>
       </w:r>
@@ -3536,7 +4673,6 @@
         </w:rPr>
         <w:t xml:space="preserve">s, review the default settings and customize them as necessary. When you finish reviewing and customizing the parameters, choose </w:t>
       </w:r>
-      <w:proofErr w:type="gramStart"/>
       <w:r>
         <w:rPr>
           <w:rFonts w:cs="Arial"/>
@@ -3546,7 +4682,6 @@
         </w:rPr>
         <w:t>Next</w:t>
       </w:r>
-      <w:proofErr w:type="gramEnd"/>
       <w:r>
         <w:t xml:space="preserve">. </w:t>
       </w:r>
@@ -3623,6 +4758,7 @@
     <w:p>
       <w:pPr>
         <w:pStyle w:val="ListBullet2"/>
+        <w:keepNext/>
         <w:numPr>
           <w:ilvl w:val="0"/>
           <w:numId w:val="4"/>
@@ -3634,13 +4770,14 @@
           <w:color w:val="E36C0A" w:themeColor="accent6" w:themeShade="BF"/>
         </w:rPr>
       </w:pPr>
-      <w:bookmarkStart w:id="25" w:name="sc1"/>
-      <w:bookmarkEnd w:id="25"/>
+      <w:bookmarkStart w:id="31" w:name="sc1"/>
+      <w:bookmarkEnd w:id="31"/>
       <w:r>
         <w:rPr>
           <w:b/>
           <w:color w:val="E36C0A" w:themeColor="accent6" w:themeShade="BF"/>
         </w:rPr>
+        <w:lastRenderedPageBreak/>
         <w:t>Option</w:t>
       </w:r>
       <w:r>
@@ -3665,7 +4802,7 @@
           <w:szCs w:val="22"/>
         </w:rPr>
       </w:pPr>
-      <w:hyperlink r:id="rId30" w:history="1">
+      <w:hyperlink r:id="rId43" w:history="1">
         <w:r>
           <w:rPr>
             <w:rStyle w:val="Hyperlink"/>
@@ -3683,8 +4820,8 @@
           <w:i/>
         </w:rPr>
       </w:pPr>
-      <w:bookmarkStart w:id="26" w:name="sc2"/>
-      <w:bookmarkEnd w:id="26"/>
+      <w:bookmarkStart w:id="32" w:name="sc2"/>
+      <w:bookmarkEnd w:id="32"/>
       <w:r>
         <w:rPr>
           <w:i/>
@@ -3711,39 +4848,45 @@
           <w:i/>
           <w:color w:val="A6A6A6" w:themeColor="background1" w:themeShade="A6"/>
         </w:rPr>
-        <w:t xml:space="preserve"> similar functionality in your </w:t>
-      </w:r>
-      <w:proofErr w:type="spellStart"/>
+        <w:t xml:space="preserve"> similar functionality in your CloudFormation templates.</w:t>
+      </w:r>
       <w:r>
         <w:rPr>
           <w:i/>
           <w:color w:val="A6A6A6" w:themeColor="background1" w:themeShade="A6"/>
         </w:rPr>
-        <w:t>CloudFormation</w:t>
-      </w:r>
-      <w:proofErr w:type="spellEnd"/>
+        <w:t xml:space="preserve"> For parameter naming guidelines, see the </w:t>
+      </w:r>
+      <w:hyperlink r:id="rId44" w:history="1">
+        <w:r>
+          <w:rPr>
+            <w:rStyle w:val="Hyperlink"/>
+            <w:i/>
+          </w:rPr>
+          <w:t>Contributor’s Guide</w:t>
+        </w:r>
+      </w:hyperlink>
       <w:r>
         <w:rPr>
           <w:i/>
           <w:color w:val="A6A6A6" w:themeColor="background1" w:themeShade="A6"/>
         </w:rPr>
-        <w:t xml:space="preserve"> templates.</w:t>
-      </w:r>
-      <w:r>
-        <w:rPr>
-          <w:rStyle w:val="CommentReference"/>
+        <w:t>.</w:t>
+      </w:r>
+      <w:r>
+        <w:rPr>
           <w:i/>
           <w:color w:val="A6A6A6" w:themeColor="background1" w:themeShade="A6"/>
+        </w:rPr>
+        <w:t>&gt;</w:t>
+      </w:r>
+      <w:r>
+        <w:rPr>
+          <w:rStyle w:val="CommentReference"/>
+          <w:color w:val="212120"/>
           <w:kern w:val="28"/>
         </w:rPr>
-        <w:commentReference w:id="27"/>
-      </w:r>
-      <w:r>
-        <w:rPr>
-          <w:i/>
-          <w:color w:val="A6A6A6" w:themeColor="background1" w:themeShade="A6"/>
-        </w:rPr>
-        <w:t>&gt;</w:t>
+        <w:commentReference w:id="33"/>
       </w:r>
     </w:p>
     <w:p>
@@ -3842,21 +4985,7 @@
               <w:rPr>
                 <w:b w:val="0"/>
               </w:rPr>
-              <w:t>(</w:t>
-            </w:r>
-            <w:proofErr w:type="spellStart"/>
-            <w:r>
-              <w:rPr>
-                <w:b w:val="0"/>
-              </w:rPr>
-              <w:t>AvailabilityZones</w:t>
-            </w:r>
-            <w:proofErr w:type="spellEnd"/>
-            <w:r>
-              <w:rPr>
-                <w:b w:val="0"/>
-              </w:rPr>
-              <w:t>)</w:t>
+              <w:t>(AvailabilityZones)</w:t>
             </w:r>
           </w:p>
         </w:tc>
@@ -4035,7 +5164,6 @@
               <w:pStyle w:val="Tabletext"/>
             </w:pPr>
             <w:r>
-              <w:lastRenderedPageBreak/>
               <w:t>Private Subnet 2 CIDR</w:t>
             </w:r>
             <w:r>
@@ -4220,21 +5348,7 @@
               <w:rPr>
                 <w:b w:val="0"/>
               </w:rPr>
-              <w:t>(</w:t>
-            </w:r>
-            <w:proofErr w:type="spellStart"/>
-            <w:r>
-              <w:rPr>
-                <w:b w:val="0"/>
-              </w:rPr>
-              <w:t>AccessCIDR</w:t>
-            </w:r>
-            <w:proofErr w:type="spellEnd"/>
-            <w:r>
-              <w:rPr>
-                <w:b w:val="0"/>
-              </w:rPr>
-              <w:t>)</w:t>
+              <w:t>(AccessCIDR)</w:t>
             </w:r>
           </w:p>
         </w:tc>
@@ -4378,21 +5492,7 @@
               <w:rPr>
                 <w:b w:val="0"/>
               </w:rPr>
-              <w:t>(</w:t>
-            </w:r>
-            <w:proofErr w:type="spellStart"/>
-            <w:r>
-              <w:rPr>
-                <w:b w:val="0"/>
-              </w:rPr>
-              <w:t>KeyPairName</w:t>
-            </w:r>
-            <w:proofErr w:type="spellEnd"/>
-            <w:r>
-              <w:rPr>
-                <w:b w:val="0"/>
-              </w:rPr>
-              <w:t>)</w:t>
+              <w:t>(KeyPairName)</w:t>
             </w:r>
           </w:p>
         </w:tc>
@@ -4451,6 +5551,7 @@
         <w:rPr>
           <w:i/>
         </w:rPr>
+        <w:lastRenderedPageBreak/>
         <w:t>AWS Quick Start Configuration:</w:t>
       </w:r>
     </w:p>
@@ -4557,13 +5658,8 @@
                 <w:color w:val="FF0000"/>
               </w:rPr>
             </w:pPr>
-            <w:proofErr w:type="spellStart"/>
-            <w:r>
-              <w:t>quickstart</w:t>
-            </w:r>
-            <w:proofErr w:type="spellEnd"/>
-            <w:r>
-              <w:t>-reference</w:t>
+            <w:r>
+              <w:t>aws-quickstart</w:t>
             </w:r>
           </w:p>
         </w:tc>
@@ -4654,24 +5750,8 @@
               <w:pStyle w:val="Tabletext"/>
               <w:cnfStyle w:val="000000000000" w:firstRow="0" w:lastRow="0" w:firstColumn="0" w:lastColumn="0" w:oddVBand="0" w:evenVBand="0" w:oddHBand="0" w:evenHBand="0" w:firstRowFirstColumn="0" w:firstRowLastColumn="0" w:lastRowFirstColumn="0" w:lastRowLastColumn="0"/>
             </w:pPr>
-            <w:proofErr w:type="spellStart"/>
-            <w:r>
-              <w:t>atlassian</w:t>
-            </w:r>
-            <w:proofErr w:type="spellEnd"/>
-            <w:r>
-              <w:t>/</w:t>
-            </w:r>
-            <w:proofErr w:type="spellStart"/>
-            <w:r>
-              <w:t>bitbucket</w:t>
-            </w:r>
-            <w:proofErr w:type="spellEnd"/>
-            <w:r>
-              <w:t>/latest</w:t>
-            </w:r>
-            <w:r>
-              <w:t>/</w:t>
+            <w:r>
+              <w:t>quickstart-atlassian-bitbucket/</w:t>
             </w:r>
           </w:p>
         </w:tc>
@@ -4693,7 +5773,7 @@
               </w:rPr>
               <w:t xml:space="preserve">The </w:t>
             </w:r>
-            <w:hyperlink r:id="rId31" w:history="1">
+            <w:hyperlink r:id="rId45" w:history="1">
               <w:r>
                 <w:rPr>
                   <w:rStyle w:val="Hyperlink"/>
@@ -4805,7 +5885,7 @@
           <w:rStyle w:val="Hyperlink"/>
         </w:rPr>
       </w:pPr>
-      <w:hyperlink r:id="rId32" w:history="1">
+      <w:hyperlink r:id="rId46" w:history="1">
         <w:r>
           <w:rPr>
             <w:rStyle w:val="Hyperlink"/>
@@ -4833,53 +5913,38 @@
           <w:i/>
           <w:color w:val="A6A6A6" w:themeColor="background1" w:themeShade="A6"/>
         </w:rPr>
-        <w:t xml:space="preserve"> We recommend that you use these group and parameter labels </w:t>
-      </w:r>
+        <w:t xml:space="preserve"> We recommend that you use these group and parameter labels if you’re providing similar functionality in your CloudFormation templates. For parameter naming guidelines, see the </w:t>
+      </w:r>
+      <w:hyperlink r:id="rId47" w:history="1">
+        <w:r>
+          <w:rPr>
+            <w:rStyle w:val="Hyperlink"/>
+            <w:i/>
+          </w:rPr>
+          <w:t>Contributor’s Guide</w:t>
+        </w:r>
+      </w:hyperlink>
       <w:r>
         <w:rPr>
           <w:i/>
           <w:color w:val="A6A6A6" w:themeColor="background1" w:themeShade="A6"/>
         </w:rPr>
-        <w:t>if you are providing</w:t>
+        <w:t>.</w:t>
       </w:r>
       <w:r>
         <w:rPr>
           <w:i/>
           <w:color w:val="A6A6A6" w:themeColor="background1" w:themeShade="A6"/>
         </w:rPr>
-        <w:t xml:space="preserve"> similar functionality in your </w:t>
-      </w:r>
-      <w:proofErr w:type="spellStart"/>
-      <w:r>
-        <w:rPr>
-          <w:i/>
-          <w:color w:val="A6A6A6" w:themeColor="background1" w:themeShade="A6"/>
-        </w:rPr>
-        <w:t>CloudFormation</w:t>
-      </w:r>
-      <w:proofErr w:type="spellEnd"/>
-      <w:r>
-        <w:rPr>
-          <w:i/>
-          <w:color w:val="A6A6A6" w:themeColor="background1" w:themeShade="A6"/>
-        </w:rPr>
-        <w:t xml:space="preserve"> templates.</w:t>
-      </w:r>
-      <w:r>
-        <w:rPr>
-          <w:i/>
-          <w:color w:val="A6A6A6" w:themeColor="background1" w:themeShade="A6"/>
-        </w:rPr>
         <w:t>&gt;</w:t>
       </w:r>
       <w:r>
         <w:rPr>
           <w:rStyle w:val="CommentReference"/>
-          <w:i/>
-          <w:color w:val="A6A6A6" w:themeColor="background1" w:themeShade="A6"/>
+          <w:color w:val="212120"/>
           <w:kern w:val="28"/>
         </w:rPr>
-        <w:commentReference w:id="28"/>
+        <w:commentReference w:id="34"/>
       </w:r>
     </w:p>
     <w:p>
@@ -4894,7 +5959,6 @@
         <w:rPr>
           <w:i/>
         </w:rPr>
-        <w:lastRenderedPageBreak/>
         <w:t>Network Configuration:</w:t>
       </w:r>
     </w:p>
@@ -5194,7 +6258,6 @@
               </w:rPr>
               <w:t>(</w:t>
             </w:r>
-            <w:proofErr w:type="spellStart"/>
             <w:r>
               <w:rPr>
                 <w:b w:val="0"/>
@@ -5202,7 +6265,6 @@
               </w:rPr>
               <w:t>BastionSecurityGroupID</w:t>
             </w:r>
-            <w:proofErr w:type="spellEnd"/>
             <w:r>
               <w:rPr>
                 <w:b w:val="0"/>
@@ -5348,21 +6410,12 @@
               </w:rPr>
               <w:t>(</w:t>
             </w:r>
-            <w:proofErr w:type="spellStart"/>
             <w:r>
               <w:rPr>
                 <w:b w:val="0"/>
                 <w:color w:val="000000"/>
               </w:rPr>
-              <w:t>KeyPairName</w:t>
-            </w:r>
-            <w:proofErr w:type="spellEnd"/>
-            <w:r>
-              <w:rPr>
-                <w:b w:val="0"/>
-                <w:color w:val="000000"/>
-              </w:rPr>
-              <w:t>)</w:t>
+              <w:t>KeyPairName)</w:t>
             </w:r>
           </w:p>
         </w:tc>
@@ -5402,7 +6455,11 @@
               <w:t>A p</w:t>
             </w:r>
             <w:r>
-              <w:t>ublic/private key pair, which allows you to connect securely to your instance after it launches. When you created an AWS account, this is the key pair you created in your preferred region.</w:t>
+              <w:t xml:space="preserve">ublic/private key pair, which allows you to connect securely to your instance after it launches. When you created an AWS </w:t>
+            </w:r>
+            <w:r>
+              <w:lastRenderedPageBreak/>
+              <w:t>account, this is the key pair you created in your preferred region.</w:t>
             </w:r>
           </w:p>
         </w:tc>
@@ -5418,6 +6475,7 @@
         <w:spacing w:before="280"/>
       </w:pPr>
       <w:r>
+        <w:lastRenderedPageBreak/>
         <w:t xml:space="preserve">On the </w:t>
       </w:r>
       <w:r>
@@ -5429,7 +6487,7 @@
       <w:r>
         <w:t xml:space="preserve"> page, you can </w:t>
       </w:r>
-      <w:hyperlink r:id="rId33" w:history="1">
+      <w:hyperlink r:id="rId48" w:history="1">
         <w:r>
           <w:rPr>
             <w:rStyle w:val="Hyperlink"/>
@@ -5446,7 +6504,7 @@
       <w:r>
         <w:t xml:space="preserve"> and </w:t>
       </w:r>
-      <w:hyperlink r:id="rId34" w:history="1">
+      <w:hyperlink r:id="rId49" w:history="1">
         <w:r>
           <w:rPr>
             <w:rStyle w:val="Hyperlink"/>
@@ -5457,14 +6515,12 @@
       <w:r>
         <w:t xml:space="preserve">. When you’re done, choose </w:t>
       </w:r>
-      <w:proofErr w:type="gramStart"/>
       <w:r>
         <w:rPr>
           <w:b/>
         </w:rPr>
         <w:t>Next</w:t>
       </w:r>
-      <w:proofErr w:type="gramEnd"/>
       <w:r>
         <w:t>.</w:t>
       </w:r>
@@ -5577,23 +6633,23 @@
       <w:r>
         <w:t xml:space="preserve"> tab for the stack to view the resources that were created</w:t>
       </w:r>
-      <w:commentRangeStart w:id="29"/>
+      <w:commentRangeStart w:id="35"/>
       <w:r>
         <w:t>.</w:t>
       </w:r>
-      <w:commentRangeEnd w:id="29"/>
+      <w:commentRangeEnd w:id="35"/>
       <w:r>
         <w:rPr>
           <w:rStyle w:val="CommentReference"/>
         </w:rPr>
-        <w:commentReference w:id="29"/>
+        <w:commentReference w:id="35"/>
       </w:r>
     </w:p>
     <w:p>
       <w:pPr>
         <w:pStyle w:val="Heading3"/>
       </w:pPr>
-      <w:bookmarkStart w:id="30" w:name="_Toc502245850"/>
+      <w:bookmarkStart w:id="36" w:name="_Toc520198274"/>
       <w:r>
         <w:t>Step 4</w:t>
       </w:r>
@@ -5603,7 +6659,7 @@
       <w:r>
         <w:t>Test the Deployment</w:t>
       </w:r>
-      <w:bookmarkEnd w:id="30"/>
+      <w:bookmarkEnd w:id="36"/>
     </w:p>
     <w:p>
       <w:pPr>
@@ -5667,9 +6723,8 @@
       <w:pPr>
         <w:pStyle w:val="Heading2"/>
       </w:pPr>
-      <w:bookmarkStart w:id="31" w:name="_Toc502245851"/>
-      <w:r>
-        <w:lastRenderedPageBreak/>
+      <w:bookmarkStart w:id="37" w:name="_Toc520198275"/>
+      <w:r>
         <w:t xml:space="preserve">Best Practices Using </w:t>
       </w:r>
       <w:r>
@@ -5681,7 +6736,7 @@
       <w:r>
         <w:t>on AWS</w:t>
       </w:r>
-      <w:bookmarkEnd w:id="31"/>
+      <w:bookmarkEnd w:id="37"/>
     </w:p>
     <w:p>
       <w:pPr>
@@ -5716,13 +6771,13 @@
       <w:pPr>
         <w:pStyle w:val="Heading2"/>
       </w:pPr>
-      <w:bookmarkStart w:id="32" w:name="_Toc481076941"/>
-      <w:bookmarkStart w:id="33" w:name="_Toc502245852"/>
+      <w:bookmarkStart w:id="38" w:name="_Toc481076941"/>
+      <w:bookmarkStart w:id="39" w:name="_Toc520198276"/>
       <w:r>
         <w:t>Security</w:t>
       </w:r>
-      <w:bookmarkEnd w:id="32"/>
-      <w:bookmarkEnd w:id="33"/>
+      <w:bookmarkEnd w:id="38"/>
+      <w:bookmarkEnd w:id="39"/>
     </w:p>
     <w:p>
       <w:pPr>
@@ -5746,14 +6801,14 @@
           <w:color w:val="FF0000"/>
         </w:rPr>
       </w:pPr>
-      <w:bookmarkStart w:id="34" w:name="_Toc502245853"/>
+      <w:bookmarkStart w:id="40" w:name="_Toc520198277"/>
       <w:r>
         <w:rPr>
           <w:color w:val="FF0000"/>
         </w:rPr>
         <w:t>&lt;Other Useful Information&gt;</w:t>
       </w:r>
-      <w:bookmarkEnd w:id="34"/>
+      <w:bookmarkEnd w:id="40"/>
       <w:r>
         <w:rPr>
           <w:color w:val="FF0000"/>
@@ -5799,9 +6854,11 @@
         <w:pStyle w:val="Heading2"/>
         <w:keepLines w:val="0"/>
       </w:pPr>
+      <w:bookmarkStart w:id="41" w:name="_Toc520198278"/>
       <w:r>
         <w:t>FAQ</w:t>
       </w:r>
+      <w:bookmarkEnd w:id="41"/>
     </w:p>
     <w:p>
       <w:pPr>
@@ -5834,6 +6891,7 @@
           <w:b/>
           <w:color w:val="F79646" w:themeColor="accent6"/>
         </w:rPr>
+        <w:lastRenderedPageBreak/>
         <w:t>Q.</w:t>
       </w:r>
       <w:r>
@@ -5858,15 +6916,7 @@
         <w:t xml:space="preserve"> </w:t>
       </w:r>
       <w:r>
-        <w:t xml:space="preserve">If AWS </w:t>
-      </w:r>
-      <w:proofErr w:type="spellStart"/>
-      <w:r>
-        <w:t>CloudFormation</w:t>
-      </w:r>
-      <w:proofErr w:type="spellEnd"/>
-      <w:r>
-        <w:t xml:space="preserve"> fails to create the stack, w</w:t>
+        <w:t>If AWS CloudFormation fails to create the stack, w</w:t>
       </w:r>
       <w:r>
         <w:t xml:space="preserve">e recommend that you relaunch the template with </w:t>
@@ -5896,15 +6946,7 @@
         <w:t>Advanced</w:t>
       </w:r>
       <w:r>
-        <w:t xml:space="preserve"> in the AWS </w:t>
-      </w:r>
-      <w:proofErr w:type="spellStart"/>
-      <w:r>
-        <w:t>CloudFormation</w:t>
-      </w:r>
-      <w:proofErr w:type="spellEnd"/>
-      <w:r>
-        <w:t xml:space="preserve"> console, </w:t>
+        <w:t xml:space="preserve"> in the AWS CloudFormation console, </w:t>
       </w:r>
       <w:r>
         <w:rPr>
@@ -5937,9 +6979,11 @@
           <w:sz w:val="22"/>
           <w:szCs w:val="22"/>
         </w:rPr>
-        <w:t>%</w:t>
-      </w:r>
-      <w:proofErr w:type="spellStart"/>
+        <w:t>%ProgramFiles%\Amazon\EC2ConfigService</w:t>
+      </w:r>
+      <w:r>
+        <w:t xml:space="preserve"> and </w:t>
+      </w:r>
       <w:r>
         <w:rPr>
           <w:rStyle w:val="HTMLCode"/>
@@ -5947,66 +6991,44 @@
           <w:sz w:val="22"/>
           <w:szCs w:val="22"/>
         </w:rPr>
-        <w:t>ProgramFiles</w:t>
-      </w:r>
-      <w:proofErr w:type="spellEnd"/>
-      <w:r>
-        <w:rPr>
-          <w:rStyle w:val="HTMLCode"/>
-          <w:rFonts w:ascii="Consolas" w:eastAsiaTheme="majorEastAsia" w:hAnsi="Consolas"/>
-          <w:sz w:val="22"/>
+        <w:t>C:\cfn\log</w:t>
+      </w:r>
+      <w:r>
+        <w:t>.)</w:t>
+      </w:r>
+    </w:p>
+    <w:p>
+      <w:pPr>
+        <w:pStyle w:val="Alert"/>
+      </w:pPr>
+      <w:r>
+        <w:rPr>
+          <w:b/>
+        </w:rPr>
+        <w:t>Important</w:t>
+      </w:r>
+      <w:r>
+        <w:rPr>
           <w:szCs w:val="22"/>
         </w:rPr>
-        <w:t>%\Amazon\EC2ConfigService</w:t>
-      </w:r>
-      <w:r>
-        <w:t xml:space="preserve"> and </w:t>
-      </w:r>
-      <w:r>
-        <w:rPr>
-          <w:rStyle w:val="HTMLCode"/>
-          <w:rFonts w:ascii="Consolas" w:eastAsiaTheme="majorEastAsia" w:hAnsi="Consolas"/>
-          <w:sz w:val="22"/>
-          <w:szCs w:val="22"/>
-        </w:rPr>
-        <w:t>C:\cfn\log</w:t>
-      </w:r>
-      <w:r>
-        <w:t>.)</w:t>
-      </w:r>
-    </w:p>
-    <w:p>
-      <w:pPr>
-        <w:pStyle w:val="Alert"/>
-      </w:pPr>
+        <w:t xml:space="preserve">   </w:t>
+      </w:r>
+      <w:r>
+        <w:t xml:space="preserve">When you set </w:t>
+      </w:r>
       <w:r>
         <w:rPr>
           <w:b/>
         </w:rPr>
-        <w:t>Important</w:t>
-      </w:r>
-      <w:r>
-        <w:rPr>
-          <w:szCs w:val="22"/>
-        </w:rPr>
-        <w:t xml:space="preserve">   </w:t>
-      </w:r>
-      <w:r>
-        <w:t xml:space="preserve">When you set </w:t>
+        <w:t>Rollback on failure</w:t>
+      </w:r>
+      <w:r>
+        <w:t xml:space="preserve"> to </w:t>
       </w:r>
       <w:r>
         <w:rPr>
           <w:b/>
         </w:rPr>
-        <w:t>Rollback on failure</w:t>
-      </w:r>
-      <w:r>
-        <w:t xml:space="preserve"> to </w:t>
-      </w:r>
-      <w:r>
-        <w:rPr>
-          <w:b/>
-        </w:rPr>
         <w:t>No</w:t>
       </w:r>
       <w:r>
@@ -6029,23 +7051,14 @@
       <w:r>
         <w:t xml:space="preserve">For additional information, see </w:t>
       </w:r>
-      <w:hyperlink r:id="rId35" w:history="1">
+      <w:hyperlink r:id="rId50" w:history="1">
         <w:r>
           <w:rPr>
             <w:rStyle w:val="Hyperlink"/>
             <w:rFonts w:cs="Arial"/>
           </w:rPr>
-          <w:t xml:space="preserve">Troubleshooting AWS </w:t>
+          <w:t>Troubleshooting AWS CloudFormation</w:t>
         </w:r>
-        <w:proofErr w:type="spellStart"/>
-        <w:r>
-          <w:rPr>
-            <w:rStyle w:val="Hyperlink"/>
-            <w:rFonts w:cs="Arial"/>
-          </w:rPr>
-          <w:t>CloudFormation</w:t>
-        </w:r>
-        <w:proofErr w:type="spellEnd"/>
       </w:hyperlink>
       <w:r>
         <w:t xml:space="preserve"> on the AWS </w:t>
@@ -6069,15 +7082,15 @@
         <w:t>Q.</w:t>
       </w:r>
       <w:r>
-        <w:t xml:space="preserve"> I encountered a size limitation error when I deployed the AWS </w:t>
-      </w:r>
-      <w:proofErr w:type="spellStart"/>
-      <w:r>
-        <w:t>Cloudformation</w:t>
-      </w:r>
-      <w:proofErr w:type="spellEnd"/>
-      <w:r>
-        <w:t xml:space="preserve"> templates.</w:t>
+        <w:t xml:space="preserve"> I encountered a size limitation error when I deployed the AWS Cl</w:t>
+      </w:r>
+      <w:r>
+        <w:t>oudF</w:t>
+      </w:r>
+      <w:bookmarkStart w:id="42" w:name="_GoBack"/>
+      <w:bookmarkEnd w:id="42"/>
+      <w:r>
+        <w:t>ormation templates.</w:t>
       </w:r>
     </w:p>
     <w:p>
@@ -6098,24 +7111,18 @@
         <w:t xml:space="preserve"> </w:t>
       </w:r>
       <w:r>
-        <w:t xml:space="preserve">We recommend that you launch the Quick Start templates from the location we’ve provided or from another S3 bucket. If you deploy the templates from a local copy on your computer or from a non-S3 location, you might encounter template size limitations when </w:t>
-      </w:r>
-      <w:r>
-        <w:lastRenderedPageBreak/>
-        <w:t>you create the stack.</w:t>
-      </w:r>
-      <w:r>
-        <w:t xml:space="preserve"> For more information about AWS </w:t>
-      </w:r>
-      <w:proofErr w:type="spellStart"/>
-      <w:r>
-        <w:t>CloudFormation</w:t>
-      </w:r>
-      <w:proofErr w:type="spellEnd"/>
-      <w:r>
-        <w:t xml:space="preserve"> limits, see the </w:t>
-      </w:r>
-      <w:hyperlink r:id="rId36" w:history="1">
+        <w:t xml:space="preserve">We recommend that you launch the Quick Start templates from the </w:t>
+      </w:r>
+      <w:r>
+        <w:t>links in this guide</w:t>
+      </w:r>
+      <w:r>
+        <w:t xml:space="preserve"> or from another S3 bucket. If you deploy the templates from a local copy on your computer or from a non-S3 location, you might encounter template size limitations when you create the stack.</w:t>
+      </w:r>
+      <w:r>
+        <w:t xml:space="preserve"> For more information about AWS CloudFormation limits, see the </w:t>
+      </w:r>
+      <w:hyperlink r:id="rId51" w:history="1">
         <w:r>
           <w:rPr>
             <w:rStyle w:val="Hyperlink"/>
@@ -6126,21 +7133,22 @@
       <w:r>
         <w:t>.</w:t>
       </w:r>
-      <w:bookmarkStart w:id="35" w:name="_Toc502245855"/>
     </w:p>
     <w:p>
       <w:pPr>
         <w:pStyle w:val="Heading2"/>
       </w:pPr>
-      <w:proofErr w:type="spellStart"/>
+      <w:bookmarkStart w:id="43" w:name="_Toc520198279"/>
       <w:r>
         <w:t>Git</w:t>
       </w:r>
-      <w:proofErr w:type="spellEnd"/>
+      <w:r>
+        <w:t>Hub</w:t>
+      </w:r>
       <w:r>
         <w:t xml:space="preserve"> Repository</w:t>
       </w:r>
-      <w:bookmarkEnd w:id="35"/>
+      <w:bookmarkEnd w:id="43"/>
     </w:p>
     <w:p>
       <w:pPr>
@@ -6151,7 +7159,7 @@
       <w:r>
         <w:t xml:space="preserve">You can visit our </w:t>
       </w:r>
-      <w:hyperlink r:id="rId37" w:history="1">
+      <w:hyperlink r:id="rId52" w:history="1">
         <w:r>
           <w:rPr>
             <w:rStyle w:val="Hyperlink"/>
@@ -6167,11 +7175,11 @@
       <w:pPr>
         <w:pStyle w:val="Heading2"/>
       </w:pPr>
-      <w:bookmarkStart w:id="36" w:name="_Toc502245856"/>
+      <w:bookmarkStart w:id="44" w:name="_Toc520198280"/>
       <w:r>
         <w:t>Additional Resources</w:t>
       </w:r>
-      <w:bookmarkEnd w:id="36"/>
+      <w:bookmarkEnd w:id="44"/>
     </w:p>
     <w:p>
       <w:pPr>
@@ -6225,9 +7233,8 @@
           <w:kern w:val="0"/>
         </w:rPr>
       </w:pPr>
-      <w:bookmarkStart w:id="37" w:name="_Toc470792051"/>
-      <w:bookmarkStart w:id="38" w:name="_Toc470793187"/>
-      <w:bookmarkStart w:id="39" w:name="_Toc502245857"/>
+      <w:bookmarkStart w:id="45" w:name="_Toc470792051"/>
+      <w:bookmarkStart w:id="46" w:name="_Toc470793187"/>
       <w:r>
         <w:rPr>
           <w:b/>
@@ -6239,7 +7246,7 @@
         <w:rPr>
           <w:rStyle w:val="CommentReference"/>
         </w:rPr>
-        <w:commentReference w:id="40"/>
+        <w:commentReference w:id="47"/>
       </w:r>
     </w:p>
     <w:p>
@@ -6252,7 +7259,7 @@
       <w:r>
         <w:br/>
       </w:r>
-      <w:hyperlink r:id="rId38" w:history="1">
+      <w:hyperlink r:id="rId53" w:history="1">
         <w:r>
           <w:rPr>
             <w:rStyle w:val="Hyperlink"/>
@@ -6274,7 +7281,7 @@
       <w:r>
         <w:br/>
       </w:r>
-      <w:hyperlink r:id="rId39" w:history="1">
+      <w:hyperlink r:id="rId54" w:history="1">
         <w:r>
           <w:rPr>
             <w:rStyle w:val="Hyperlink"/>
@@ -6296,7 +7303,7 @@
       <w:r>
         <w:br/>
       </w:r>
-      <w:hyperlink r:id="rId40" w:history="1">
+      <w:hyperlink r:id="rId55" w:history="1">
         <w:r>
           <w:rPr>
             <w:rStyle w:val="Hyperlink"/>
@@ -6313,17 +7320,13 @@
         <w:pStyle w:val="ListBullet"/>
       </w:pPr>
       <w:r>
-        <w:t xml:space="preserve">AWS </w:t>
-      </w:r>
-      <w:proofErr w:type="spellStart"/>
-      <w:r>
-        <w:t>CloudFormation</w:t>
-      </w:r>
-      <w:proofErr w:type="spellEnd"/>
+        <w:lastRenderedPageBreak/>
+        <w:t>AWS CloudFormation</w:t>
+      </w:r>
       <w:r>
         <w:br/>
       </w:r>
-      <w:hyperlink r:id="rId41" w:history="1">
+      <w:hyperlink r:id="rId56" w:history="1">
         <w:r>
           <w:rPr>
             <w:rStyle w:val="Hyperlink"/>
@@ -6352,33 +7355,13 @@
           <w:color w:val="4F81BD"/>
           <w:szCs w:val="22"/>
         </w:rPr>
-        <w:t>&lt;</w:t>
-      </w:r>
-      <w:proofErr w:type="gramStart"/>
-      <w:r>
-        <w:rPr>
-          <w:b/>
-          <w:bCs/>
-          <w:color w:val="4F81BD"/>
-          <w:szCs w:val="22"/>
-        </w:rPr>
-        <w:t>software</w:t>
-      </w:r>
-      <w:proofErr w:type="gramEnd"/>
-      <w:r>
-        <w:rPr>
-          <w:b/>
-          <w:bCs/>
-          <w:color w:val="4F81BD"/>
-          <w:szCs w:val="22"/>
-        </w:rPr>
-        <w:t>&gt; documentation</w:t>
+        <w:t>&lt;software&gt; documentation</w:t>
       </w:r>
       <w:r>
         <w:rPr>
           <w:rStyle w:val="CommentReference"/>
         </w:rPr>
-        <w:commentReference w:id="41"/>
+        <w:commentReference w:id="48"/>
       </w:r>
     </w:p>
     <w:p>
@@ -6427,7 +7410,7 @@
       <w:r>
         <w:br/>
       </w:r>
-      <w:hyperlink r:id="rId42" w:history="1">
+      <w:hyperlink r:id="rId57" w:history="1">
         <w:r>
           <w:rPr>
             <w:rStyle w:val="Hyperlink"/>
@@ -6440,11 +7423,12 @@
       <w:pPr>
         <w:pStyle w:val="Heading2"/>
       </w:pPr>
-      <w:commentRangeStart w:id="42"/>
+      <w:bookmarkStart w:id="49" w:name="_Toc520198281"/>
+      <w:commentRangeStart w:id="50"/>
       <w:r>
         <w:t>Document Revisions</w:t>
       </w:r>
-      <w:commentRangeEnd w:id="42"/>
+      <w:commentRangeEnd w:id="50"/>
       <w:r>
         <w:rPr>
           <w:rStyle w:val="CommentReference"/>
@@ -6452,11 +7436,11 @@
           <w:bCs w:val="0"/>
           <w:color w:val="212120"/>
         </w:rPr>
-        <w:commentReference w:id="42"/>
-      </w:r>
-      <w:bookmarkEnd w:id="37"/>
-      <w:bookmarkEnd w:id="38"/>
-      <w:bookmarkEnd w:id="39"/>
+        <w:commentReference w:id="50"/>
+      </w:r>
+      <w:bookmarkEnd w:id="45"/>
+      <w:bookmarkEnd w:id="46"/>
+      <w:bookmarkEnd w:id="49"/>
     </w:p>
     <w:tbl>
       <w:tblPr>
@@ -6655,7 +7639,6 @@
         <w:rPr>
           <w:noProof/>
         </w:rPr>
-        <w:lastRenderedPageBreak/>
         <mc:AlternateContent>
           <mc:Choice Requires="wps">
             <w:drawing>
@@ -6791,7 +7774,7 @@
                               </w:rPr>
                               <w:t xml:space="preserve">The software included with this paper is licensed under the Apache License, Version 2.0 (the "License"). You may not use this file except in compliance with the License. A copy of the License is located at </w:t>
                             </w:r>
-                            <w:hyperlink r:id="rId43" w:history="1">
+                            <w:hyperlink r:id="rId58" w:history="1">
                               <w:r>
                                 <w:rPr>
                                   <w:rStyle w:val="Hyperlink"/>
@@ -6839,7 +7822,7 @@
           </mc:Choice>
           <mc:Fallback>
             <w:pict>
-              <v:rect w14:anchorId="74B18F5B" id="Rectangle 148" o:spid="_x0000_s1028" style="position:absolute;margin-left:0;margin-top:-309.6pt;width:273.75pt;height:313.2pt;z-index:251800576;visibility:visible;mso-wrap-style:square;mso-width-percent:1000;mso-height-percent:0;mso-wrap-distance-left:0;mso-wrap-distance-top:28.8pt;mso-wrap-distance-right:0;mso-wrap-distance-bottom:28.8pt;mso-position-horizontal:absolute;mso-position-horizontal-relative:margin;mso-position-vertical:absolute;mso-position-vertical-relative:bottom-margin-area;mso-width-percent:1000;mso-height-percent:0;mso-width-relative:margin;mso-height-relative:margin;v-text-anchor:top" o:gfxdata="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" filled="f" stroked="f" strokeweight="2pt">
+              <v:rect w14:anchorId="74B18F5B" id="Rectangle 148" o:spid="_x0000_s1032" style="position:absolute;margin-left:0;margin-top:-309.6pt;width:273.75pt;height:313.2pt;z-index:251800576;visibility:visible;mso-wrap-style:square;mso-width-percent:1000;mso-height-percent:0;mso-wrap-distance-left:0;mso-wrap-distance-top:28.8pt;mso-wrap-distance-right:0;mso-wrap-distance-bottom:28.8pt;mso-position-horizontal:absolute;mso-position-horizontal-relative:margin;mso-position-vertical:absolute;mso-position-vertical-relative:bottom-margin-area;mso-width-percent:1000;mso-height-percent:0;mso-width-relative:margin;mso-height-relative:margin;v-text-anchor:top" o:gfxdata="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" filled="f" stroked="f" strokeweight="2pt">
                 <v:textbox style="mso-fit-shape-to-text:t" inset="0,0,0,0">
                   <w:txbxContent>
                     <w:p>
@@ -6926,7 +7909,7 @@
                         </w:rPr>
                         <w:t xml:space="preserve">The software included with this paper is licensed under the Apache License, Version 2.0 (the "License"). You may not use this file except in compliance with the License. A copy of the License is located at </w:t>
                       </w:r>
-                      <w:hyperlink r:id="rId44" w:history="1">
+                      <w:hyperlink r:id="rId59" w:history="1">
                         <w:r>
                           <w:rPr>
                             <w:rStyle w:val="Hyperlink"/>
@@ -6979,6 +7962,7 @@
           <w:sz w:val="36"/>
           <w:szCs w:val="36"/>
         </w:rPr>
+        <w:lastRenderedPageBreak/>
         <w:br w:type="page"/>
       </w:r>
     </w:p>
@@ -6986,6 +7970,7 @@
       <w:pPr>
         <w:pStyle w:val="Heading1"/>
       </w:pPr>
+      <w:bookmarkStart w:id="51" w:name="_Toc520198282"/>
       <w:r>
         <w:lastRenderedPageBreak/>
         <w:t>Style G</w:t>
@@ -6993,6 +7978,7 @@
       <w:r>
         <w:t>uide</w:t>
       </w:r>
+      <w:bookmarkEnd w:id="51"/>
     </w:p>
     <w:p>
       <w:r>
@@ -7003,9 +7989,11 @@
       <w:pPr>
         <w:pStyle w:val="Heading2"/>
       </w:pPr>
+      <w:bookmarkStart w:id="52" w:name="_Toc520198283"/>
       <w:r>
         <w:t>Terminology and usage</w:t>
       </w:r>
+      <w:bookmarkEnd w:id="52"/>
     </w:p>
     <w:p>
       <w:pPr>
@@ -7014,7 +8002,7 @@
       <w:r>
         <w:t xml:space="preserve">For a word list and usage guidelines for AWS content, see the </w:t>
       </w:r>
-      <w:hyperlink r:id="rId45" w:history="1">
+      <w:hyperlink r:id="rId60" w:history="1">
         <w:r>
           <w:rPr>
             <w:rStyle w:val="Hyperlink"/>
@@ -7043,7 +8031,7 @@
       <w:r>
         <w:t xml:space="preserve">For AWS service names and allowed variations, see the </w:t>
       </w:r>
-      <w:hyperlink r:id="rId46" w:history="1">
+      <w:hyperlink r:id="rId61" w:history="1">
         <w:r>
           <w:rPr>
             <w:rStyle w:val="Hyperlink"/>
@@ -7071,9 +8059,11 @@
       <w:pPr>
         <w:pStyle w:val="Heading2"/>
       </w:pPr>
+      <w:bookmarkStart w:id="53" w:name="_Toc520198284"/>
       <w:r>
         <w:t>Bullet lists</w:t>
       </w:r>
+      <w:bookmarkEnd w:id="53"/>
     </w:p>
     <w:p>
       <w:pPr>
@@ -7120,7 +8110,7 @@
     <w:p>
       <w:pPr>
         <w:pStyle w:val="ListBullet2"/>
-        <w:ind w:left="720" w:hanging="360"/>
+        <w:ind w:left="720"/>
       </w:pPr>
       <w:r>
         <w:t xml:space="preserve">Use the </w:t>
@@ -7138,7 +8128,7 @@
     <w:p>
       <w:pPr>
         <w:pStyle w:val="ListBullet2"/>
-        <w:ind w:left="720" w:hanging="360"/>
+        <w:ind w:left="720"/>
       </w:pPr>
       <w:r>
         <w:t>Keep both first-level and second-level lists short.  Three to seven items is a good rule of thumb to follow.</w:t>
@@ -7148,7 +8138,7 @@
       <w:pPr>
         <w:pStyle w:val="ListBullet2"/>
         <w:spacing w:after="280"/>
-        <w:ind w:left="720" w:hanging="360"/>
+        <w:ind w:left="720"/>
       </w:pPr>
       <w:r>
         <w:t>Because bullet lists have less spacing after each paragraph, consider manually changing the spacing after the last item to 14 pt.</w:t>
@@ -7158,12 +8148,14 @@
       <w:pPr>
         <w:pStyle w:val="Heading2"/>
       </w:pPr>
+      <w:bookmarkStart w:id="54" w:name="_Toc520198285"/>
       <w:r>
         <w:t>Numbered lists for p</w:t>
       </w:r>
       <w:r>
         <w:t>rocedures</w:t>
       </w:r>
+      <w:bookmarkEnd w:id="54"/>
     </w:p>
     <w:p>
       <w:pPr>
@@ -7173,8 +8165,6 @@
           <w:numId w:val="34"/>
         </w:numPr>
       </w:pPr>
-      <w:bookmarkStart w:id="43" w:name="_GoBack"/>
-      <w:bookmarkEnd w:id="43"/>
       <w:r>
         <w:t>Use a numbered list only when there’s a sequence (of steps, or priorities, etc.) involved.</w:t>
       </w:r>
@@ -7287,10 +8277,12 @@
       <w:pPr>
         <w:pStyle w:val="Heading2"/>
       </w:pPr>
+      <w:bookmarkStart w:id="55" w:name="_Toc520198286"/>
       <w:r>
         <w:lastRenderedPageBreak/>
         <w:t>Tips, Notes, Warnings</w:t>
       </w:r>
+      <w:bookmarkEnd w:id="55"/>
     </w:p>
     <w:p>
       <w:pPr>
@@ -7339,9 +8331,11 @@
         <w:pStyle w:val="Heading2"/>
         <w:spacing w:before="280"/>
       </w:pPr>
+      <w:bookmarkStart w:id="56" w:name="_Toc520198287"/>
       <w:r>
         <w:t>Figures</w:t>
       </w:r>
+      <w:bookmarkEnd w:id="56"/>
     </w:p>
     <w:p>
       <w:pPr>
@@ -7410,7 +8404,7 @@
       <w:r>
         <w:t xml:space="preserve">For architecture diagrams, use the </w:t>
       </w:r>
-      <w:hyperlink r:id="rId47" w:history="1">
+      <w:hyperlink r:id="rId62" w:history="1">
         <w:r>
           <w:rPr>
             <w:rStyle w:val="Hyperlink"/>
@@ -7421,7 +8415,7 @@
       <w:r>
         <w:t xml:space="preserve"> or </w:t>
       </w:r>
-      <w:hyperlink r:id="rId48" w:history="1">
+      <w:hyperlink r:id="rId63" w:history="1">
         <w:r>
           <w:rPr>
             <w:rStyle w:val="Hyperlink"/>
@@ -7432,7 +8426,7 @@
       <w:r>
         <w:t xml:space="preserve"> templates we provided, and the </w:t>
       </w:r>
-      <w:hyperlink r:id="rId49" w:history="1">
+      <w:hyperlink r:id="rId64" w:history="1">
         <w:r>
           <w:rPr>
             <w:rStyle w:val="Hyperlink"/>
@@ -7448,9 +8442,11 @@
       <w:pPr>
         <w:pStyle w:val="Heading2"/>
       </w:pPr>
+      <w:bookmarkStart w:id="57" w:name="_Toc520198288"/>
       <w:r>
         <w:t>Tables</w:t>
       </w:r>
+      <w:bookmarkEnd w:id="57"/>
     </w:p>
     <w:p>
       <w:pPr>
@@ -7953,9 +8949,11 @@
         <w:pStyle w:val="Heading2"/>
         <w:spacing w:before="280"/>
       </w:pPr>
+      <w:bookmarkStart w:id="58" w:name="_Toc520198289"/>
       <w:r>
         <w:t>References</w:t>
       </w:r>
+      <w:bookmarkEnd w:id="58"/>
     </w:p>
     <w:p>
       <w:pPr>
@@ -7979,13 +8977,8 @@
         <w:pStyle w:val="ListBullet"/>
       </w:pPr>
       <w:r>
-        <w:t xml:space="preserve">Use the title of the paper or website as link text. Don’t use phrases like “click here” or “this website” for your </w:t>
-      </w:r>
-      <w:proofErr w:type="gramStart"/>
-      <w:r>
-        <w:t>links.</w:t>
-      </w:r>
-      <w:proofErr w:type="gramEnd"/>
+        <w:t>Use the title of the paper or website as link text. Don’t use phrases like “click here” or “this website” for your links.</w:t>
+      </w:r>
     </w:p>
     <w:p>
       <w:pPr>
@@ -8007,7 +9000,7 @@
         </w:rPr>
         <w:t xml:space="preserve">reate a </w:t>
       </w:r>
-      <w:hyperlink r:id="rId50" w:history="1">
+      <w:hyperlink r:id="rId65" w:history="1">
         <w:r>
           <w:rPr>
             <w:rStyle w:val="Hyperlink"/>
@@ -8064,9 +9057,11 @@
       <w:pPr>
         <w:pStyle w:val="Heading2"/>
       </w:pPr>
+      <w:bookmarkStart w:id="59" w:name="_Toc520198290"/>
       <w:r>
         <w:t>Code</w:t>
       </w:r>
+      <w:bookmarkEnd w:id="59"/>
     </w:p>
     <w:p>
       <w:r>
@@ -8109,15 +9104,7 @@
         <w:pStyle w:val="CodeSnippet"/>
       </w:pPr>
       <w:r>
-        <w:t xml:space="preserve">   "</w:t>
-      </w:r>
-      <w:proofErr w:type="spellStart"/>
-      <w:r>
-        <w:t>GovCloudCondition</w:t>
-      </w:r>
-      <w:proofErr w:type="spellEnd"/>
-      <w:r>
-        <w:t>": {</w:t>
+        <w:t xml:space="preserve">   "GovCloudCondition": {</w:t>
       </w:r>
     </w:p>
     <w:p>
@@ -8125,15 +9112,7 @@
         <w:pStyle w:val="CodeSnippet"/>
       </w:pPr>
       <w:r>
-        <w:t xml:space="preserve">      "</w:t>
-      </w:r>
-      <w:proofErr w:type="spellStart"/>
-      <w:r>
-        <w:t>Fn</w:t>
-      </w:r>
-      <w:proofErr w:type="spellEnd"/>
-      <w:r>
-        <w:t>::Equals": [</w:t>
+        <w:t xml:space="preserve">      "Fn::Equals": [</w:t>
       </w:r>
     </w:p>
     <w:p>
@@ -8165,15 +9144,7 @@
         <w:pStyle w:val="CodeSnippet"/>
       </w:pPr>
       <w:r>
-        <w:t xml:space="preserve">         "</w:t>
-      </w:r>
-      <w:proofErr w:type="gramStart"/>
-      <w:r>
-        <w:t>us-gov-west-1</w:t>
-      </w:r>
-      <w:proofErr w:type="gramEnd"/>
-      <w:r>
-        <w:t>"</w:t>
+        <w:t xml:space="preserve">         "us-gov-west-1"</w:t>
       </w:r>
     </w:p>
     <w:p>
@@ -8205,6 +9176,7 @@
         <w:t>In the HTML version of the deployment guide, we can use syntax highlighting for selected languages, including JSON, PowerShell, Bash, and Python. The PDF format doesn’t support syntax highlighting.</w:t>
       </w:r>
     </w:p>
+    <w:bookmarkStart w:id="60" w:name="_Toc520198291"/>
     <w:p>
       <w:pPr>
         <w:pStyle w:val="Heading2"/>
@@ -8293,13 +9265,8 @@
                               </w:rPr>
                               <w:br/>
                             </w:r>
-                            <w:proofErr w:type="gramStart"/>
                             <w:r>
-                              <w:t>You</w:t>
-                            </w:r>
-                            <w:proofErr w:type="gramEnd"/>
-                            <w:r>
-                              <w:t xml:space="preserve"> may have to apply a text wrap to your text box.  The Square option is usually best. Avoid using multiple paragraphs.</w:t>
+                              <w:t>You may have to apply a text wrap to your text box.  The Square option is usually best. Avoid using multiple paragraphs.</w:t>
                             </w:r>
                           </w:p>
                         </w:txbxContent>
@@ -8325,7 +9292,7 @@
                 <v:stroke joinstyle="miter"/>
                 <v:path gradientshapeok="t" o:connecttype="rect"/>
               </v:shapetype>
-              <v:shape id="Text Box 2" o:spid="_x0000_s1029" type="#_x0000_t202" style="position:absolute;margin-left:115.95pt;margin-top:6.45pt;width:167.15pt;height:179.05pt;z-index:251809792;visibility:visible;mso-wrap-style:square;mso-width-percent:0;mso-height-percent:0;mso-wrap-distance-left:14.4pt;mso-wrap-distance-top:0;mso-wrap-distance-right:0;mso-wrap-distance-bottom:0;mso-position-horizontal:right;mso-position-horizontal-relative:margin;mso-position-vertical:absolute;mso-position-vertical-relative:text;mso-width-percent:0;mso-height-percent:0;mso-width-relative:page;mso-height-relative:page;v-text-anchor:top" o:gfxdata="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" filled="f" stroked="f">
+              <v:shape id="Text Box 2" o:spid="_x0000_s1033" type="#_x0000_t202" style="position:absolute;margin-left:115.95pt;margin-top:6.45pt;width:167.15pt;height:179.05pt;z-index:251809792;visibility:visible;mso-wrap-style:square;mso-width-percent:0;mso-height-percent:0;mso-wrap-distance-left:14.4pt;mso-wrap-distance-top:0;mso-wrap-distance-right:0;mso-wrap-distance-bottom:0;mso-position-horizontal:right;mso-position-horizontal-relative:margin;mso-position-vertical:absolute;mso-position-vertical-relative:text;mso-width-percent:0;mso-height-percent:0;mso-width-relative:page;mso-height-relative:page;v-text-anchor:top" o:gfxdata="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" filled="f" stroked="f">
                 <v:textbox inset=",7.2pt,,7.2pt">
                   <w:txbxContent>
                     <w:p>
@@ -8350,13 +9317,8 @@
                         </w:rPr>
                         <w:br/>
                       </w:r>
-                      <w:proofErr w:type="gramStart"/>
                       <w:r>
-                        <w:t>You</w:t>
-                      </w:r>
-                      <w:proofErr w:type="gramEnd"/>
-                      <w:r>
-                        <w:t xml:space="preserve"> may have to apply a text wrap to your text box.  The Square option is usually best. Avoid using multiple paragraphs.</w:t>
+                        <w:t>You may have to apply a text wrap to your text box.  The Square option is usually best. Avoid using multiple paragraphs.</w:t>
                       </w:r>
                     </w:p>
                   </w:txbxContent>
@@ -8370,6 +9332,7 @@
       <w:r>
         <w:t>Sidebars</w:t>
       </w:r>
+      <w:bookmarkEnd w:id="60"/>
     </w:p>
     <w:p>
       <w:r>
@@ -8421,10 +9384,12 @@
       <w:pPr>
         <w:pStyle w:val="Heading2"/>
       </w:pPr>
+      <w:bookmarkStart w:id="61" w:name="_Toc520198292"/>
       <w:r>
         <w:lastRenderedPageBreak/>
         <w:t>Colors</w:t>
       </w:r>
+      <w:bookmarkEnd w:id="61"/>
     </w:p>
     <w:p>
       <w:pPr>
@@ -9195,10 +10160,10 @@
       </w:pPr>
     </w:p>
     <w:sectPr>
-      <w:headerReference w:type="default" r:id="rId51"/>
-      <w:footerReference w:type="default" r:id="rId52"/>
-      <w:headerReference w:type="first" r:id="rId53"/>
-      <w:footerReference w:type="first" r:id="rId54"/>
+      <w:headerReference w:type="default" r:id="rId66"/>
+      <w:footerReference w:type="default" r:id="rId67"/>
+      <w:headerReference w:type="first" r:id="rId68"/>
+      <w:footerReference w:type="first" r:id="rId69"/>
       <w:type w:val="continuous"/>
       <w:pgSz w:w="12240" w:h="15840" w:code="1"/>
       <w:pgMar w:top="1440" w:right="1080" w:bottom="1440" w:left="1440" w:header="720" w:footer="720" w:gutter="0"/>
@@ -9212,7 +10177,23 @@
 
 <file path=word/comments.xml><?xml version="1.0" encoding="utf-8"?>
 <w:comments xmlns:wpc="http://schemas.microsoft.com/office/word/2010/wordprocessingCanvas" xmlns:cx="http://schemas.microsoft.com/office/drawing/2014/chartex" xmlns:cx1="http://schemas.microsoft.com/office/drawing/2015/9/8/chartex" xmlns:mc="http://schemas.openxmlformats.org/markup-compatibility/2006" xmlns:o="urn:schemas-microsoft-com:office:office" xmlns:r="http://schemas.openxmlformats.org/officeDocument/2006/relationships" xmlns:m="http://schemas.openxmlformats.org/officeDocument/2006/math" xmlns:v="urn:schemas-microsoft-com:vml" xmlns:wp14="http://schemas.microsoft.com/office/word/2010/wordprocessingDrawing" xmlns:wp="http://schemas.openxmlformats.org/drawingml/2006/wordprocessingDrawing" xmlns:w10="urn:schemas-microsoft-com:office:word" xmlns:w="http://schemas.openxmlformats.org/wordprocessingml/2006/main" xmlns:w14="http://schemas.microsoft.com/office/word/2010/wordml" xmlns:w15="http://schemas.microsoft.com/office/word/2012/wordml" xmlns:w16se="http://schemas.microsoft.com/office/word/2015/wordml/symex" xmlns:wpg="http://schemas.microsoft.com/office/word/2010/wordprocessingGroup" xmlns:wpi="http://schemas.microsoft.com/office/word/2010/wordprocessingInk" xmlns:wne="http://schemas.microsoft.com/office/word/2006/wordml" xmlns:wps="http://schemas.microsoft.com/office/word/2010/wordprocessingShape" mc:Ignorable="w14 w15 w16se wp14">
-  <w:comment w:id="6" w:author="Selamoglu, Handan" w:date="2016-12-29T17:27:00Z" w:initials="SH">
+  <w:comment w:id="2" w:author="Selamoglu, Handan" w:date="2017-12-29T10:07:00Z" w:initials="SH">
+    <w:p>
+      <w:pPr>
+        <w:pStyle w:val="CommentText"/>
+      </w:pPr>
+      <w:r>
+        <w:rPr>
+          <w:rStyle w:val="CommentReference"/>
+        </w:rPr>
+        <w:annotationRef/>
+      </w:r>
+      <w:r>
+        <w:t>We will add the launch and template links when your templates are final.</w:t>
+      </w:r>
+    </w:p>
+  </w:comment>
+  <w:comment w:id="10" w:author="Selamoglu, Handan" w:date="2016-12-29T17:27:00Z" w:initials="SH">
     <w:p>
       <w:pPr>
         <w:pStyle w:val="CommentText"/>
@@ -9246,19 +10227,11 @@
         </w:r>
       </w:hyperlink>
       <w:r>
-        <w:t xml:space="preserve"> to draw your diagram, and export it to .</w:t>
-      </w:r>
-      <w:proofErr w:type="spellStart"/>
-      <w:r>
-        <w:t>png</w:t>
-      </w:r>
-      <w:proofErr w:type="spellEnd"/>
-      <w:r>
-        <w:t xml:space="preserve"> format to include here.</w:t>
+        <w:t xml:space="preserve"> to draw your diagram, and export it to .png format to include here.</w:t>
       </w:r>
     </w:p>
   </w:comment>
-  <w:comment w:id="8" w:author="Selamoglu, Handan" w:date="2016-12-29T11:21:00Z" w:initials="SH">
+  <w:comment w:id="11" w:author="Selamoglu, Handan" w:date="2016-12-29T11:21:00Z" w:initials="SH">
     <w:p>
       <w:pPr>
         <w:pStyle w:val="CommentText"/>
@@ -9274,7 +10247,7 @@
       </w:r>
     </w:p>
   </w:comment>
-  <w:comment w:id="18" w:author="Selamoglu, Handan" w:date="2017-12-28T17:58:00Z" w:initials="SH">
+  <w:comment w:id="23" w:author="Selamoglu, Handan" w:date="2017-12-28T17:58:00Z" w:initials="SH">
     <w:p>
       <w:pPr>
         <w:pStyle w:val="CommentText"/>
@@ -9290,7 +10263,7 @@
       </w:r>
     </w:p>
   </w:comment>
-  <w:comment w:id="21" w:author="Selamoglu, Handan" w:date="2016-12-29T16:32:00Z" w:initials="SH">
+  <w:comment w:id="26" w:author="Selamoglu, Handan" w:date="2016-12-29T16:32:00Z" w:initials="SH">
     <w:p>
       <w:pPr>
         <w:pStyle w:val="CommentText"/>
@@ -9305,8 +10278,21 @@
         <w:t>Include this step if you have an AMI users need to subscribe to, or you need to provide any other instructions for obtaining a license.</w:t>
       </w:r>
     </w:p>
+    <w:p>
+      <w:pPr>
+        <w:pStyle w:val="CommentText"/>
+      </w:pPr>
+    </w:p>
+    <w:p>
+      <w:pPr>
+        <w:pStyle w:val="CommentText"/>
+      </w:pPr>
+      <w:r>
+        <w:t>Please revise these instructions if the subscription process is different for your Quick Start (for example, you might ask users to place the license key file in an S3 bucket for BYOL licenses).</w:t>
+      </w:r>
+    </w:p>
   </w:comment>
-  <w:comment w:id="23" w:author="Selamoglu, Handan" w:date="2017-06-30T16:08:00Z" w:initials="SH">
+  <w:comment w:id="27" w:author="Selamoglu, Handan" w:date="2018-07-24T12:42:00Z" w:initials="SH">
     <w:p>
       <w:pPr>
         <w:pStyle w:val="CommentText"/>
@@ -9318,11 +10304,27 @@
         <w:annotationRef/>
       </w:r>
       <w:r>
+        <w:t>Replace this screenshot with the UI for your AMI, if it is different.</w:t>
+      </w:r>
+    </w:p>
+  </w:comment>
+  <w:comment w:id="29" w:author="Selamoglu, Handan" w:date="2017-06-30T16:08:00Z" w:initials="SH">
+    <w:p>
+      <w:pPr>
+        <w:pStyle w:val="CommentText"/>
+      </w:pPr>
+      <w:r>
+        <w:rPr>
+          <w:rStyle w:val="CommentReference"/>
+        </w:rPr>
+        <w:annotationRef/>
+      </w:r>
+      <w:r>
         <w:t>We will add the launch links once your templates are final.</w:t>
       </w:r>
     </w:p>
   </w:comment>
-  <w:comment w:id="24" w:author="Selamoglu, Handan" w:date="2017-12-28T17:58:00Z" w:initials="SH">
+  <w:comment w:id="30" w:author="Selamoglu, Handan" w:date="2017-12-28T17:58:00Z" w:initials="SH">
     <w:p>
       <w:pPr>
         <w:pStyle w:val="CommentText"/>
@@ -9338,7 +10340,7 @@
       </w:r>
     </w:p>
   </w:comment>
-  <w:comment w:id="27" w:author="Selamoglu, Handan" w:date="2017-04-27T17:13:00Z" w:initials="SH">
+  <w:comment w:id="33" w:author="Selamoglu, Handan" w:date="2018-07-24T12:21:00Z" w:initials="SH">
     <w:p>
       <w:pPr>
         <w:pStyle w:val="CommentText"/>
@@ -9350,19 +10352,11 @@
         <w:annotationRef/>
       </w:r>
       <w:r>
-        <w:t xml:space="preserve">Do not document the parameters. We’ll generate that information automatically from the </w:t>
-      </w:r>
-      <w:proofErr w:type="spellStart"/>
-      <w:r>
-        <w:t>CloudFormation</w:t>
-      </w:r>
-      <w:proofErr w:type="spellEnd"/>
-      <w:r>
-        <w:t xml:space="preserve"> templates.</w:t>
+        <w:t>Do not document the parameters. We’ll generate that information automatically from the CloudFormation templates.</w:t>
       </w:r>
     </w:p>
   </w:comment>
-  <w:comment w:id="28" w:author="Selamoglu, Handan" w:date="2017-04-27T17:13:00Z" w:initials="SH">
+  <w:comment w:id="34" w:author="Selamoglu, Handan" w:date="2018-07-24T12:21:00Z" w:initials="SH">
     <w:p>
       <w:pPr>
         <w:pStyle w:val="CommentText"/>
@@ -9374,19 +10368,11 @@
         <w:annotationRef/>
       </w:r>
       <w:r>
-        <w:t xml:space="preserve">Do not document the parameters. We’ll generate that information automatically from the </w:t>
-      </w:r>
-      <w:proofErr w:type="spellStart"/>
-      <w:r>
-        <w:t>CloudFormation</w:t>
-      </w:r>
-      <w:proofErr w:type="spellEnd"/>
-      <w:r>
-        <w:t xml:space="preserve"> templates.</w:t>
+        <w:t>Do not document the parameters. We’ll generate that information automatically from the CloudFormation templates.</w:t>
       </w:r>
     </w:p>
   </w:comment>
-  <w:comment w:id="29" w:author="Selamoglu, Handan" w:date="2016-12-29T16:04:00Z" w:initials="SH">
+  <w:comment w:id="35" w:author="Selamoglu, Handan" w:date="2016-12-29T16:04:00Z" w:initials="SH">
     <w:p>
       <w:pPr>
         <w:pStyle w:val="CommentText"/>
@@ -9402,7 +10388,7 @@
       </w:r>
     </w:p>
   </w:comment>
-  <w:comment w:id="40" w:author="Selamoglu, Handan" w:date="2016-12-29T16:11:00Z" w:initials="SH">
+  <w:comment w:id="47" w:author="Selamoglu, Handan" w:date="2016-12-29T16:11:00Z" w:initials="SH">
     <w:p>
       <w:pPr>
         <w:pStyle w:val="CommentText"/>
@@ -9418,7 +10404,7 @@
       </w:r>
     </w:p>
   </w:comment>
-  <w:comment w:id="41" w:author="Selamoglu, Handan" w:date="2016-12-29T16:12:00Z" w:initials="SH">
+  <w:comment w:id="48" w:author="Selamoglu, Handan" w:date="2016-12-29T16:12:00Z" w:initials="SH">
     <w:p>
       <w:pPr>
         <w:pStyle w:val="CommentText"/>
@@ -9434,7 +10420,7 @@
       </w:r>
     </w:p>
   </w:comment>
-  <w:comment w:id="42" w:author="Selamoglu, Handan" w:date="2015-01-22T12:06:00Z" w:initials="SH">
+  <w:comment w:id="50" w:author="Selamoglu, Handan" w:date="2015-01-22T12:06:00Z" w:initials="SH">
     <w:p>
       <w:pPr>
         <w:pStyle w:val="CommentText"/>
@@ -9471,13 +10457,8 @@
       <w:pPr>
         <w:pStyle w:val="CommentText"/>
       </w:pPr>
-      <w:proofErr w:type="gramStart"/>
-      <w:r>
-        <w:t>where</w:t>
-      </w:r>
-      <w:proofErr w:type="gramEnd"/>
-      <w:r>
-        <w:t xml:space="preserve"> “revisions” links to this section.</w:t>
+      <w:r>
+        <w:t>where “revisions” links to this section.</w:t>
       </w:r>
     </w:p>
   </w:comment>
@@ -9486,14 +10467,16 @@
 
 <file path=word/commentsExtended.xml><?xml version="1.0" encoding="utf-8"?>
 <w15:commentsEx xmlns:wpc="http://schemas.microsoft.com/office/word/2010/wordprocessingCanvas" xmlns:cx="http://schemas.microsoft.com/office/drawing/2014/chartex" xmlns:cx1="http://schemas.microsoft.com/office/drawing/2015/9/8/chartex" xmlns:mc="http://schemas.openxmlformats.org/markup-compatibility/2006" xmlns:o="urn:schemas-microsoft-com:office:office" xmlns:r="http://schemas.openxmlformats.org/officeDocument/2006/relationships" xmlns:m="http://schemas.openxmlformats.org/officeDocument/2006/math" xmlns:v="urn:schemas-microsoft-com:vml" xmlns:wp14="http://schemas.microsoft.com/office/word/2010/wordprocessingDrawing" xmlns:wp="http://schemas.openxmlformats.org/drawingml/2006/wordprocessingDrawing" xmlns:w10="urn:schemas-microsoft-com:office:word" xmlns:w="http://schemas.openxmlformats.org/wordprocessingml/2006/main" xmlns:w14="http://schemas.microsoft.com/office/word/2010/wordml" xmlns:w15="http://schemas.microsoft.com/office/word/2012/wordml" xmlns:w16se="http://schemas.microsoft.com/office/word/2015/wordml/symex" xmlns:wpg="http://schemas.microsoft.com/office/word/2010/wordprocessingGroup" xmlns:wpi="http://schemas.microsoft.com/office/word/2010/wordprocessingInk" xmlns:wne="http://schemas.microsoft.com/office/word/2006/wordml" xmlns:wps="http://schemas.microsoft.com/office/word/2010/wordprocessingShape" mc:Ignorable="w14 w15 w16se wp14">
+  <w15:commentEx w15:paraId="0D140A12" w15:done="0"/>
   <w15:commentEx w15:paraId="506412CD" w15:done="0"/>
   <w15:commentEx w15:paraId="4D19A16F" w15:done="0"/>
   <w15:commentEx w15:paraId="50E6396E" w15:done="0"/>
-  <w15:commentEx w15:paraId="193DC364" w15:done="0"/>
+  <w15:commentEx w15:paraId="4A03FA25" w15:done="0"/>
+  <w15:commentEx w15:paraId="1A27F135" w15:done="0"/>
   <w15:commentEx w15:paraId="736D58E7" w15:done="0"/>
   <w15:commentEx w15:paraId="5D854717" w15:done="0"/>
-  <w15:commentEx w15:paraId="196981D9" w15:done="0"/>
-  <w15:commentEx w15:paraId="30603651" w15:done="0"/>
+  <w15:commentEx w15:paraId="7D40F9E9" w15:done="0"/>
+  <w15:commentEx w15:paraId="2E4A1005" w15:done="0"/>
   <w15:commentEx w15:paraId="0B3CE5DE" w15:done="0"/>
   <w15:commentEx w15:paraId="5876D39C" w15:done="0"/>
   <w15:commentEx w15:paraId="61A0EA47" w15:done="0"/>
@@ -9548,7 +10531,7 @@
       <w:rPr>
         <w:noProof/>
       </w:rPr>
-      <w:t>15</w:t>
+      <w:t>12</w:t>
     </w:r>
     <w:r>
       <w:fldChar w:fldCharType="end"/>
@@ -9556,15 +10539,37 @@
     <w:r>
       <w:t xml:space="preserve"> of </w:t>
     </w:r>
-    <w:fldSimple w:instr=" NUMPAGES   \* MERGEFORMAT ">
-      <w:r>
-        <w:rPr>
-          <w:noProof/>
-        </w:rPr>
-        <w:t>15</w:t>
-      </w:r>
-    </w:fldSimple>
-    <w:bookmarkStart w:id="44" w:name="_Toc387314097"/>
+    <w:r>
+      <w:rPr>
+        <w:noProof/>
+      </w:rPr>
+      <w:fldChar w:fldCharType="begin"/>
+    </w:r>
+    <w:r>
+      <w:rPr>
+        <w:noProof/>
+      </w:rPr>
+      <w:instrText xml:space="preserve"> NUMPAGES   \* MERGEFORMAT </w:instrText>
+    </w:r>
+    <w:r>
+      <w:rPr>
+        <w:noProof/>
+      </w:rPr>
+      <w:fldChar w:fldCharType="separate"/>
+    </w:r>
+    <w:r>
+      <w:rPr>
+        <w:noProof/>
+      </w:rPr>
+      <w:t>17</w:t>
+    </w:r>
+    <w:r>
+      <w:rPr>
+        <w:noProof/>
+      </w:rPr>
+      <w:fldChar w:fldCharType="end"/>
+    </w:r>
+    <w:bookmarkStart w:id="62" w:name="_Toc387314097"/>
     <w:r>
       <w:rPr>
         <w:noProof/>
@@ -9572,7 +10577,7 @@
       </w:rPr>
       <w:tab/>
     </w:r>
-    <w:bookmarkEnd w:id="44"/>
+    <w:bookmarkEnd w:id="62"/>
     <w:r>
       <w:rPr>
         <w:noProof/>
@@ -9657,14 +10662,36 @@
     <w:r>
       <w:t xml:space="preserve"> of </w:t>
     </w:r>
-    <w:fldSimple w:instr=" NUMPAGES   \* MERGEFORMAT ">
-      <w:r>
-        <w:rPr>
-          <w:noProof/>
-        </w:rPr>
-        <w:t>15</w:t>
-      </w:r>
-    </w:fldSimple>
+    <w:r>
+      <w:rPr>
+        <w:noProof/>
+      </w:rPr>
+      <w:fldChar w:fldCharType="begin"/>
+    </w:r>
+    <w:r>
+      <w:rPr>
+        <w:noProof/>
+      </w:rPr>
+      <w:instrText xml:space="preserve"> NUMPAGES   \* MERGEFORMAT </w:instrText>
+    </w:r>
+    <w:r>
+      <w:rPr>
+        <w:noProof/>
+      </w:rPr>
+      <w:fldChar w:fldCharType="separate"/>
+    </w:r>
+    <w:r>
+      <w:rPr>
+        <w:noProof/>
+      </w:rPr>
+      <w:t>17</w:t>
+    </w:r>
+    <w:r>
+      <w:rPr>
+        <w:noProof/>
+      </w:rPr>
+      <w:fldChar w:fldCharType="end"/>
+    </w:r>
     <w:r>
       <w:rPr>
         <w:noProof/>
@@ -11220,6 +12247,120 @@
     </w:lvl>
   </w:abstractNum>
   <w:abstractNum w:abstractNumId="21" w15:restartNumberingAfterBreak="0">
+    <w:nsid w:val="28E479E2"/>
+    <w:multiLevelType w:val="hybridMultilevel"/>
+    <w:tmpl w:val="47CCB838"/>
+    <w:lvl w:ilvl="0" w:tplc="DF403644">
+      <w:start w:val="1"/>
+      <w:numFmt w:val="bullet"/>
+      <w:pStyle w:val="ListBullet2"/>
+      <w:lvlText w:val="–"/>
+      <w:lvlJc w:val="left"/>
+      <w:pPr>
+        <w:ind w:left="1080" w:hanging="360"/>
+      </w:pPr>
+      <w:rPr>
+        <w:rFonts w:ascii="Calibri" w:hAnsi="Calibri" w:hint="default"/>
+      </w:rPr>
+    </w:lvl>
+    <w:lvl w:ilvl="1" w:tplc="04090003" w:tentative="1">
+      <w:start w:val="1"/>
+      <w:numFmt w:val="bullet"/>
+      <w:lvlText w:val="o"/>
+      <w:lvlJc w:val="left"/>
+      <w:pPr>
+        <w:ind w:left="1800" w:hanging="360"/>
+      </w:pPr>
+      <w:rPr>
+        <w:rFonts w:ascii="Courier New" w:hAnsi="Courier New" w:cs="Courier New" w:hint="default"/>
+      </w:rPr>
+    </w:lvl>
+    <w:lvl w:ilvl="2" w:tplc="04090005" w:tentative="1">
+      <w:start w:val="1"/>
+      <w:numFmt w:val="bullet"/>
+      <w:lvlText w:val=""/>
+      <w:lvlJc w:val="left"/>
+      <w:pPr>
+        <w:ind w:left="2520" w:hanging="360"/>
+      </w:pPr>
+      <w:rPr>
+        <w:rFonts w:ascii="Wingdings" w:hAnsi="Wingdings" w:hint="default"/>
+      </w:rPr>
+    </w:lvl>
+    <w:lvl w:ilvl="3" w:tplc="04090001" w:tentative="1">
+      <w:start w:val="1"/>
+      <w:numFmt w:val="bullet"/>
+      <w:lvlText w:val=""/>
+      <w:lvlJc w:val="left"/>
+      <w:pPr>
+        <w:ind w:left="3240" w:hanging="360"/>
+      </w:pPr>
+      <w:rPr>
+        <w:rFonts w:ascii="Symbol" w:hAnsi="Symbol" w:hint="default"/>
+      </w:rPr>
+    </w:lvl>
+    <w:lvl w:ilvl="4" w:tplc="04090003" w:tentative="1">
+      <w:start w:val="1"/>
+      <w:numFmt w:val="bullet"/>
+      <w:lvlText w:val="o"/>
+      <w:lvlJc w:val="left"/>
+      <w:pPr>
+        <w:ind w:left="3960" w:hanging="360"/>
+      </w:pPr>
+      <w:rPr>
+        <w:rFonts w:ascii="Courier New" w:hAnsi="Courier New" w:cs="Courier New" w:hint="default"/>
+      </w:rPr>
+    </w:lvl>
+    <w:lvl w:ilvl="5" w:tplc="04090005" w:tentative="1">
+      <w:start w:val="1"/>
+      <w:numFmt w:val="bullet"/>
+      <w:lvlText w:val=""/>
+      <w:lvlJc w:val="left"/>
+      <w:pPr>
+        <w:ind w:left="4680" w:hanging="360"/>
+      </w:pPr>
+      <w:rPr>
+        <w:rFonts w:ascii="Wingdings" w:hAnsi="Wingdings" w:hint="default"/>
+      </w:rPr>
+    </w:lvl>
+    <w:lvl w:ilvl="6" w:tplc="04090001" w:tentative="1">
+      <w:start w:val="1"/>
+      <w:numFmt w:val="bullet"/>
+      <w:lvlText w:val=""/>
+      <w:lvlJc w:val="left"/>
+      <w:pPr>
+        <w:ind w:left="5400" w:hanging="360"/>
+      </w:pPr>
+      <w:rPr>
+        <w:rFonts w:ascii="Symbol" w:hAnsi="Symbol" w:hint="default"/>
+      </w:rPr>
+    </w:lvl>
+    <w:lvl w:ilvl="7" w:tplc="04090003" w:tentative="1">
+      <w:start w:val="1"/>
+      <w:numFmt w:val="bullet"/>
+      <w:lvlText w:val="o"/>
+      <w:lvlJc w:val="left"/>
+      <w:pPr>
+        <w:ind w:left="6120" w:hanging="360"/>
+      </w:pPr>
+      <w:rPr>
+        <w:rFonts w:ascii="Courier New" w:hAnsi="Courier New" w:cs="Courier New" w:hint="default"/>
+      </w:rPr>
+    </w:lvl>
+    <w:lvl w:ilvl="8" w:tplc="04090005" w:tentative="1">
+      <w:start w:val="1"/>
+      <w:numFmt w:val="bullet"/>
+      <w:lvlText w:val=""/>
+      <w:lvlJc w:val="left"/>
+      <w:pPr>
+        <w:ind w:left="6840" w:hanging="360"/>
+      </w:pPr>
+      <w:rPr>
+        <w:rFonts w:ascii="Wingdings" w:hAnsi="Wingdings" w:hint="default"/>
+      </w:rPr>
+    </w:lvl>
+  </w:abstractNum>
+  <w:abstractNum w:abstractNumId="22" w15:restartNumberingAfterBreak="0">
     <w:nsid w:val="3E527F7E"/>
     <w:multiLevelType w:val="hybridMultilevel"/>
     <w:tmpl w:val="CEF8C064"/>
@@ -11332,7 +12473,7 @@
       </w:rPr>
     </w:lvl>
   </w:abstractNum>
-  <w:abstractNum w:abstractNumId="22" w15:restartNumberingAfterBreak="0">
+  <w:abstractNum w:abstractNumId="23" w15:restartNumberingAfterBreak="0">
     <w:nsid w:val="5541533D"/>
     <w:multiLevelType w:val="hybridMultilevel"/>
     <w:tmpl w:val="492690A2"/>
@@ -11445,7 +12586,7 @@
       </w:rPr>
     </w:lvl>
   </w:abstractNum>
-  <w:abstractNum w:abstractNumId="23" w15:restartNumberingAfterBreak="0">
+  <w:abstractNum w:abstractNumId="24" w15:restartNumberingAfterBreak="0">
     <w:nsid w:val="5CEE5130"/>
     <w:multiLevelType w:val="hybridMultilevel"/>
     <w:tmpl w:val="EBCC77AC"/>
@@ -11558,7 +12699,7 @@
       </w:rPr>
     </w:lvl>
   </w:abstractNum>
-  <w:abstractNum w:abstractNumId="24" w15:restartNumberingAfterBreak="0">
+  <w:abstractNum w:abstractNumId="25" w15:restartNumberingAfterBreak="0">
     <w:nsid w:val="5F2D09CA"/>
     <w:multiLevelType w:val="hybridMultilevel"/>
     <w:tmpl w:val="A2EE0F7E"/>
@@ -11673,7 +12814,7 @@
       </w:rPr>
     </w:lvl>
   </w:abstractNum>
-  <w:abstractNum w:abstractNumId="25" w15:restartNumberingAfterBreak="0">
+  <w:abstractNum w:abstractNumId="26" w15:restartNumberingAfterBreak="0">
     <w:nsid w:val="72101500"/>
     <w:multiLevelType w:val="hybridMultilevel"/>
     <w:tmpl w:val="9E440B8C"/>
@@ -11786,7 +12927,7 @@
       </w:rPr>
     </w:lvl>
   </w:abstractNum>
-  <w:abstractNum w:abstractNumId="26" w15:restartNumberingAfterBreak="0">
+  <w:abstractNum w:abstractNumId="27" w15:restartNumberingAfterBreak="0">
     <w:nsid w:val="7AEF0492"/>
     <w:multiLevelType w:val="hybridMultilevel"/>
     <w:tmpl w:val="F790D3F4"/>
@@ -11900,7 +13041,7 @@
     </w:lvl>
   </w:abstractNum>
   <w:num w:numId="1">
-    <w:abstractNumId w:val="24"/>
+    <w:abstractNumId w:val="25"/>
   </w:num>
   <w:num w:numId="2">
     <w:abstractNumId w:val="20"/>
@@ -11945,22 +13086,22 @@
     <w:abstractNumId w:val="12"/>
   </w:num>
   <w:num w:numId="15">
-    <w:abstractNumId w:val="21"/>
+    <w:abstractNumId w:val="22"/>
   </w:num>
   <w:num w:numId="16">
-    <w:abstractNumId w:val="22"/>
+    <w:abstractNumId w:val="23"/>
   </w:num>
   <w:num w:numId="17">
     <w:abstractNumId w:val="16"/>
   </w:num>
   <w:num w:numId="18">
-    <w:abstractNumId w:val="25"/>
+    <w:abstractNumId w:val="26"/>
   </w:num>
   <w:num w:numId="19">
     <w:abstractNumId w:val="17"/>
   </w:num>
   <w:num w:numId="20">
-    <w:abstractNumId w:val="26"/>
+    <w:abstractNumId w:val="27"/>
   </w:num>
   <w:num w:numId="21">
     <w:abstractNumId w:val="11"/>
@@ -12005,7 +13146,7 @@
     <w:abstractNumId w:val="14"/>
   </w:num>
   <w:num w:numId="32">
-    <w:abstractNumId w:val="23"/>
+    <w:abstractNumId w:val="24"/>
   </w:num>
   <w:num w:numId="33">
     <w:abstractNumId w:val="8"/>
@@ -12018,6 +13159,9 @@
     <w:lvlOverride w:ilvl="0">
       <w:startOverride w:val="1"/>
     </w:lvlOverride>
+  </w:num>
+  <w:num w:numId="35">
+    <w:abstractNumId w:val="21"/>
   </w:num>
   <w:numIdMacAtCleanup w:val="5"/>
 </w:numbering>
@@ -14081,8 +15225,11 @@
     <w:basedOn w:val="Normal"/>
     <w:qFormat/>
     <w:locked/>
-    <w:rsid w:val="005A7E14"/>
+    <w:rsid w:val="00D63630"/>
     <w:pPr>
+      <w:numPr>
+        <w:numId w:val="35"/>
+      </w:numPr>
       <w:spacing w:after="140"/>
     </w:pPr>
   </w:style>
@@ -15113,12 +16260,6 @@
 </file>
 
 <file path=customXml/item2.xml><?xml version="1.0" encoding="utf-8"?>
-<p:properties xmlns:p="http://schemas.microsoft.com/office/2006/metadata/properties" xmlns:xsi="http://www.w3.org/2001/XMLSchema-instance" xmlns:pc="http://schemas.microsoft.com/office/infopath/2007/PartnerControls">
-  <documentManagement/>
-</p:properties>
-</file>
-
-<file path=customXml/item3.xml><?xml version="1.0" encoding="utf-8"?>
 <ct:contentTypeSchema xmlns:ct="http://schemas.microsoft.com/office/2006/metadata/contentType" xmlns:ma="http://schemas.microsoft.com/office/2006/metadata/properties/metaAttributes" ct:_="" ma:_="" ma:contentTypeName="Document" ma:contentTypeID="0x010100BD919320ECE955498EAA1FF4BACA5E27" ma:contentTypeVersion="0" ma:contentTypeDescription="Create a new document." ma:contentTypeScope="" ma:versionID="62045c689b06d1cc61867120ba9a5bee">
   <xsd:schema xmlns:xsd="http://www.w3.org/2001/XMLSchema" xmlns:xs="http://www.w3.org/2001/XMLSchema" xmlns:p="http://schemas.microsoft.com/office/2006/metadata/properties" targetNamespace="http://schemas.microsoft.com/office/2006/metadata/properties" ma:root="true" ma:fieldsID="c64490b4aec6201516c3a874156f37b2">
     <xsd:element name="properties">
@@ -15232,6 +16373,12 @@
 </ct:contentTypeSchema>
 </file>
 
+<file path=customXml/item3.xml><?xml version="1.0" encoding="utf-8"?>
+<p:properties xmlns:p="http://schemas.microsoft.com/office/2006/metadata/properties" xmlns:xsi="http://www.w3.org/2001/XMLSchema-instance" xmlns:pc="http://schemas.microsoft.com/office/infopath/2007/PartnerControls">
+  <documentManagement/>
+</p:properties>
+</file>
+
 <file path=customXml/item4.xml><?xml version="1.0" encoding="utf-8"?>
 <b:Sources xmlns:b="http://schemas.openxmlformats.org/officeDocument/2006/bibliography" xmlns="http://schemas.openxmlformats.org/officeDocument/2006/bibliography" SelectedStyle="\APA.XSL" StyleName="APA"/>
 </file>
@@ -15245,15 +16392,6 @@
 </file>
 
 <file path=customXml/itemProps2.xml><?xml version="1.0" encoding="utf-8"?>
-<ds:datastoreItem xmlns:ds="http://schemas.openxmlformats.org/officeDocument/2006/customXml" ds:itemID="{61CC26CC-3E9C-4D2F-BD69-8510C2378AA4}">
-  <ds:schemaRefs>
-    <ds:schemaRef ds:uri="http://schemas.microsoft.com/office/2006/metadata/properties"/>
-    <ds:schemaRef ds:uri="http://schemas.microsoft.com/office/infopath/2007/PartnerControls"/>
-  </ds:schemaRefs>
-</ds:datastoreItem>
-</file>
-
-<file path=customXml/itemProps3.xml><?xml version="1.0" encoding="utf-8"?>
 <ds:datastoreItem xmlns:ds="http://schemas.openxmlformats.org/officeDocument/2006/customXml" ds:itemID="{C636A039-E833-413D-8685-09E14C12447F}">
   <ds:schemaRefs>
     <ds:schemaRef ds:uri="http://schemas.microsoft.com/office/2006/metadata/contentType"/>
@@ -15269,8 +16407,17 @@
 </ds:datastoreItem>
 </file>
 
+<file path=customXml/itemProps3.xml><?xml version="1.0" encoding="utf-8"?>
+<ds:datastoreItem xmlns:ds="http://schemas.openxmlformats.org/officeDocument/2006/customXml" ds:itemID="{61CC26CC-3E9C-4D2F-BD69-8510C2378AA4}">
+  <ds:schemaRefs>
+    <ds:schemaRef ds:uri="http://schemas.microsoft.com/office/2006/metadata/properties"/>
+    <ds:schemaRef ds:uri="http://schemas.microsoft.com/office/infopath/2007/PartnerControls"/>
+  </ds:schemaRefs>
+</ds:datastoreItem>
+</file>
+
 <file path=customXml/itemProps4.xml><?xml version="1.0" encoding="utf-8"?>
-<ds:datastoreItem xmlns:ds="http://schemas.openxmlformats.org/officeDocument/2006/customXml" ds:itemID="{7FEB83A1-AC69-414C-8516-35AAA7BD9B06}">
+<ds:datastoreItem xmlns:ds="http://schemas.openxmlformats.org/officeDocument/2006/customXml" ds:itemID="{EDAC9739-6699-41C4-8D39-DC0C8A28C5FA}">
   <ds:schemaRefs>
     <ds:schemaRef ds:uri="http://schemas.openxmlformats.org/officeDocument/2006/bibliography"/>
   </ds:schemaRefs>

</xml_diff>